<commit_message>
Actualizar Tarea02 y Agregar Archivos de la Tarea03
</commit_message>
<xml_diff>
--- a/Trabajo Final/PIAD-428_FORMATOALUMNOTRABAJOFINAL.docx
+++ b/Trabajo Final/PIAD-428_FORMATOALUMNOTRABAJOFINAL.docx
@@ -425,15 +425,6 @@
     </w:p>
     <w:p>
       <w:pPr>
-        <w:pStyle w:val="Normal"/>
-        <w:rPr/>
-      </w:pPr>
-      <w:r>
-        <w:rPr/>
-      </w:r>
-    </w:p>
-    <w:p>
-      <w:pPr>
         <w:sectPr>
           <w:headerReference w:type="even" r:id="rId3"/>
           <w:headerReference w:type="default" r:id="rId4"/>
@@ -535,8 +526,8 @@
         <w:tblLook w:firstRow="1" w:noVBand="0" w:lastRow="1" w:firstColumn="1" w:lastColumn="1" w:noHBand="0" w:val="01e0"/>
       </w:tblPr>
       <w:tblGrid>
-        <w:gridCol w:w="2299"/>
-        <w:gridCol w:w="5390"/>
+        <w:gridCol w:w="2298"/>
+        <w:gridCol w:w="5391"/>
         <w:gridCol w:w="565"/>
         <w:gridCol w:w="567"/>
         <w:gridCol w:w="817"/>
@@ -547,7 +538,7 @@
         </w:trPr>
         <w:tc>
           <w:tcPr>
-            <w:tcW w:w="2299" w:type="dxa"/>
+            <w:tcW w:w="2298" w:type="dxa"/>
             <w:tcBorders/>
             <w:vAlign w:val="center"/>
           </w:tcPr>
@@ -571,7 +562,7 @@
         </w:tc>
         <w:tc>
           <w:tcPr>
-            <w:tcW w:w="5390" w:type="dxa"/>
+            <w:tcW w:w="5391" w:type="dxa"/>
             <w:tcBorders>
               <w:bottom w:val="single" w:sz="4" w:space="0" w:color="000000"/>
             </w:tcBorders>
@@ -659,7 +650,7 @@
         </w:trPr>
         <w:tc>
           <w:tcPr>
-            <w:tcW w:w="2299" w:type="dxa"/>
+            <w:tcW w:w="2298" w:type="dxa"/>
             <w:tcBorders/>
             <w:vAlign w:val="center"/>
           </w:tcPr>
@@ -684,7 +675,7 @@
         </w:tc>
         <w:tc>
           <w:tcPr>
-            <w:tcW w:w="7339" w:type="dxa"/>
+            <w:tcW w:w="7340" w:type="dxa"/>
             <w:gridSpan w:val="4"/>
             <w:tcBorders>
               <w:bottom w:val="single" w:sz="4" w:space="0" w:color="000000"/>
@@ -718,7 +709,7 @@
         </w:trPr>
         <w:tc>
           <w:tcPr>
-            <w:tcW w:w="2299" w:type="dxa"/>
+            <w:tcW w:w="2298" w:type="dxa"/>
             <w:tcBorders/>
             <w:vAlign w:val="center"/>
           </w:tcPr>
@@ -743,7 +734,7 @@
         </w:tc>
         <w:tc>
           <w:tcPr>
-            <w:tcW w:w="5390" w:type="dxa"/>
+            <w:tcW w:w="5391" w:type="dxa"/>
             <w:tcBorders>
               <w:top w:val="single" w:sz="4" w:space="0" w:color="000000"/>
               <w:bottom w:val="single" w:sz="4" w:space="0" w:color="000000"/>
@@ -835,7 +826,7 @@
         </w:trPr>
         <w:tc>
           <w:tcPr>
-            <w:tcW w:w="2299" w:type="dxa"/>
+            <w:tcW w:w="2298" w:type="dxa"/>
             <w:tcBorders/>
             <w:vAlign w:val="center"/>
           </w:tcPr>
@@ -860,7 +851,7 @@
         </w:tc>
         <w:tc>
           <w:tcPr>
-            <w:tcW w:w="7339" w:type="dxa"/>
+            <w:tcW w:w="7340" w:type="dxa"/>
             <w:gridSpan w:val="4"/>
             <w:tcBorders>
               <w:bottom w:val="single" w:sz="4" w:space="0" w:color="000000"/>
@@ -894,7 +885,7 @@
         </w:trPr>
         <w:tc>
           <w:tcPr>
-            <w:tcW w:w="2299" w:type="dxa"/>
+            <w:tcW w:w="2298" w:type="dxa"/>
             <w:tcBorders/>
             <w:vAlign w:val="center"/>
           </w:tcPr>
@@ -919,7 +910,7 @@
         </w:tc>
         <w:tc>
           <w:tcPr>
-            <w:tcW w:w="7339" w:type="dxa"/>
+            <w:tcW w:w="7340" w:type="dxa"/>
             <w:gridSpan w:val="4"/>
             <w:tcBorders>
               <w:top w:val="single" w:sz="4" w:space="0" w:color="000000"/>
@@ -1046,8 +1037,8 @@
         <w:tblLook w:firstRow="1" w:noVBand="1" w:lastRow="0" w:firstColumn="1" w:lastColumn="0" w:noHBand="0" w:val="04a0"/>
       </w:tblPr>
       <w:tblGrid>
-        <w:gridCol w:w="438"/>
-        <w:gridCol w:w="3246"/>
+        <w:gridCol w:w="437"/>
+        <w:gridCol w:w="3247"/>
         <w:gridCol w:w="622"/>
         <w:gridCol w:w="622"/>
         <w:gridCol w:w="622"/>
@@ -1065,7 +1056,7 @@
         </w:trPr>
         <w:tc>
           <w:tcPr>
-            <w:tcW w:w="438" w:type="dxa"/>
+            <w:tcW w:w="437" w:type="dxa"/>
             <w:tcBorders/>
             <w:shd w:color="auto" w:fill="C6D9F1" w:themeFill="text2" w:themeFillTint="33" w:val="clear"/>
             <w:vAlign w:val="center"/>
@@ -1099,7 +1090,7 @@
         </w:tc>
         <w:tc>
           <w:tcPr>
-            <w:tcW w:w="3246" w:type="dxa"/>
+            <w:tcW w:w="3247" w:type="dxa"/>
             <w:tcBorders/>
             <w:shd w:color="auto" w:fill="C6D9F1" w:themeFill="text2" w:themeFillTint="33" w:val="clear"/>
             <w:vAlign w:val="center"/>
@@ -1173,7 +1164,7 @@
         </w:trPr>
         <w:tc>
           <w:tcPr>
-            <w:tcW w:w="438" w:type="dxa"/>
+            <w:tcW w:w="437" w:type="dxa"/>
             <w:tcBorders/>
             <w:vAlign w:val="center"/>
           </w:tcPr>
@@ -1204,7 +1195,7 @@
         </w:tc>
         <w:tc>
           <w:tcPr>
-            <w:tcW w:w="3246" w:type="dxa"/>
+            <w:tcW w:w="3247" w:type="dxa"/>
             <w:tcBorders/>
             <w:vAlign w:val="center"/>
           </w:tcPr>
@@ -1526,7 +1517,7 @@
         </w:trPr>
         <w:tc>
           <w:tcPr>
-            <w:tcW w:w="438" w:type="dxa"/>
+            <w:tcW w:w="437" w:type="dxa"/>
             <w:tcBorders/>
             <w:vAlign w:val="center"/>
           </w:tcPr>
@@ -1557,7 +1548,7 @@
         </w:tc>
         <w:tc>
           <w:tcPr>
-            <w:tcW w:w="3246" w:type="dxa"/>
+            <w:tcW w:w="3247" w:type="dxa"/>
             <w:tcBorders/>
             <w:vAlign w:val="center"/>
           </w:tcPr>
@@ -1885,7 +1876,7 @@
         </w:trPr>
         <w:tc>
           <w:tcPr>
-            <w:tcW w:w="438" w:type="dxa"/>
+            <w:tcW w:w="437" w:type="dxa"/>
             <w:tcBorders/>
             <w:vAlign w:val="center"/>
           </w:tcPr>
@@ -1916,7 +1907,7 @@
         </w:tc>
         <w:tc>
           <w:tcPr>
-            <w:tcW w:w="3246" w:type="dxa"/>
+            <w:tcW w:w="3247" w:type="dxa"/>
             <w:tcBorders/>
             <w:vAlign w:val="center"/>
           </w:tcPr>
@@ -2244,7 +2235,7 @@
         </w:trPr>
         <w:tc>
           <w:tcPr>
-            <w:tcW w:w="438" w:type="dxa"/>
+            <w:tcW w:w="437" w:type="dxa"/>
             <w:tcBorders/>
             <w:vAlign w:val="center"/>
           </w:tcPr>
@@ -2275,7 +2266,7 @@
         </w:tc>
         <w:tc>
           <w:tcPr>
-            <w:tcW w:w="3246" w:type="dxa"/>
+            <w:tcW w:w="3247" w:type="dxa"/>
             <w:tcBorders/>
             <w:vAlign w:val="center"/>
           </w:tcPr>
@@ -2606,7 +2597,7 @@
         </w:trPr>
         <w:tc>
           <w:tcPr>
-            <w:tcW w:w="438" w:type="dxa"/>
+            <w:tcW w:w="437" w:type="dxa"/>
             <w:tcBorders/>
             <w:vAlign w:val="center"/>
           </w:tcPr>
@@ -2637,7 +2628,7 @@
         </w:tc>
         <w:tc>
           <w:tcPr>
-            <w:tcW w:w="3246" w:type="dxa"/>
+            <w:tcW w:w="3247" w:type="dxa"/>
             <w:tcBorders/>
             <w:vAlign w:val="center"/>
           </w:tcPr>
@@ -2959,7 +2950,7 @@
         </w:trPr>
         <w:tc>
           <w:tcPr>
-            <w:tcW w:w="438" w:type="dxa"/>
+            <w:tcW w:w="437" w:type="dxa"/>
             <w:tcBorders/>
             <w:vAlign w:val="center"/>
           </w:tcPr>
@@ -2990,7 +2981,7 @@
         </w:tc>
         <w:tc>
           <w:tcPr>
-            <w:tcW w:w="3246" w:type="dxa"/>
+            <w:tcW w:w="3247" w:type="dxa"/>
             <w:tcBorders/>
             <w:vAlign w:val="center"/>
           </w:tcPr>
@@ -3309,35 +3300,35 @@
         </w:trPr>
         <w:tc>
           <w:tcPr>
-            <w:tcW w:w="438" w:type="dxa"/>
-            <w:tcBorders/>
-            <w:vAlign w:val="center"/>
-          </w:tcPr>
-          <w:p>
-            <w:pPr>
-              <w:pStyle w:val="Normal"/>
-              <w:widowControl/>
-              <w:suppressAutoHyphens w:val="true"/>
-              <w:spacing w:before="0" w:after="0"/>
-              <w:jc w:val="center"/>
-              <w:rPr>
-                <w:rFonts w:ascii="Arial" w:hAnsi="Arial" w:cs="Arial"/>
-                <w:sz w:val="20"/>
-                <w:szCs w:val="20"/>
-              </w:rPr>
-            </w:pPr>
-            <w:r>
-              <w:rPr>
-                <w:rFonts w:cs="Arial" w:ascii="Arial" w:hAnsi="Arial"/>
-                <w:sz w:val="20"/>
-                <w:szCs w:val="20"/>
-              </w:rPr>
-            </w:r>
-          </w:p>
-        </w:tc>
-        <w:tc>
-          <w:tcPr>
-            <w:tcW w:w="3246" w:type="dxa"/>
+            <w:tcW w:w="437" w:type="dxa"/>
+            <w:tcBorders/>
+            <w:vAlign w:val="center"/>
+          </w:tcPr>
+          <w:p>
+            <w:pPr>
+              <w:pStyle w:val="Normal"/>
+              <w:widowControl/>
+              <w:suppressAutoHyphens w:val="true"/>
+              <w:spacing w:before="0" w:after="0"/>
+              <w:jc w:val="center"/>
+              <w:rPr>
+                <w:rFonts w:ascii="Arial" w:hAnsi="Arial" w:cs="Arial"/>
+                <w:sz w:val="20"/>
+                <w:szCs w:val="20"/>
+              </w:rPr>
+            </w:pPr>
+            <w:r>
+              <w:rPr>
+                <w:rFonts w:cs="Arial" w:ascii="Arial" w:hAnsi="Arial"/>
+                <w:sz w:val="20"/>
+                <w:szCs w:val="20"/>
+              </w:rPr>
+            </w:r>
+          </w:p>
+        </w:tc>
+        <w:tc>
+          <w:tcPr>
+            <w:tcW w:w="3247" w:type="dxa"/>
             <w:tcBorders/>
             <w:vAlign w:val="center"/>
           </w:tcPr>
@@ -3650,35 +3641,35 @@
         </w:trPr>
         <w:tc>
           <w:tcPr>
-            <w:tcW w:w="438" w:type="dxa"/>
-            <w:tcBorders/>
-            <w:vAlign w:val="center"/>
-          </w:tcPr>
-          <w:p>
-            <w:pPr>
-              <w:pStyle w:val="Normal"/>
-              <w:widowControl/>
-              <w:suppressAutoHyphens w:val="true"/>
-              <w:spacing w:before="0" w:after="0"/>
-              <w:jc w:val="center"/>
-              <w:rPr>
-                <w:rFonts w:ascii="Arial" w:hAnsi="Arial" w:cs="Arial"/>
-                <w:sz w:val="20"/>
-                <w:szCs w:val="20"/>
-              </w:rPr>
-            </w:pPr>
-            <w:r>
-              <w:rPr>
-                <w:rFonts w:cs="Arial" w:ascii="Arial" w:hAnsi="Arial"/>
-                <w:sz w:val="20"/>
-                <w:szCs w:val="20"/>
-              </w:rPr>
-            </w:r>
-          </w:p>
-        </w:tc>
-        <w:tc>
-          <w:tcPr>
-            <w:tcW w:w="3246" w:type="dxa"/>
+            <w:tcW w:w="437" w:type="dxa"/>
+            <w:tcBorders/>
+            <w:vAlign w:val="center"/>
+          </w:tcPr>
+          <w:p>
+            <w:pPr>
+              <w:pStyle w:val="Normal"/>
+              <w:widowControl/>
+              <w:suppressAutoHyphens w:val="true"/>
+              <w:spacing w:before="0" w:after="0"/>
+              <w:jc w:val="center"/>
+              <w:rPr>
+                <w:rFonts w:ascii="Arial" w:hAnsi="Arial" w:cs="Arial"/>
+                <w:sz w:val="20"/>
+                <w:szCs w:val="20"/>
+              </w:rPr>
+            </w:pPr>
+            <w:r>
+              <w:rPr>
+                <w:rFonts w:cs="Arial" w:ascii="Arial" w:hAnsi="Arial"/>
+                <w:sz w:val="20"/>
+                <w:szCs w:val="20"/>
+              </w:rPr>
+            </w:r>
+          </w:p>
+        </w:tc>
+        <w:tc>
+          <w:tcPr>
+            <w:tcW w:w="3247" w:type="dxa"/>
             <w:tcBorders/>
             <w:vAlign w:val="center"/>
           </w:tcPr>
@@ -3991,35 +3982,35 @@
         </w:trPr>
         <w:tc>
           <w:tcPr>
-            <w:tcW w:w="438" w:type="dxa"/>
-            <w:tcBorders/>
-            <w:vAlign w:val="center"/>
-          </w:tcPr>
-          <w:p>
-            <w:pPr>
-              <w:pStyle w:val="Normal"/>
-              <w:widowControl/>
-              <w:suppressAutoHyphens w:val="true"/>
-              <w:spacing w:before="0" w:after="0"/>
-              <w:jc w:val="center"/>
-              <w:rPr>
-                <w:rFonts w:ascii="Arial" w:hAnsi="Arial" w:cs="Arial"/>
-                <w:sz w:val="20"/>
-                <w:szCs w:val="20"/>
-              </w:rPr>
-            </w:pPr>
-            <w:r>
-              <w:rPr>
-                <w:rFonts w:cs="Arial" w:ascii="Arial" w:hAnsi="Arial"/>
-                <w:sz w:val="20"/>
-                <w:szCs w:val="20"/>
-              </w:rPr>
-            </w:r>
-          </w:p>
-        </w:tc>
-        <w:tc>
-          <w:tcPr>
-            <w:tcW w:w="3246" w:type="dxa"/>
+            <w:tcW w:w="437" w:type="dxa"/>
+            <w:tcBorders/>
+            <w:vAlign w:val="center"/>
+          </w:tcPr>
+          <w:p>
+            <w:pPr>
+              <w:pStyle w:val="Normal"/>
+              <w:widowControl/>
+              <w:suppressAutoHyphens w:val="true"/>
+              <w:spacing w:before="0" w:after="0"/>
+              <w:jc w:val="center"/>
+              <w:rPr>
+                <w:rFonts w:ascii="Arial" w:hAnsi="Arial" w:cs="Arial"/>
+                <w:sz w:val="20"/>
+                <w:szCs w:val="20"/>
+              </w:rPr>
+            </w:pPr>
+            <w:r>
+              <w:rPr>
+                <w:rFonts w:cs="Arial" w:ascii="Arial" w:hAnsi="Arial"/>
+                <w:sz w:val="20"/>
+                <w:szCs w:val="20"/>
+              </w:rPr>
+            </w:r>
+          </w:p>
+        </w:tc>
+        <w:tc>
+          <w:tcPr>
+            <w:tcW w:w="3247" w:type="dxa"/>
             <w:tcBorders/>
             <w:vAlign w:val="center"/>
           </w:tcPr>
@@ -4332,35 +4323,35 @@
         </w:trPr>
         <w:tc>
           <w:tcPr>
-            <w:tcW w:w="438" w:type="dxa"/>
-            <w:tcBorders/>
-            <w:vAlign w:val="center"/>
-          </w:tcPr>
-          <w:p>
-            <w:pPr>
-              <w:pStyle w:val="Normal"/>
-              <w:widowControl/>
-              <w:suppressAutoHyphens w:val="true"/>
-              <w:spacing w:before="0" w:after="0"/>
-              <w:jc w:val="center"/>
-              <w:rPr>
-                <w:rFonts w:ascii="Arial" w:hAnsi="Arial" w:cs="Arial"/>
-                <w:sz w:val="20"/>
-                <w:szCs w:val="20"/>
-              </w:rPr>
-            </w:pPr>
-            <w:r>
-              <w:rPr>
-                <w:rFonts w:cs="Arial" w:ascii="Arial" w:hAnsi="Arial"/>
-                <w:sz w:val="20"/>
-                <w:szCs w:val="20"/>
-              </w:rPr>
-            </w:r>
-          </w:p>
-        </w:tc>
-        <w:tc>
-          <w:tcPr>
-            <w:tcW w:w="3246" w:type="dxa"/>
+            <w:tcW w:w="437" w:type="dxa"/>
+            <w:tcBorders/>
+            <w:vAlign w:val="center"/>
+          </w:tcPr>
+          <w:p>
+            <w:pPr>
+              <w:pStyle w:val="Normal"/>
+              <w:widowControl/>
+              <w:suppressAutoHyphens w:val="true"/>
+              <w:spacing w:before="0" w:after="0"/>
+              <w:jc w:val="center"/>
+              <w:rPr>
+                <w:rFonts w:ascii="Arial" w:hAnsi="Arial" w:cs="Arial"/>
+                <w:sz w:val="20"/>
+                <w:szCs w:val="20"/>
+              </w:rPr>
+            </w:pPr>
+            <w:r>
+              <w:rPr>
+                <w:rFonts w:cs="Arial" w:ascii="Arial" w:hAnsi="Arial"/>
+                <w:sz w:val="20"/>
+                <w:szCs w:val="20"/>
+              </w:rPr>
+            </w:r>
+          </w:p>
+        </w:tc>
+        <w:tc>
+          <w:tcPr>
+            <w:tcW w:w="3247" w:type="dxa"/>
             <w:tcBorders/>
             <w:vAlign w:val="center"/>
           </w:tcPr>
@@ -4673,35 +4664,35 @@
         </w:trPr>
         <w:tc>
           <w:tcPr>
-            <w:tcW w:w="438" w:type="dxa"/>
-            <w:tcBorders/>
-            <w:vAlign w:val="center"/>
-          </w:tcPr>
-          <w:p>
-            <w:pPr>
-              <w:pStyle w:val="Normal"/>
-              <w:widowControl/>
-              <w:suppressAutoHyphens w:val="true"/>
-              <w:spacing w:before="0" w:after="0"/>
-              <w:jc w:val="center"/>
-              <w:rPr>
-                <w:rFonts w:ascii="Arial" w:hAnsi="Arial" w:cs="Arial"/>
-                <w:sz w:val="20"/>
-                <w:szCs w:val="20"/>
-              </w:rPr>
-            </w:pPr>
-            <w:r>
-              <w:rPr>
-                <w:rFonts w:cs="Arial" w:ascii="Arial" w:hAnsi="Arial"/>
-                <w:sz w:val="20"/>
-                <w:szCs w:val="20"/>
-              </w:rPr>
-            </w:r>
-          </w:p>
-        </w:tc>
-        <w:tc>
-          <w:tcPr>
-            <w:tcW w:w="3246" w:type="dxa"/>
+            <w:tcW w:w="437" w:type="dxa"/>
+            <w:tcBorders/>
+            <w:vAlign w:val="center"/>
+          </w:tcPr>
+          <w:p>
+            <w:pPr>
+              <w:pStyle w:val="Normal"/>
+              <w:widowControl/>
+              <w:suppressAutoHyphens w:val="true"/>
+              <w:spacing w:before="0" w:after="0"/>
+              <w:jc w:val="center"/>
+              <w:rPr>
+                <w:rFonts w:ascii="Arial" w:hAnsi="Arial" w:cs="Arial"/>
+                <w:sz w:val="20"/>
+                <w:szCs w:val="20"/>
+              </w:rPr>
+            </w:pPr>
+            <w:r>
+              <w:rPr>
+                <w:rFonts w:cs="Arial" w:ascii="Arial" w:hAnsi="Arial"/>
+                <w:sz w:val="20"/>
+                <w:szCs w:val="20"/>
+              </w:rPr>
+            </w:r>
+          </w:p>
+        </w:tc>
+        <w:tc>
+          <w:tcPr>
+            <w:tcW w:w="3247" w:type="dxa"/>
             <w:tcBorders/>
             <w:vAlign w:val="center"/>
           </w:tcPr>
@@ -5014,35 +5005,35 @@
         </w:trPr>
         <w:tc>
           <w:tcPr>
-            <w:tcW w:w="438" w:type="dxa"/>
-            <w:tcBorders/>
-            <w:vAlign w:val="center"/>
-          </w:tcPr>
-          <w:p>
-            <w:pPr>
-              <w:pStyle w:val="Normal"/>
-              <w:widowControl/>
-              <w:suppressAutoHyphens w:val="true"/>
-              <w:spacing w:before="0" w:after="0"/>
-              <w:jc w:val="center"/>
-              <w:rPr>
-                <w:rFonts w:ascii="Arial" w:hAnsi="Arial" w:cs="Arial"/>
-                <w:sz w:val="20"/>
-                <w:szCs w:val="20"/>
-              </w:rPr>
-            </w:pPr>
-            <w:r>
-              <w:rPr>
-                <w:rFonts w:cs="Arial" w:ascii="Arial" w:hAnsi="Arial"/>
-                <w:sz w:val="20"/>
-                <w:szCs w:val="20"/>
-              </w:rPr>
-            </w:r>
-          </w:p>
-        </w:tc>
-        <w:tc>
-          <w:tcPr>
-            <w:tcW w:w="3246" w:type="dxa"/>
+            <w:tcW w:w="437" w:type="dxa"/>
+            <w:tcBorders/>
+            <w:vAlign w:val="center"/>
+          </w:tcPr>
+          <w:p>
+            <w:pPr>
+              <w:pStyle w:val="Normal"/>
+              <w:widowControl/>
+              <w:suppressAutoHyphens w:val="true"/>
+              <w:spacing w:before="0" w:after="0"/>
+              <w:jc w:val="center"/>
+              <w:rPr>
+                <w:rFonts w:ascii="Arial" w:hAnsi="Arial" w:cs="Arial"/>
+                <w:sz w:val="20"/>
+                <w:szCs w:val="20"/>
+              </w:rPr>
+            </w:pPr>
+            <w:r>
+              <w:rPr>
+                <w:rFonts w:cs="Arial" w:ascii="Arial" w:hAnsi="Arial"/>
+                <w:sz w:val="20"/>
+                <w:szCs w:val="20"/>
+              </w:rPr>
+            </w:r>
+          </w:p>
+        </w:tc>
+        <w:tc>
+          <w:tcPr>
+            <w:tcW w:w="3247" w:type="dxa"/>
             <w:tcBorders/>
             <w:vAlign w:val="center"/>
           </w:tcPr>
@@ -5355,35 +5346,35 @@
         </w:trPr>
         <w:tc>
           <w:tcPr>
-            <w:tcW w:w="438" w:type="dxa"/>
-            <w:tcBorders/>
-            <w:vAlign w:val="center"/>
-          </w:tcPr>
-          <w:p>
-            <w:pPr>
-              <w:pStyle w:val="Normal"/>
-              <w:widowControl/>
-              <w:suppressAutoHyphens w:val="true"/>
-              <w:spacing w:before="0" w:after="0"/>
-              <w:jc w:val="center"/>
-              <w:rPr>
-                <w:rFonts w:ascii="Arial" w:hAnsi="Arial" w:cs="Arial"/>
-                <w:sz w:val="20"/>
-                <w:szCs w:val="20"/>
-              </w:rPr>
-            </w:pPr>
-            <w:r>
-              <w:rPr>
-                <w:rFonts w:cs="Arial" w:ascii="Arial" w:hAnsi="Arial"/>
-                <w:sz w:val="20"/>
-                <w:szCs w:val="20"/>
-              </w:rPr>
-            </w:r>
-          </w:p>
-        </w:tc>
-        <w:tc>
-          <w:tcPr>
-            <w:tcW w:w="3246" w:type="dxa"/>
+            <w:tcW w:w="437" w:type="dxa"/>
+            <w:tcBorders/>
+            <w:vAlign w:val="center"/>
+          </w:tcPr>
+          <w:p>
+            <w:pPr>
+              <w:pStyle w:val="Normal"/>
+              <w:widowControl/>
+              <w:suppressAutoHyphens w:val="true"/>
+              <w:spacing w:before="0" w:after="0"/>
+              <w:jc w:val="center"/>
+              <w:rPr>
+                <w:rFonts w:ascii="Arial" w:hAnsi="Arial" w:cs="Arial"/>
+                <w:sz w:val="20"/>
+                <w:szCs w:val="20"/>
+              </w:rPr>
+            </w:pPr>
+            <w:r>
+              <w:rPr>
+                <w:rFonts w:cs="Arial" w:ascii="Arial" w:hAnsi="Arial"/>
+                <w:sz w:val="20"/>
+                <w:szCs w:val="20"/>
+              </w:rPr>
+            </w:r>
+          </w:p>
+        </w:tc>
+        <w:tc>
+          <w:tcPr>
+            <w:tcW w:w="3247" w:type="dxa"/>
             <w:tcBorders/>
             <w:vAlign w:val="center"/>
           </w:tcPr>
@@ -5696,35 +5687,35 @@
         </w:trPr>
         <w:tc>
           <w:tcPr>
-            <w:tcW w:w="438" w:type="dxa"/>
-            <w:tcBorders/>
-            <w:vAlign w:val="center"/>
-          </w:tcPr>
-          <w:p>
-            <w:pPr>
-              <w:pStyle w:val="Normal"/>
-              <w:widowControl/>
-              <w:suppressAutoHyphens w:val="true"/>
-              <w:spacing w:before="0" w:after="0"/>
-              <w:jc w:val="center"/>
-              <w:rPr>
-                <w:rFonts w:ascii="Arial" w:hAnsi="Arial" w:cs="Arial"/>
-                <w:sz w:val="20"/>
-                <w:szCs w:val="20"/>
-              </w:rPr>
-            </w:pPr>
-            <w:r>
-              <w:rPr>
-                <w:rFonts w:cs="Arial" w:ascii="Arial" w:hAnsi="Arial"/>
-                <w:sz w:val="20"/>
-                <w:szCs w:val="20"/>
-              </w:rPr>
-            </w:r>
-          </w:p>
-        </w:tc>
-        <w:tc>
-          <w:tcPr>
-            <w:tcW w:w="3246" w:type="dxa"/>
+            <w:tcW w:w="437" w:type="dxa"/>
+            <w:tcBorders/>
+            <w:vAlign w:val="center"/>
+          </w:tcPr>
+          <w:p>
+            <w:pPr>
+              <w:pStyle w:val="Normal"/>
+              <w:widowControl/>
+              <w:suppressAutoHyphens w:val="true"/>
+              <w:spacing w:before="0" w:after="0"/>
+              <w:jc w:val="center"/>
+              <w:rPr>
+                <w:rFonts w:ascii="Arial" w:hAnsi="Arial" w:cs="Arial"/>
+                <w:sz w:val="20"/>
+                <w:szCs w:val="20"/>
+              </w:rPr>
+            </w:pPr>
+            <w:r>
+              <w:rPr>
+                <w:rFonts w:cs="Arial" w:ascii="Arial" w:hAnsi="Arial"/>
+                <w:sz w:val="20"/>
+                <w:szCs w:val="20"/>
+              </w:rPr>
+            </w:r>
+          </w:p>
+        </w:tc>
+        <w:tc>
+          <w:tcPr>
+            <w:tcW w:w="3247" w:type="dxa"/>
             <w:tcBorders/>
             <w:vAlign w:val="center"/>
           </w:tcPr>
@@ -6037,35 +6028,35 @@
         </w:trPr>
         <w:tc>
           <w:tcPr>
-            <w:tcW w:w="438" w:type="dxa"/>
-            <w:tcBorders/>
-            <w:vAlign w:val="center"/>
-          </w:tcPr>
-          <w:p>
-            <w:pPr>
-              <w:pStyle w:val="Normal"/>
-              <w:widowControl/>
-              <w:suppressAutoHyphens w:val="true"/>
-              <w:spacing w:before="0" w:after="0"/>
-              <w:jc w:val="center"/>
-              <w:rPr>
-                <w:rFonts w:ascii="Arial" w:hAnsi="Arial" w:cs="Arial"/>
-                <w:sz w:val="20"/>
-                <w:szCs w:val="20"/>
-              </w:rPr>
-            </w:pPr>
-            <w:r>
-              <w:rPr>
-                <w:rFonts w:cs="Arial" w:ascii="Arial" w:hAnsi="Arial"/>
-                <w:sz w:val="20"/>
-                <w:szCs w:val="20"/>
-              </w:rPr>
-            </w:r>
-          </w:p>
-        </w:tc>
-        <w:tc>
-          <w:tcPr>
-            <w:tcW w:w="3246" w:type="dxa"/>
+            <w:tcW w:w="437" w:type="dxa"/>
+            <w:tcBorders/>
+            <w:vAlign w:val="center"/>
+          </w:tcPr>
+          <w:p>
+            <w:pPr>
+              <w:pStyle w:val="Normal"/>
+              <w:widowControl/>
+              <w:suppressAutoHyphens w:val="true"/>
+              <w:spacing w:before="0" w:after="0"/>
+              <w:jc w:val="center"/>
+              <w:rPr>
+                <w:rFonts w:ascii="Arial" w:hAnsi="Arial" w:cs="Arial"/>
+                <w:sz w:val="20"/>
+                <w:szCs w:val="20"/>
+              </w:rPr>
+            </w:pPr>
+            <w:r>
+              <w:rPr>
+                <w:rFonts w:cs="Arial" w:ascii="Arial" w:hAnsi="Arial"/>
+                <w:sz w:val="20"/>
+                <w:szCs w:val="20"/>
+              </w:rPr>
+            </w:r>
+          </w:p>
+        </w:tc>
+        <w:tc>
+          <w:tcPr>
+            <w:tcW w:w="3247" w:type="dxa"/>
             <w:tcBorders/>
             <w:vAlign w:val="center"/>
           </w:tcPr>
@@ -6378,35 +6369,35 @@
         </w:trPr>
         <w:tc>
           <w:tcPr>
-            <w:tcW w:w="438" w:type="dxa"/>
-            <w:tcBorders/>
-            <w:vAlign w:val="center"/>
-          </w:tcPr>
-          <w:p>
-            <w:pPr>
-              <w:pStyle w:val="Normal"/>
-              <w:widowControl/>
-              <w:suppressAutoHyphens w:val="true"/>
-              <w:spacing w:before="0" w:after="0"/>
-              <w:jc w:val="center"/>
-              <w:rPr>
-                <w:rFonts w:ascii="Arial" w:hAnsi="Arial" w:cs="Arial"/>
-                <w:sz w:val="20"/>
-                <w:szCs w:val="20"/>
-              </w:rPr>
-            </w:pPr>
-            <w:r>
-              <w:rPr>
-                <w:rFonts w:cs="Arial" w:ascii="Arial" w:hAnsi="Arial"/>
-                <w:sz w:val="20"/>
-                <w:szCs w:val="20"/>
-              </w:rPr>
-            </w:r>
-          </w:p>
-        </w:tc>
-        <w:tc>
-          <w:tcPr>
-            <w:tcW w:w="3246" w:type="dxa"/>
+            <w:tcW w:w="437" w:type="dxa"/>
+            <w:tcBorders/>
+            <w:vAlign w:val="center"/>
+          </w:tcPr>
+          <w:p>
+            <w:pPr>
+              <w:pStyle w:val="Normal"/>
+              <w:widowControl/>
+              <w:suppressAutoHyphens w:val="true"/>
+              <w:spacing w:before="0" w:after="0"/>
+              <w:jc w:val="center"/>
+              <w:rPr>
+                <w:rFonts w:ascii="Arial" w:hAnsi="Arial" w:cs="Arial"/>
+                <w:sz w:val="20"/>
+                <w:szCs w:val="20"/>
+              </w:rPr>
+            </w:pPr>
+            <w:r>
+              <w:rPr>
+                <w:rFonts w:cs="Arial" w:ascii="Arial" w:hAnsi="Arial"/>
+                <w:sz w:val="20"/>
+                <w:szCs w:val="20"/>
+              </w:rPr>
+            </w:r>
+          </w:p>
+        </w:tc>
+        <w:tc>
+          <w:tcPr>
+            <w:tcW w:w="3247" w:type="dxa"/>
             <w:tcBorders/>
             <w:vAlign w:val="center"/>
           </w:tcPr>
@@ -6719,35 +6710,35 @@
         </w:trPr>
         <w:tc>
           <w:tcPr>
-            <w:tcW w:w="438" w:type="dxa"/>
-            <w:tcBorders/>
-            <w:vAlign w:val="center"/>
-          </w:tcPr>
-          <w:p>
-            <w:pPr>
-              <w:pStyle w:val="Normal"/>
-              <w:widowControl/>
-              <w:suppressAutoHyphens w:val="true"/>
-              <w:spacing w:before="0" w:after="0"/>
-              <w:jc w:val="center"/>
-              <w:rPr>
-                <w:rFonts w:ascii="Arial" w:hAnsi="Arial" w:cs="Arial"/>
-                <w:sz w:val="20"/>
-                <w:szCs w:val="20"/>
-              </w:rPr>
-            </w:pPr>
-            <w:r>
-              <w:rPr>
-                <w:rFonts w:cs="Arial" w:ascii="Arial" w:hAnsi="Arial"/>
-                <w:sz w:val="20"/>
-                <w:szCs w:val="20"/>
-              </w:rPr>
-            </w:r>
-          </w:p>
-        </w:tc>
-        <w:tc>
-          <w:tcPr>
-            <w:tcW w:w="3246" w:type="dxa"/>
+            <w:tcW w:w="437" w:type="dxa"/>
+            <w:tcBorders/>
+            <w:vAlign w:val="center"/>
+          </w:tcPr>
+          <w:p>
+            <w:pPr>
+              <w:pStyle w:val="Normal"/>
+              <w:widowControl/>
+              <w:suppressAutoHyphens w:val="true"/>
+              <w:spacing w:before="0" w:after="0"/>
+              <w:jc w:val="center"/>
+              <w:rPr>
+                <w:rFonts w:ascii="Arial" w:hAnsi="Arial" w:cs="Arial"/>
+                <w:sz w:val="20"/>
+                <w:szCs w:val="20"/>
+              </w:rPr>
+            </w:pPr>
+            <w:r>
+              <w:rPr>
+                <w:rFonts w:cs="Arial" w:ascii="Arial" w:hAnsi="Arial"/>
+                <w:sz w:val="20"/>
+                <w:szCs w:val="20"/>
+              </w:rPr>
+            </w:r>
+          </w:p>
+        </w:tc>
+        <w:tc>
+          <w:tcPr>
+            <w:tcW w:w="3247" w:type="dxa"/>
             <w:tcBorders/>
             <w:vAlign w:val="center"/>
           </w:tcPr>
@@ -7060,35 +7051,35 @@
         </w:trPr>
         <w:tc>
           <w:tcPr>
-            <w:tcW w:w="438" w:type="dxa"/>
-            <w:tcBorders/>
-            <w:vAlign w:val="center"/>
-          </w:tcPr>
-          <w:p>
-            <w:pPr>
-              <w:pStyle w:val="Normal"/>
-              <w:widowControl/>
-              <w:suppressAutoHyphens w:val="true"/>
-              <w:spacing w:before="0" w:after="0"/>
-              <w:jc w:val="center"/>
-              <w:rPr>
-                <w:rFonts w:ascii="Arial" w:hAnsi="Arial" w:cs="Arial"/>
-                <w:sz w:val="20"/>
-                <w:szCs w:val="20"/>
-              </w:rPr>
-            </w:pPr>
-            <w:r>
-              <w:rPr>
-                <w:rFonts w:cs="Arial" w:ascii="Arial" w:hAnsi="Arial"/>
-                <w:sz w:val="20"/>
-                <w:szCs w:val="20"/>
-              </w:rPr>
-            </w:r>
-          </w:p>
-        </w:tc>
-        <w:tc>
-          <w:tcPr>
-            <w:tcW w:w="3246" w:type="dxa"/>
+            <w:tcW w:w="437" w:type="dxa"/>
+            <w:tcBorders/>
+            <w:vAlign w:val="center"/>
+          </w:tcPr>
+          <w:p>
+            <w:pPr>
+              <w:pStyle w:val="Normal"/>
+              <w:widowControl/>
+              <w:suppressAutoHyphens w:val="true"/>
+              <w:spacing w:before="0" w:after="0"/>
+              <w:jc w:val="center"/>
+              <w:rPr>
+                <w:rFonts w:ascii="Arial" w:hAnsi="Arial" w:cs="Arial"/>
+                <w:sz w:val="20"/>
+                <w:szCs w:val="20"/>
+              </w:rPr>
+            </w:pPr>
+            <w:r>
+              <w:rPr>
+                <w:rFonts w:cs="Arial" w:ascii="Arial" w:hAnsi="Arial"/>
+                <w:sz w:val="20"/>
+                <w:szCs w:val="20"/>
+              </w:rPr>
+            </w:r>
+          </w:p>
+        </w:tc>
+        <w:tc>
+          <w:tcPr>
+            <w:tcW w:w="3247" w:type="dxa"/>
             <w:tcBorders/>
             <w:vAlign w:val="center"/>
           </w:tcPr>
@@ -7401,35 +7392,35 @@
         </w:trPr>
         <w:tc>
           <w:tcPr>
-            <w:tcW w:w="438" w:type="dxa"/>
-            <w:tcBorders/>
-            <w:vAlign w:val="center"/>
-          </w:tcPr>
-          <w:p>
-            <w:pPr>
-              <w:pStyle w:val="Normal"/>
-              <w:widowControl/>
-              <w:suppressAutoHyphens w:val="true"/>
-              <w:spacing w:before="0" w:after="0"/>
-              <w:jc w:val="center"/>
-              <w:rPr>
-                <w:rFonts w:ascii="Arial" w:hAnsi="Arial" w:cs="Arial"/>
-                <w:sz w:val="20"/>
-                <w:szCs w:val="20"/>
-              </w:rPr>
-            </w:pPr>
-            <w:r>
-              <w:rPr>
-                <w:rFonts w:cs="Arial" w:ascii="Arial" w:hAnsi="Arial"/>
-                <w:sz w:val="20"/>
-                <w:szCs w:val="20"/>
-              </w:rPr>
-            </w:r>
-          </w:p>
-        </w:tc>
-        <w:tc>
-          <w:tcPr>
-            <w:tcW w:w="3246" w:type="dxa"/>
+            <w:tcW w:w="437" w:type="dxa"/>
+            <w:tcBorders/>
+            <w:vAlign w:val="center"/>
+          </w:tcPr>
+          <w:p>
+            <w:pPr>
+              <w:pStyle w:val="Normal"/>
+              <w:widowControl/>
+              <w:suppressAutoHyphens w:val="true"/>
+              <w:spacing w:before="0" w:after="0"/>
+              <w:jc w:val="center"/>
+              <w:rPr>
+                <w:rFonts w:ascii="Arial" w:hAnsi="Arial" w:cs="Arial"/>
+                <w:sz w:val="20"/>
+                <w:szCs w:val="20"/>
+              </w:rPr>
+            </w:pPr>
+            <w:r>
+              <w:rPr>
+                <w:rFonts w:cs="Arial" w:ascii="Arial" w:hAnsi="Arial"/>
+                <w:sz w:val="20"/>
+                <w:szCs w:val="20"/>
+              </w:rPr>
+            </w:r>
+          </w:p>
+        </w:tc>
+        <w:tc>
+          <w:tcPr>
+            <w:tcW w:w="3247" w:type="dxa"/>
             <w:tcBorders/>
             <w:vAlign w:val="center"/>
           </w:tcPr>
@@ -7742,35 +7733,35 @@
         </w:trPr>
         <w:tc>
           <w:tcPr>
-            <w:tcW w:w="438" w:type="dxa"/>
-            <w:tcBorders/>
-            <w:vAlign w:val="center"/>
-          </w:tcPr>
-          <w:p>
-            <w:pPr>
-              <w:pStyle w:val="Normal"/>
-              <w:widowControl/>
-              <w:suppressAutoHyphens w:val="true"/>
-              <w:spacing w:before="0" w:after="0"/>
-              <w:jc w:val="center"/>
-              <w:rPr>
-                <w:rFonts w:ascii="Arial" w:hAnsi="Arial" w:cs="Arial"/>
-                <w:sz w:val="20"/>
-                <w:szCs w:val="20"/>
-              </w:rPr>
-            </w:pPr>
-            <w:r>
-              <w:rPr>
-                <w:rFonts w:cs="Arial" w:ascii="Arial" w:hAnsi="Arial"/>
-                <w:sz w:val="20"/>
-                <w:szCs w:val="20"/>
-              </w:rPr>
-            </w:r>
-          </w:p>
-        </w:tc>
-        <w:tc>
-          <w:tcPr>
-            <w:tcW w:w="3246" w:type="dxa"/>
+            <w:tcW w:w="437" w:type="dxa"/>
+            <w:tcBorders/>
+            <w:vAlign w:val="center"/>
+          </w:tcPr>
+          <w:p>
+            <w:pPr>
+              <w:pStyle w:val="Normal"/>
+              <w:widowControl/>
+              <w:suppressAutoHyphens w:val="true"/>
+              <w:spacing w:before="0" w:after="0"/>
+              <w:jc w:val="center"/>
+              <w:rPr>
+                <w:rFonts w:ascii="Arial" w:hAnsi="Arial" w:cs="Arial"/>
+                <w:sz w:val="20"/>
+                <w:szCs w:val="20"/>
+              </w:rPr>
+            </w:pPr>
+            <w:r>
+              <w:rPr>
+                <w:rFonts w:cs="Arial" w:ascii="Arial" w:hAnsi="Arial"/>
+                <w:sz w:val="20"/>
+                <w:szCs w:val="20"/>
+              </w:rPr>
+            </w:r>
+          </w:p>
+        </w:tc>
+        <w:tc>
+          <w:tcPr>
+            <w:tcW w:w="3247" w:type="dxa"/>
             <w:tcBorders/>
             <w:vAlign w:val="center"/>
           </w:tcPr>
@@ -8083,35 +8074,35 @@
         </w:trPr>
         <w:tc>
           <w:tcPr>
-            <w:tcW w:w="438" w:type="dxa"/>
-            <w:tcBorders/>
-            <w:vAlign w:val="center"/>
-          </w:tcPr>
-          <w:p>
-            <w:pPr>
-              <w:pStyle w:val="Normal"/>
-              <w:widowControl/>
-              <w:suppressAutoHyphens w:val="true"/>
-              <w:spacing w:before="0" w:after="0"/>
-              <w:jc w:val="center"/>
-              <w:rPr>
-                <w:rFonts w:ascii="Arial" w:hAnsi="Arial" w:cs="Arial"/>
-                <w:sz w:val="20"/>
-                <w:szCs w:val="20"/>
-              </w:rPr>
-            </w:pPr>
-            <w:r>
-              <w:rPr>
-                <w:rFonts w:cs="Arial" w:ascii="Arial" w:hAnsi="Arial"/>
-                <w:sz w:val="20"/>
-                <w:szCs w:val="20"/>
-              </w:rPr>
-            </w:r>
-          </w:p>
-        </w:tc>
-        <w:tc>
-          <w:tcPr>
-            <w:tcW w:w="3246" w:type="dxa"/>
+            <w:tcW w:w="437" w:type="dxa"/>
+            <w:tcBorders/>
+            <w:vAlign w:val="center"/>
+          </w:tcPr>
+          <w:p>
+            <w:pPr>
+              <w:pStyle w:val="Normal"/>
+              <w:widowControl/>
+              <w:suppressAutoHyphens w:val="true"/>
+              <w:spacing w:before="0" w:after="0"/>
+              <w:jc w:val="center"/>
+              <w:rPr>
+                <w:rFonts w:ascii="Arial" w:hAnsi="Arial" w:cs="Arial"/>
+                <w:sz w:val="20"/>
+                <w:szCs w:val="20"/>
+              </w:rPr>
+            </w:pPr>
+            <w:r>
+              <w:rPr>
+                <w:rFonts w:cs="Arial" w:ascii="Arial" w:hAnsi="Arial"/>
+                <w:sz w:val="20"/>
+                <w:szCs w:val="20"/>
+              </w:rPr>
+            </w:r>
+          </w:p>
+        </w:tc>
+        <w:tc>
+          <w:tcPr>
+            <w:tcW w:w="3247" w:type="dxa"/>
             <w:tcBorders/>
             <w:vAlign w:val="center"/>
           </w:tcPr>
@@ -8424,35 +8415,35 @@
         </w:trPr>
         <w:tc>
           <w:tcPr>
-            <w:tcW w:w="438" w:type="dxa"/>
-            <w:tcBorders/>
-            <w:vAlign w:val="center"/>
-          </w:tcPr>
-          <w:p>
-            <w:pPr>
-              <w:pStyle w:val="Normal"/>
-              <w:widowControl/>
-              <w:suppressAutoHyphens w:val="true"/>
-              <w:spacing w:before="0" w:after="0"/>
-              <w:jc w:val="center"/>
-              <w:rPr>
-                <w:rFonts w:ascii="Arial" w:hAnsi="Arial" w:cs="Arial"/>
-                <w:sz w:val="20"/>
-                <w:szCs w:val="20"/>
-              </w:rPr>
-            </w:pPr>
-            <w:r>
-              <w:rPr>
-                <w:rFonts w:cs="Arial" w:ascii="Arial" w:hAnsi="Arial"/>
-                <w:sz w:val="20"/>
-                <w:szCs w:val="20"/>
-              </w:rPr>
-            </w:r>
-          </w:p>
-        </w:tc>
-        <w:tc>
-          <w:tcPr>
-            <w:tcW w:w="3246" w:type="dxa"/>
+            <w:tcW w:w="437" w:type="dxa"/>
+            <w:tcBorders/>
+            <w:vAlign w:val="center"/>
+          </w:tcPr>
+          <w:p>
+            <w:pPr>
+              <w:pStyle w:val="Normal"/>
+              <w:widowControl/>
+              <w:suppressAutoHyphens w:val="true"/>
+              <w:spacing w:before="0" w:after="0"/>
+              <w:jc w:val="center"/>
+              <w:rPr>
+                <w:rFonts w:ascii="Arial" w:hAnsi="Arial" w:cs="Arial"/>
+                <w:sz w:val="20"/>
+                <w:szCs w:val="20"/>
+              </w:rPr>
+            </w:pPr>
+            <w:r>
+              <w:rPr>
+                <w:rFonts w:cs="Arial" w:ascii="Arial" w:hAnsi="Arial"/>
+                <w:sz w:val="20"/>
+                <w:szCs w:val="20"/>
+              </w:rPr>
+            </w:r>
+          </w:p>
+        </w:tc>
+        <w:tc>
+          <w:tcPr>
+            <w:tcW w:w="3247" w:type="dxa"/>
             <w:tcBorders/>
             <w:vAlign w:val="center"/>
           </w:tcPr>
@@ -8765,35 +8756,35 @@
         </w:trPr>
         <w:tc>
           <w:tcPr>
-            <w:tcW w:w="438" w:type="dxa"/>
-            <w:tcBorders/>
-            <w:vAlign w:val="center"/>
-          </w:tcPr>
-          <w:p>
-            <w:pPr>
-              <w:pStyle w:val="Normal"/>
-              <w:widowControl/>
-              <w:suppressAutoHyphens w:val="true"/>
-              <w:spacing w:before="0" w:after="0"/>
-              <w:jc w:val="center"/>
-              <w:rPr>
-                <w:rFonts w:ascii="Arial" w:hAnsi="Arial" w:cs="Arial"/>
-                <w:sz w:val="20"/>
-                <w:szCs w:val="20"/>
-              </w:rPr>
-            </w:pPr>
-            <w:r>
-              <w:rPr>
-                <w:rFonts w:cs="Arial" w:ascii="Arial" w:hAnsi="Arial"/>
-                <w:sz w:val="20"/>
-                <w:szCs w:val="20"/>
-              </w:rPr>
-            </w:r>
-          </w:p>
-        </w:tc>
-        <w:tc>
-          <w:tcPr>
-            <w:tcW w:w="3246" w:type="dxa"/>
+            <w:tcW w:w="437" w:type="dxa"/>
+            <w:tcBorders/>
+            <w:vAlign w:val="center"/>
+          </w:tcPr>
+          <w:p>
+            <w:pPr>
+              <w:pStyle w:val="Normal"/>
+              <w:widowControl/>
+              <w:suppressAutoHyphens w:val="true"/>
+              <w:spacing w:before="0" w:after="0"/>
+              <w:jc w:val="center"/>
+              <w:rPr>
+                <w:rFonts w:ascii="Arial" w:hAnsi="Arial" w:cs="Arial"/>
+                <w:sz w:val="20"/>
+                <w:szCs w:val="20"/>
+              </w:rPr>
+            </w:pPr>
+            <w:r>
+              <w:rPr>
+                <w:rFonts w:cs="Arial" w:ascii="Arial" w:hAnsi="Arial"/>
+                <w:sz w:val="20"/>
+                <w:szCs w:val="20"/>
+              </w:rPr>
+            </w:r>
+          </w:p>
+        </w:tc>
+        <w:tc>
+          <w:tcPr>
+            <w:tcW w:w="3247" w:type="dxa"/>
             <w:tcBorders/>
             <w:vAlign w:val="center"/>
           </w:tcPr>
@@ -9346,7 +9337,7 @@
       </w:tr>
       <w:tr>
         <w:trPr>
-          <w:trHeight w:val="5371" w:hRule="atLeast"/>
+          <w:trHeight w:val="2487" w:hRule="atLeast"/>
         </w:trPr>
         <w:tc>
           <w:tcPr>
@@ -9808,6 +9799,31 @@
               </w:rPr>
             </w:pPr>
             <w:r>
+              <w:rPr>
+                <w:rFonts w:cs="Arial" w:ascii="Arial" w:hAnsi="Arial"/>
+                <w:b/>
+                <w:sz w:val="20"/>
+                <w:szCs w:val="20"/>
+              </w:rPr>
+            </w:r>
+          </w:p>
+          <w:p>
+            <w:pPr>
+              <w:pStyle w:val="Normal"/>
+              <w:tabs>
+                <w:tab w:val="clear" w:pos="708"/>
+                <w:tab w:val="left" w:pos="434" w:leader="none"/>
+              </w:tabs>
+              <w:ind w:left="28"/>
+              <w:jc w:val="left"/>
+              <w:rPr>
+                <w:rFonts w:ascii="Arial" w:hAnsi="Arial" w:cs="Arial"/>
+                <w:b/>
+                <w:sz w:val="20"/>
+                <w:szCs w:val="20"/>
+              </w:rPr>
+            </w:pPr>
+            <w:r>
               <w:rPr/>
             </w:r>
           </w:p>
@@ -9875,7 +9891,57 @@
               </w:rPr>
             </w:pPr>
             <w:r>
-              <w:rPr/>
+              <w:rPr>
+                <w:rFonts w:ascii="Arial" w:hAnsi="Arial"/>
+                <w:sz w:val="20"/>
+                <w:szCs w:val="20"/>
+              </w:rPr>
+              <w:drawing>
+                <wp:anchor behindDoc="0" distT="0" distB="0" distL="0" distR="0" simplePos="0" locked="0" layoutInCell="0" allowOverlap="1" relativeHeight="91">
+                  <wp:simplePos x="0" y="0"/>
+                  <wp:positionH relativeFrom="column">
+                    <wp:align>center</wp:align>
+                  </wp:positionH>
+                  <wp:positionV relativeFrom="paragraph">
+                    <wp:posOffset>635</wp:posOffset>
+                  </wp:positionV>
+                  <wp:extent cx="5515610" cy="4091940"/>
+                  <wp:effectExtent l="0" t="0" r="0" b="0"/>
+                  <wp:wrapSquare wrapText="largest"/>
+                  <wp:docPr id="8" name="Imagen1" descr=""/>
+                  <wp:cNvGraphicFramePr>
+                    <a:graphicFrameLocks xmlns:a="http://schemas.openxmlformats.org/drawingml/2006/main" noChangeAspect="1"/>
+                  </wp:cNvGraphicFramePr>
+                  <a:graphic xmlns:a="http://schemas.openxmlformats.org/drawingml/2006/main">
+                    <a:graphicData uri="http://schemas.openxmlformats.org/drawingml/2006/picture">
+                      <pic:pic xmlns:pic="http://schemas.openxmlformats.org/drawingml/2006/picture">
+                        <pic:nvPicPr>
+                          <pic:cNvPr id="8" name="Imagen1" descr=""/>
+                          <pic:cNvPicPr>
+                            <a:picLocks noChangeAspect="1" noChangeArrowheads="1"/>
+                          </pic:cNvPicPr>
+                        </pic:nvPicPr>
+                        <pic:blipFill>
+                          <a:blip r:embed="rId9"/>
+                          <a:stretch>
+                            <a:fillRect/>
+                          </a:stretch>
+                        </pic:blipFill>
+                        <pic:spPr bwMode="auto">
+                          <a:xfrm>
+                            <a:off x="0" y="0"/>
+                            <a:ext cx="5515610" cy="4091940"/>
+                          </a:xfrm>
+                          <a:prstGeom prst="rect">
+                            <a:avLst/>
+                          </a:prstGeom>
+                          <a:noFill/>
+                        </pic:spPr>
+                      </pic:pic>
+                    </a:graphicData>
+                  </a:graphic>
+                </wp:anchor>
+              </w:drawing>
             </w:r>
           </w:p>
           <w:p>
@@ -9894,7 +9960,57 @@
               </w:rPr>
             </w:pPr>
             <w:r>
-              <w:rPr/>
+              <w:rPr>
+                <w:rFonts w:ascii="Arial" w:hAnsi="Arial"/>
+                <w:sz w:val="20"/>
+                <w:szCs w:val="20"/>
+              </w:rPr>
+              <w:drawing>
+                <wp:anchor behindDoc="0" distT="0" distB="0" distL="0" distR="0" simplePos="0" locked="0" layoutInCell="0" allowOverlap="1" relativeHeight="92">
+                  <wp:simplePos x="0" y="0"/>
+                  <wp:positionH relativeFrom="column">
+                    <wp:align>center</wp:align>
+                  </wp:positionH>
+                  <wp:positionV relativeFrom="paragraph">
+                    <wp:posOffset>635</wp:posOffset>
+                  </wp:positionV>
+                  <wp:extent cx="5515610" cy="3431540"/>
+                  <wp:effectExtent l="0" t="0" r="0" b="0"/>
+                  <wp:wrapSquare wrapText="largest"/>
+                  <wp:docPr id="9" name="Imagen7" descr=""/>
+                  <wp:cNvGraphicFramePr>
+                    <a:graphicFrameLocks xmlns:a="http://schemas.openxmlformats.org/drawingml/2006/main" noChangeAspect="1"/>
+                  </wp:cNvGraphicFramePr>
+                  <a:graphic xmlns:a="http://schemas.openxmlformats.org/drawingml/2006/main">
+                    <a:graphicData uri="http://schemas.openxmlformats.org/drawingml/2006/picture">
+                      <pic:pic xmlns:pic="http://schemas.openxmlformats.org/drawingml/2006/picture">
+                        <pic:nvPicPr>
+                          <pic:cNvPr id="9" name="Imagen7" descr=""/>
+                          <pic:cNvPicPr>
+                            <a:picLocks noChangeAspect="1" noChangeArrowheads="1"/>
+                          </pic:cNvPicPr>
+                        </pic:nvPicPr>
+                        <pic:blipFill>
+                          <a:blip r:embed="rId10"/>
+                          <a:stretch>
+                            <a:fillRect/>
+                          </a:stretch>
+                        </pic:blipFill>
+                        <pic:spPr bwMode="auto">
+                          <a:xfrm>
+                            <a:off x="0" y="0"/>
+                            <a:ext cx="5515610" cy="3431540"/>
+                          </a:xfrm>
+                          <a:prstGeom prst="rect">
+                            <a:avLst/>
+                          </a:prstGeom>
+                          <a:noFill/>
+                        </pic:spPr>
+                      </pic:pic>
+                    </a:graphicData>
+                  </a:graphic>
+                </wp:anchor>
+              </w:drawing>
             </w:r>
           </w:p>
           <w:p>
@@ -9913,7 +10029,11 @@
               </w:rPr>
             </w:pPr>
             <w:r>
-              <w:rPr/>
+              <w:rPr>
+                <w:rFonts w:ascii="Arial" w:hAnsi="Arial"/>
+                <w:sz w:val="20"/>
+                <w:szCs w:val="20"/>
+              </w:rPr>
             </w:r>
           </w:p>
           <w:p>
@@ -9932,7 +10052,11 @@
               </w:rPr>
             </w:pPr>
             <w:r>
-              <w:rPr/>
+              <w:rPr>
+                <w:rFonts w:ascii="Arial" w:hAnsi="Arial"/>
+                <w:sz w:val="20"/>
+                <w:szCs w:val="20"/>
+              </w:rPr>
             </w:r>
           </w:p>
           <w:p>
@@ -9951,7 +10075,11 @@
               </w:rPr>
             </w:pPr>
             <w:r>
-              <w:rPr/>
+              <w:rPr>
+                <w:rFonts w:ascii="Arial" w:hAnsi="Arial"/>
+                <w:sz w:val="20"/>
+                <w:szCs w:val="20"/>
+              </w:rPr>
             </w:r>
           </w:p>
           <w:p>
@@ -9970,7 +10098,11 @@
               </w:rPr>
             </w:pPr>
             <w:r>
-              <w:rPr/>
+              <w:rPr>
+                <w:rFonts w:ascii="Arial" w:hAnsi="Arial"/>
+                <w:sz w:val="20"/>
+                <w:szCs w:val="20"/>
+              </w:rPr>
             </w:r>
           </w:p>
           <w:p>
@@ -9989,7 +10121,11 @@
               </w:rPr>
             </w:pPr>
             <w:r>
-              <w:rPr/>
+              <w:rPr>
+                <w:rFonts w:ascii="Arial" w:hAnsi="Arial"/>
+                <w:sz w:val="20"/>
+                <w:szCs w:val="20"/>
+              </w:rPr>
             </w:r>
           </w:p>
           <w:p>
@@ -10008,9 +10144,31 @@
               </w:rPr>
             </w:pPr>
             <w:r>
-              <w:rPr/>
-            </w:r>
-          </w:p>
+              <w:rPr>
+                <w:rFonts w:ascii="Arial" w:hAnsi="Arial"/>
+                <w:sz w:val="20"/>
+                <w:szCs w:val="20"/>
+              </w:rPr>
+            </w:r>
+          </w:p>
+        </w:tc>
+      </w:tr>
+      <w:tr>
+        <w:trPr>
+          <w:trHeight w:val="401" w:hRule="atLeast"/>
+        </w:trPr>
+        <w:tc>
+          <w:tcPr>
+            <w:tcW w:w="600" w:type="dxa"/>
+            <w:tcBorders>
+              <w:top w:val="single" w:sz="4" w:space="0" w:color="000000"/>
+              <w:left w:val="single" w:sz="4" w:space="0" w:color="000000"/>
+              <w:bottom w:val="single" w:sz="4" w:space="0" w:color="000000"/>
+              <w:right w:val="single" w:sz="4" w:space="0" w:color="000000"/>
+            </w:tcBorders>
+            <w:shd w:color="auto" w:fill="B8CCE4" w:themeFill="accent1" w:themeFillTint="66" w:val="clear"/>
+            <w:vAlign w:val="center"/>
+          </w:tcPr>
           <w:p>
             <w:pPr>
               <w:pStyle w:val="Normal"/>
@@ -10021,15 +10179,35 @@
               <w:ind w:left="28"/>
               <w:jc w:val="center"/>
               <w:rPr>
-                <w:rFonts w:ascii="Arial" w:hAnsi="Arial"/>
-                <w:sz w:val="20"/>
-                <w:szCs w:val="20"/>
-              </w:rPr>
-            </w:pPr>
-            <w:r>
-              <w:rPr/>
-            </w:r>
-          </w:p>
+                <w:rFonts w:ascii="Arial" w:hAnsi="Arial" w:cs="Arial"/>
+                <w:b/>
+                <w:sz w:val="20"/>
+                <w:szCs w:val="20"/>
+              </w:rPr>
+            </w:pPr>
+            <w:r>
+              <w:rPr>
+                <w:rFonts w:cs="Arial" w:ascii="Arial" w:hAnsi="Arial"/>
+                <w:b/>
+                <w:sz w:val="20"/>
+                <w:szCs w:val="20"/>
+              </w:rPr>
+              <w:t>Nº</w:t>
+            </w:r>
+          </w:p>
+        </w:tc>
+        <w:tc>
+          <w:tcPr>
+            <w:tcW w:w="8929" w:type="dxa"/>
+            <w:tcBorders>
+              <w:top w:val="single" w:sz="4" w:space="0" w:color="000000"/>
+              <w:left w:val="single" w:sz="4" w:space="0" w:color="000000"/>
+              <w:bottom w:val="single" w:sz="4" w:space="0" w:color="000000"/>
+              <w:right w:val="single" w:sz="4" w:space="0" w:color="000000"/>
+            </w:tcBorders>
+            <w:shd w:color="auto" w:fill="B8CCE4" w:themeFill="accent1" w:themeFillTint="66" w:val="clear"/>
+            <w:vAlign w:val="center"/>
+          </w:tcPr>
           <w:p>
             <w:pPr>
               <w:pStyle w:val="Normal"/>
@@ -10040,15 +10218,40 @@
               <w:ind w:left="28"/>
               <w:jc w:val="center"/>
               <w:rPr>
-                <w:rFonts w:ascii="Arial" w:hAnsi="Arial"/>
-                <w:sz w:val="20"/>
-                <w:szCs w:val="20"/>
-              </w:rPr>
-            </w:pPr>
-            <w:r>
-              <w:rPr/>
-            </w:r>
-          </w:p>
+                <w:rFonts w:ascii="Arial" w:hAnsi="Arial" w:cs="Arial"/>
+                <w:b/>
+                <w:sz w:val="20"/>
+                <w:szCs w:val="20"/>
+              </w:rPr>
+            </w:pPr>
+            <w:r>
+              <w:rPr>
+                <w:rFonts w:cs="Arial" w:ascii="Arial" w:hAnsi="Arial"/>
+                <w:b/>
+                <w:sz w:val="20"/>
+                <w:szCs w:val="20"/>
+              </w:rPr>
+              <w:t>ENTREGABLE 2</w:t>
+            </w:r>
+          </w:p>
+        </w:tc>
+      </w:tr>
+      <w:tr>
+        <w:trPr>
+          <w:trHeight w:val="5666" w:hRule="atLeast"/>
+        </w:trPr>
+        <w:tc>
+          <w:tcPr>
+            <w:tcW w:w="600" w:type="dxa"/>
+            <w:tcBorders>
+              <w:top w:val="single" w:sz="4" w:space="0" w:color="000000"/>
+              <w:left w:val="single" w:sz="4" w:space="0" w:color="000000"/>
+              <w:bottom w:val="single" w:sz="4" w:space="0" w:color="000000"/>
+              <w:right w:val="single" w:sz="4" w:space="0" w:color="000000"/>
+            </w:tcBorders>
+            <w:shd w:color="auto" w:fill="auto" w:val="clear"/>
+            <w:vAlign w:val="center"/>
+          </w:tcPr>
           <w:p>
             <w:pPr>
               <w:pStyle w:val="Normal"/>
@@ -10059,15 +10262,35 @@
               <w:ind w:left="28"/>
               <w:jc w:val="center"/>
               <w:rPr>
-                <w:rFonts w:ascii="Arial" w:hAnsi="Arial"/>
-                <w:sz w:val="20"/>
-                <w:szCs w:val="20"/>
-              </w:rPr>
-            </w:pPr>
-            <w:r>
-              <w:rPr/>
-            </w:r>
-          </w:p>
+                <w:rFonts w:ascii="Arial" w:hAnsi="Arial" w:cs="Arial"/>
+                <w:b/>
+                <w:sz w:val="20"/>
+                <w:szCs w:val="20"/>
+              </w:rPr>
+            </w:pPr>
+            <w:r>
+              <w:rPr>
+                <w:rFonts w:cs="Arial" w:ascii="Arial" w:hAnsi="Arial"/>
+                <w:b/>
+                <w:sz w:val="20"/>
+                <w:szCs w:val="20"/>
+              </w:rPr>
+              <w:t>2</w:t>
+            </w:r>
+          </w:p>
+        </w:tc>
+        <w:tc>
+          <w:tcPr>
+            <w:tcW w:w="8929" w:type="dxa"/>
+            <w:tcBorders>
+              <w:top w:val="single" w:sz="4" w:space="0" w:color="000000"/>
+              <w:left w:val="single" w:sz="4" w:space="0" w:color="000000"/>
+              <w:bottom w:val="single" w:sz="4" w:space="0" w:color="000000"/>
+              <w:right w:val="single" w:sz="4" w:space="0" w:color="000000"/>
+            </w:tcBorders>
+            <w:shd w:color="auto" w:fill="auto" w:val="clear"/>
+            <w:vAlign w:val="center"/>
+          </w:tcPr>
           <w:p>
             <w:pPr>
               <w:pStyle w:val="Normal"/>
@@ -10084,7 +10307,11 @@
               </w:rPr>
             </w:pPr>
             <w:r>
-              <w:rPr/>
+              <w:rPr>
+                <w:rFonts w:ascii="Arial" w:hAnsi="Arial"/>
+                <w:sz w:val="20"/>
+                <w:szCs w:val="20"/>
+              </w:rPr>
             </w:r>
           </w:p>
           <w:p>
@@ -10095,7 +10322,7 @@
                 <w:tab w:val="left" w:pos="434" w:leader="none"/>
               </w:tabs>
               <w:ind w:left="28"/>
-              <w:jc w:val="center"/>
+              <w:jc w:val="left"/>
               <w:rPr>
                 <w:rFonts w:ascii="Arial" w:hAnsi="Arial"/>
                 <w:sz w:val="20"/>
@@ -10103,7 +10330,12 @@
               </w:rPr>
             </w:pPr>
             <w:r>
-              <w:rPr/>
+              <w:rPr>
+                <w:rFonts w:ascii="Arial" w:hAnsi="Arial"/>
+                <w:sz w:val="20"/>
+                <w:szCs w:val="20"/>
+              </w:rPr>
+              <w:t xml:space="preserve">Tarea 03: Construcción de algoritmo de árbol de decisiones </w:t>
             </w:r>
           </w:p>
           <w:p>
@@ -10114,7 +10346,7 @@
                 <w:tab w:val="left" w:pos="434" w:leader="none"/>
               </w:tabs>
               <w:ind w:left="28"/>
-              <w:jc w:val="center"/>
+              <w:jc w:val="left"/>
               <w:rPr>
                 <w:rFonts w:ascii="Arial" w:hAnsi="Arial"/>
                 <w:sz w:val="20"/>
@@ -10122,7 +10354,11 @@
               </w:rPr>
             </w:pPr>
             <w:r>
-              <w:rPr/>
+              <w:rPr>
+                <w:rFonts w:ascii="Arial" w:hAnsi="Arial"/>
+                <w:sz w:val="20"/>
+                <w:szCs w:val="20"/>
+              </w:rPr>
             </w:r>
           </w:p>
           <w:p>
@@ -10133,7 +10369,7 @@
                 <w:tab w:val="left" w:pos="434" w:leader="none"/>
               </w:tabs>
               <w:ind w:left="28"/>
-              <w:jc w:val="center"/>
+              <w:jc w:val="left"/>
               <w:rPr>
                 <w:rFonts w:ascii="Arial" w:hAnsi="Arial"/>
                 <w:sz w:val="20"/>
@@ -10141,7 +10377,57 @@
               </w:rPr>
             </w:pPr>
             <w:r>
-              <w:rPr/>
+              <w:rPr>
+                <w:rFonts w:ascii="Arial" w:hAnsi="Arial"/>
+                <w:sz w:val="20"/>
+                <w:szCs w:val="20"/>
+              </w:rPr>
+              <w:drawing>
+                <wp:anchor behindDoc="0" distT="0" distB="0" distL="0" distR="0" simplePos="0" locked="0" layoutInCell="0" allowOverlap="1" relativeHeight="93">
+                  <wp:simplePos x="0" y="0"/>
+                  <wp:positionH relativeFrom="column">
+                    <wp:align>center</wp:align>
+                  </wp:positionH>
+                  <wp:positionV relativeFrom="paragraph">
+                    <wp:posOffset>635</wp:posOffset>
+                  </wp:positionV>
+                  <wp:extent cx="5515610" cy="4200525"/>
+                  <wp:effectExtent l="0" t="0" r="0" b="0"/>
+                  <wp:wrapSquare wrapText="largest"/>
+                  <wp:docPr id="10" name="Imagen8" descr=""/>
+                  <wp:cNvGraphicFramePr>
+                    <a:graphicFrameLocks xmlns:a="http://schemas.openxmlformats.org/drawingml/2006/main" noChangeAspect="1"/>
+                  </wp:cNvGraphicFramePr>
+                  <a:graphic xmlns:a="http://schemas.openxmlformats.org/drawingml/2006/main">
+                    <a:graphicData uri="http://schemas.openxmlformats.org/drawingml/2006/picture">
+                      <pic:pic xmlns:pic="http://schemas.openxmlformats.org/drawingml/2006/picture">
+                        <pic:nvPicPr>
+                          <pic:cNvPr id="10" name="Imagen8" descr=""/>
+                          <pic:cNvPicPr>
+                            <a:picLocks noChangeAspect="1" noChangeArrowheads="1"/>
+                          </pic:cNvPicPr>
+                        </pic:nvPicPr>
+                        <pic:blipFill>
+                          <a:blip r:embed="rId11"/>
+                          <a:stretch>
+                            <a:fillRect/>
+                          </a:stretch>
+                        </pic:blipFill>
+                        <pic:spPr bwMode="auto">
+                          <a:xfrm>
+                            <a:off x="0" y="0"/>
+                            <a:ext cx="5515610" cy="4200525"/>
+                          </a:xfrm>
+                          <a:prstGeom prst="rect">
+                            <a:avLst/>
+                          </a:prstGeom>
+                          <a:noFill/>
+                        </pic:spPr>
+                      </pic:pic>
+                    </a:graphicData>
+                  </a:graphic>
+                </wp:anchor>
+              </w:drawing>
             </w:r>
           </w:p>
           <w:p>
@@ -10160,7 +10446,57 @@
               </w:rPr>
             </w:pPr>
             <w:r>
-              <w:rPr/>
+              <w:rPr>
+                <w:rFonts w:ascii="Arial" w:hAnsi="Arial"/>
+                <w:sz w:val="20"/>
+                <w:szCs w:val="20"/>
+              </w:rPr>
+              <w:drawing>
+                <wp:anchor behindDoc="0" distT="0" distB="0" distL="0" distR="0" simplePos="0" locked="0" layoutInCell="0" allowOverlap="1" relativeHeight="94">
+                  <wp:simplePos x="0" y="0"/>
+                  <wp:positionH relativeFrom="column">
+                    <wp:align>center</wp:align>
+                  </wp:positionH>
+                  <wp:positionV relativeFrom="paragraph">
+                    <wp:posOffset>635</wp:posOffset>
+                  </wp:positionV>
+                  <wp:extent cx="5515610" cy="3390265"/>
+                  <wp:effectExtent l="0" t="0" r="0" b="0"/>
+                  <wp:wrapSquare wrapText="largest"/>
+                  <wp:docPr id="11" name="Imagen9" descr=""/>
+                  <wp:cNvGraphicFramePr>
+                    <a:graphicFrameLocks xmlns:a="http://schemas.openxmlformats.org/drawingml/2006/main" noChangeAspect="1"/>
+                  </wp:cNvGraphicFramePr>
+                  <a:graphic xmlns:a="http://schemas.openxmlformats.org/drawingml/2006/main">
+                    <a:graphicData uri="http://schemas.openxmlformats.org/drawingml/2006/picture">
+                      <pic:pic xmlns:pic="http://schemas.openxmlformats.org/drawingml/2006/picture">
+                        <pic:nvPicPr>
+                          <pic:cNvPr id="11" name="Imagen9" descr=""/>
+                          <pic:cNvPicPr>
+                            <a:picLocks noChangeAspect="1" noChangeArrowheads="1"/>
+                          </pic:cNvPicPr>
+                        </pic:nvPicPr>
+                        <pic:blipFill>
+                          <a:blip r:embed="rId12"/>
+                          <a:stretch>
+                            <a:fillRect/>
+                          </a:stretch>
+                        </pic:blipFill>
+                        <pic:spPr bwMode="auto">
+                          <a:xfrm>
+                            <a:off x="0" y="0"/>
+                            <a:ext cx="5515610" cy="3390265"/>
+                          </a:xfrm>
+                          <a:prstGeom prst="rect">
+                            <a:avLst/>
+                          </a:prstGeom>
+                          <a:noFill/>
+                        </pic:spPr>
+                      </pic:pic>
+                    </a:graphicData>
+                  </a:graphic>
+                </wp:anchor>
+              </w:drawing>
             </w:r>
           </w:p>
           <w:p>
@@ -10179,7 +10515,11 @@
               </w:rPr>
             </w:pPr>
             <w:r>
-              <w:rPr/>
+              <w:rPr>
+                <w:rFonts w:ascii="Arial" w:hAnsi="Arial"/>
+                <w:sz w:val="20"/>
+                <w:szCs w:val="20"/>
+              </w:rPr>
             </w:r>
           </w:p>
           <w:p>
@@ -10198,910 +10538,6 @@
               </w:rPr>
             </w:pPr>
             <w:r>
-              <w:rPr/>
-            </w:r>
-          </w:p>
-          <w:p>
-            <w:pPr>
-              <w:pStyle w:val="Normal"/>
-              <w:tabs>
-                <w:tab w:val="clear" w:pos="708"/>
-                <w:tab w:val="left" w:pos="434" w:leader="none"/>
-              </w:tabs>
-              <w:ind w:left="28"/>
-              <w:jc w:val="center"/>
-              <w:rPr>
-                <w:rFonts w:ascii="Arial" w:hAnsi="Arial"/>
-                <w:sz w:val="20"/>
-                <w:szCs w:val="20"/>
-              </w:rPr>
-            </w:pPr>
-            <w:r>
-              <w:rPr/>
-            </w:r>
-          </w:p>
-          <w:p>
-            <w:pPr>
-              <w:pStyle w:val="Normal"/>
-              <w:tabs>
-                <w:tab w:val="clear" w:pos="708"/>
-                <w:tab w:val="left" w:pos="434" w:leader="none"/>
-              </w:tabs>
-              <w:ind w:left="28"/>
-              <w:jc w:val="center"/>
-              <w:rPr>
-                <w:rFonts w:ascii="Arial" w:hAnsi="Arial"/>
-                <w:sz w:val="20"/>
-                <w:szCs w:val="20"/>
-              </w:rPr>
-            </w:pPr>
-            <w:r>
-              <w:rPr/>
-            </w:r>
-          </w:p>
-          <w:p>
-            <w:pPr>
-              <w:pStyle w:val="Normal"/>
-              <w:tabs>
-                <w:tab w:val="clear" w:pos="708"/>
-                <w:tab w:val="left" w:pos="434" w:leader="none"/>
-              </w:tabs>
-              <w:ind w:left="28"/>
-              <w:jc w:val="center"/>
-              <w:rPr>
-                <w:rFonts w:ascii="Arial" w:hAnsi="Arial"/>
-                <w:sz w:val="20"/>
-                <w:szCs w:val="20"/>
-              </w:rPr>
-            </w:pPr>
-            <w:r>
-              <w:rPr/>
-            </w:r>
-          </w:p>
-          <w:p>
-            <w:pPr>
-              <w:pStyle w:val="Normal"/>
-              <w:tabs>
-                <w:tab w:val="clear" w:pos="708"/>
-                <w:tab w:val="left" w:pos="434" w:leader="none"/>
-              </w:tabs>
-              <w:ind w:left="28"/>
-              <w:jc w:val="center"/>
-              <w:rPr>
-                <w:rFonts w:ascii="Arial" w:hAnsi="Arial"/>
-                <w:sz w:val="20"/>
-                <w:szCs w:val="20"/>
-              </w:rPr>
-            </w:pPr>
-            <w:r>
-              <w:rPr/>
-            </w:r>
-          </w:p>
-          <w:p>
-            <w:pPr>
-              <w:pStyle w:val="Normal"/>
-              <w:tabs>
-                <w:tab w:val="clear" w:pos="708"/>
-                <w:tab w:val="left" w:pos="434" w:leader="none"/>
-              </w:tabs>
-              <w:ind w:left="28"/>
-              <w:jc w:val="center"/>
-              <w:rPr>
-                <w:rFonts w:ascii="Arial" w:hAnsi="Arial"/>
-                <w:sz w:val="20"/>
-                <w:szCs w:val="20"/>
-              </w:rPr>
-            </w:pPr>
-            <w:r>
-              <w:rPr/>
-            </w:r>
-          </w:p>
-          <w:p>
-            <w:pPr>
-              <w:pStyle w:val="Normal"/>
-              <w:tabs>
-                <w:tab w:val="clear" w:pos="708"/>
-                <w:tab w:val="left" w:pos="434" w:leader="none"/>
-              </w:tabs>
-              <w:ind w:left="28"/>
-              <w:jc w:val="center"/>
-              <w:rPr>
-                <w:rFonts w:ascii="Arial" w:hAnsi="Arial"/>
-                <w:sz w:val="20"/>
-                <w:szCs w:val="20"/>
-              </w:rPr>
-            </w:pPr>
-            <w:r>
-              <w:rPr/>
-            </w:r>
-          </w:p>
-          <w:p>
-            <w:pPr>
-              <w:pStyle w:val="Normal"/>
-              <w:tabs>
-                <w:tab w:val="clear" w:pos="708"/>
-                <w:tab w:val="left" w:pos="434" w:leader="none"/>
-              </w:tabs>
-              <w:ind w:left="28"/>
-              <w:jc w:val="center"/>
-              <w:rPr>
-                <w:rFonts w:ascii="Arial" w:hAnsi="Arial"/>
-                <w:sz w:val="20"/>
-                <w:szCs w:val="20"/>
-              </w:rPr>
-            </w:pPr>
-            <w:r>
-              <w:rPr/>
-            </w:r>
-          </w:p>
-          <w:p>
-            <w:pPr>
-              <w:pStyle w:val="Normal"/>
-              <w:tabs>
-                <w:tab w:val="clear" w:pos="708"/>
-                <w:tab w:val="left" w:pos="434" w:leader="none"/>
-              </w:tabs>
-              <w:ind w:left="28"/>
-              <w:jc w:val="center"/>
-              <w:rPr>
-                <w:rFonts w:ascii="Arial" w:hAnsi="Arial"/>
-                <w:sz w:val="20"/>
-                <w:szCs w:val="20"/>
-              </w:rPr>
-            </w:pPr>
-            <w:r>
-              <w:rPr/>
-            </w:r>
-          </w:p>
-          <w:p>
-            <w:pPr>
-              <w:pStyle w:val="Normal"/>
-              <w:tabs>
-                <w:tab w:val="clear" w:pos="708"/>
-                <w:tab w:val="left" w:pos="434" w:leader="none"/>
-              </w:tabs>
-              <w:ind w:left="28"/>
-              <w:jc w:val="center"/>
-              <w:rPr>
-                <w:rFonts w:ascii="Arial" w:hAnsi="Arial"/>
-                <w:sz w:val="20"/>
-                <w:szCs w:val="20"/>
-              </w:rPr>
-            </w:pPr>
-            <w:r>
-              <w:rPr/>
-            </w:r>
-          </w:p>
-          <w:p>
-            <w:pPr>
-              <w:pStyle w:val="Normal"/>
-              <w:tabs>
-                <w:tab w:val="clear" w:pos="708"/>
-                <w:tab w:val="left" w:pos="434" w:leader="none"/>
-              </w:tabs>
-              <w:ind w:left="28"/>
-              <w:jc w:val="center"/>
-              <w:rPr>
-                <w:rFonts w:ascii="Arial" w:hAnsi="Arial"/>
-                <w:sz w:val="20"/>
-                <w:szCs w:val="20"/>
-              </w:rPr>
-            </w:pPr>
-            <w:r>
-              <w:rPr/>
-            </w:r>
-          </w:p>
-          <w:p>
-            <w:pPr>
-              <w:pStyle w:val="Normal"/>
-              <w:tabs>
-                <w:tab w:val="clear" w:pos="708"/>
-                <w:tab w:val="left" w:pos="434" w:leader="none"/>
-              </w:tabs>
-              <w:ind w:left="28"/>
-              <w:jc w:val="center"/>
-              <w:rPr>
-                <w:rFonts w:ascii="Arial" w:hAnsi="Arial"/>
-                <w:sz w:val="20"/>
-                <w:szCs w:val="20"/>
-              </w:rPr>
-            </w:pPr>
-            <w:r>
-              <w:rPr/>
-            </w:r>
-          </w:p>
-          <w:p>
-            <w:pPr>
-              <w:pStyle w:val="Normal"/>
-              <w:tabs>
-                <w:tab w:val="clear" w:pos="708"/>
-                <w:tab w:val="left" w:pos="434" w:leader="none"/>
-              </w:tabs>
-              <w:ind w:left="28"/>
-              <w:jc w:val="center"/>
-              <w:rPr>
-                <w:rFonts w:ascii="Arial" w:hAnsi="Arial"/>
-                <w:sz w:val="20"/>
-                <w:szCs w:val="20"/>
-              </w:rPr>
-            </w:pPr>
-            <w:r>
-              <w:rPr/>
-            </w:r>
-          </w:p>
-          <w:p>
-            <w:pPr>
-              <w:pStyle w:val="Normal"/>
-              <w:tabs>
-                <w:tab w:val="clear" w:pos="708"/>
-                <w:tab w:val="left" w:pos="434" w:leader="none"/>
-              </w:tabs>
-              <w:ind w:left="28"/>
-              <w:jc w:val="center"/>
-              <w:rPr>
-                <w:rFonts w:ascii="Arial" w:hAnsi="Arial"/>
-                <w:sz w:val="20"/>
-                <w:szCs w:val="20"/>
-              </w:rPr>
-            </w:pPr>
-            <w:r>
-              <w:rPr/>
-            </w:r>
-          </w:p>
-          <w:p>
-            <w:pPr>
-              <w:pStyle w:val="Normal"/>
-              <w:tabs>
-                <w:tab w:val="clear" w:pos="708"/>
-                <w:tab w:val="left" w:pos="434" w:leader="none"/>
-              </w:tabs>
-              <w:ind w:left="28"/>
-              <w:jc w:val="center"/>
-              <w:rPr>
-                <w:rFonts w:ascii="Arial" w:hAnsi="Arial"/>
-                <w:sz w:val="20"/>
-                <w:szCs w:val="20"/>
-              </w:rPr>
-            </w:pPr>
-            <w:r>
-              <w:rPr/>
-            </w:r>
-          </w:p>
-          <w:p>
-            <w:pPr>
-              <w:pStyle w:val="Normal"/>
-              <w:tabs>
-                <w:tab w:val="clear" w:pos="708"/>
-                <w:tab w:val="left" w:pos="434" w:leader="none"/>
-              </w:tabs>
-              <w:ind w:left="28"/>
-              <w:jc w:val="center"/>
-              <w:rPr>
-                <w:rFonts w:ascii="Arial" w:hAnsi="Arial"/>
-                <w:sz w:val="20"/>
-                <w:szCs w:val="20"/>
-              </w:rPr>
-            </w:pPr>
-            <w:r>
-              <w:rPr/>
-            </w:r>
-          </w:p>
-          <w:p>
-            <w:pPr>
-              <w:pStyle w:val="Normal"/>
-              <w:tabs>
-                <w:tab w:val="clear" w:pos="708"/>
-                <w:tab w:val="left" w:pos="434" w:leader="none"/>
-              </w:tabs>
-              <w:ind w:left="28"/>
-              <w:jc w:val="center"/>
-              <w:rPr>
-                <w:rFonts w:ascii="Arial" w:hAnsi="Arial"/>
-                <w:sz w:val="20"/>
-                <w:szCs w:val="20"/>
-              </w:rPr>
-            </w:pPr>
-            <w:r>
-              <w:rPr/>
-            </w:r>
-          </w:p>
-          <w:p>
-            <w:pPr>
-              <w:pStyle w:val="Normal"/>
-              <w:tabs>
-                <w:tab w:val="clear" w:pos="708"/>
-                <w:tab w:val="left" w:pos="434" w:leader="none"/>
-              </w:tabs>
-              <w:ind w:left="28"/>
-              <w:jc w:val="center"/>
-              <w:rPr>
-                <w:rFonts w:ascii="Arial" w:hAnsi="Arial"/>
-                <w:sz w:val="20"/>
-                <w:szCs w:val="20"/>
-              </w:rPr>
-            </w:pPr>
-            <w:r>
-              <w:rPr/>
-            </w:r>
-          </w:p>
-          <w:p>
-            <w:pPr>
-              <w:pStyle w:val="Normal"/>
-              <w:tabs>
-                <w:tab w:val="clear" w:pos="708"/>
-                <w:tab w:val="left" w:pos="434" w:leader="none"/>
-              </w:tabs>
-              <w:ind w:left="28"/>
-              <w:jc w:val="center"/>
-              <w:rPr>
-                <w:rFonts w:ascii="Arial" w:hAnsi="Arial"/>
-                <w:sz w:val="20"/>
-                <w:szCs w:val="20"/>
-              </w:rPr>
-            </w:pPr>
-            <w:r>
-              <w:rPr/>
-            </w:r>
-          </w:p>
-          <w:p>
-            <w:pPr>
-              <w:pStyle w:val="Normal"/>
-              <w:tabs>
-                <w:tab w:val="clear" w:pos="708"/>
-                <w:tab w:val="left" w:pos="434" w:leader="none"/>
-              </w:tabs>
-              <w:ind w:left="28"/>
-              <w:jc w:val="center"/>
-              <w:rPr>
-                <w:rFonts w:ascii="Arial" w:hAnsi="Arial"/>
-                <w:sz w:val="20"/>
-                <w:szCs w:val="20"/>
-              </w:rPr>
-            </w:pPr>
-            <w:r>
-              <w:rPr/>
-            </w:r>
-          </w:p>
-          <w:p>
-            <w:pPr>
-              <w:pStyle w:val="Normal"/>
-              <w:tabs>
-                <w:tab w:val="clear" w:pos="708"/>
-                <w:tab w:val="left" w:pos="434" w:leader="none"/>
-              </w:tabs>
-              <w:ind w:left="28"/>
-              <w:jc w:val="center"/>
-              <w:rPr>
-                <w:rFonts w:ascii="Arial" w:hAnsi="Arial"/>
-                <w:sz w:val="20"/>
-                <w:szCs w:val="20"/>
-              </w:rPr>
-            </w:pPr>
-            <w:r>
-              <w:rPr/>
-            </w:r>
-          </w:p>
-          <w:p>
-            <w:pPr>
-              <w:pStyle w:val="Normal"/>
-              <w:tabs>
-                <w:tab w:val="clear" w:pos="708"/>
-                <w:tab w:val="left" w:pos="434" w:leader="none"/>
-              </w:tabs>
-              <w:ind w:left="28"/>
-              <w:jc w:val="center"/>
-              <w:rPr>
-                <w:rFonts w:ascii="Arial" w:hAnsi="Arial"/>
-                <w:sz w:val="20"/>
-                <w:szCs w:val="20"/>
-              </w:rPr>
-            </w:pPr>
-            <w:r>
-              <w:rPr/>
-            </w:r>
-          </w:p>
-          <w:p>
-            <w:pPr>
-              <w:pStyle w:val="Normal"/>
-              <w:tabs>
-                <w:tab w:val="clear" w:pos="708"/>
-                <w:tab w:val="left" w:pos="434" w:leader="none"/>
-              </w:tabs>
-              <w:ind w:left="28"/>
-              <w:jc w:val="center"/>
-              <w:rPr>
-                <w:rFonts w:ascii="Arial" w:hAnsi="Arial"/>
-                <w:sz w:val="20"/>
-                <w:szCs w:val="20"/>
-              </w:rPr>
-            </w:pPr>
-            <w:r>
-              <w:rPr/>
-            </w:r>
-          </w:p>
-          <w:p>
-            <w:pPr>
-              <w:pStyle w:val="Normal"/>
-              <w:tabs>
-                <w:tab w:val="clear" w:pos="708"/>
-                <w:tab w:val="left" w:pos="434" w:leader="none"/>
-              </w:tabs>
-              <w:ind w:left="28"/>
-              <w:jc w:val="center"/>
-              <w:rPr>
-                <w:rFonts w:ascii="Arial" w:hAnsi="Arial"/>
-                <w:sz w:val="20"/>
-                <w:szCs w:val="20"/>
-              </w:rPr>
-            </w:pPr>
-            <w:r>
-              <w:rPr/>
-            </w:r>
-          </w:p>
-          <w:p>
-            <w:pPr>
-              <w:pStyle w:val="Normal"/>
-              <w:tabs>
-                <w:tab w:val="clear" w:pos="708"/>
-                <w:tab w:val="left" w:pos="434" w:leader="none"/>
-              </w:tabs>
-              <w:ind w:left="28"/>
-              <w:jc w:val="center"/>
-              <w:rPr>
-                <w:rFonts w:ascii="Arial" w:hAnsi="Arial"/>
-                <w:sz w:val="20"/>
-                <w:szCs w:val="20"/>
-              </w:rPr>
-            </w:pPr>
-            <w:r>
-              <w:rPr/>
-            </w:r>
-          </w:p>
-          <w:p>
-            <w:pPr>
-              <w:pStyle w:val="Normal"/>
-              <w:tabs>
-                <w:tab w:val="clear" w:pos="708"/>
-                <w:tab w:val="left" w:pos="434" w:leader="none"/>
-              </w:tabs>
-              <w:ind w:left="28"/>
-              <w:jc w:val="center"/>
-              <w:rPr>
-                <w:rFonts w:ascii="Arial" w:hAnsi="Arial"/>
-                <w:sz w:val="20"/>
-                <w:szCs w:val="20"/>
-              </w:rPr>
-            </w:pPr>
-            <w:r>
-              <w:rPr/>
-            </w:r>
-          </w:p>
-          <w:p>
-            <w:pPr>
-              <w:pStyle w:val="Normal"/>
-              <w:tabs>
-                <w:tab w:val="clear" w:pos="708"/>
-                <w:tab w:val="left" w:pos="434" w:leader="none"/>
-              </w:tabs>
-              <w:ind w:left="28"/>
-              <w:jc w:val="center"/>
-              <w:rPr>
-                <w:rFonts w:ascii="Arial" w:hAnsi="Arial"/>
-                <w:sz w:val="20"/>
-                <w:szCs w:val="20"/>
-              </w:rPr>
-            </w:pPr>
-            <w:r>
-              <w:rPr/>
-            </w:r>
-          </w:p>
-          <w:p>
-            <w:pPr>
-              <w:pStyle w:val="Normal"/>
-              <w:tabs>
-                <w:tab w:val="clear" w:pos="708"/>
-                <w:tab w:val="left" w:pos="434" w:leader="none"/>
-              </w:tabs>
-              <w:ind w:left="28"/>
-              <w:jc w:val="center"/>
-              <w:rPr>
-                <w:rFonts w:ascii="Arial" w:hAnsi="Arial"/>
-                <w:sz w:val="20"/>
-                <w:szCs w:val="20"/>
-              </w:rPr>
-            </w:pPr>
-            <w:r>
-              <w:rPr/>
-            </w:r>
-          </w:p>
-          <w:p>
-            <w:pPr>
-              <w:pStyle w:val="Normal"/>
-              <w:tabs>
-                <w:tab w:val="clear" w:pos="708"/>
-                <w:tab w:val="left" w:pos="434" w:leader="none"/>
-              </w:tabs>
-              <w:ind w:left="28"/>
-              <w:jc w:val="center"/>
-              <w:rPr>
-                <w:rFonts w:ascii="Arial" w:hAnsi="Arial"/>
-                <w:sz w:val="20"/>
-                <w:szCs w:val="20"/>
-              </w:rPr>
-            </w:pPr>
-            <w:r>
-              <w:rPr/>
-            </w:r>
-          </w:p>
-          <w:p>
-            <w:pPr>
-              <w:pStyle w:val="Normal"/>
-              <w:tabs>
-                <w:tab w:val="clear" w:pos="708"/>
-                <w:tab w:val="left" w:pos="434" w:leader="none"/>
-              </w:tabs>
-              <w:ind w:left="28"/>
-              <w:jc w:val="center"/>
-              <w:rPr>
-                <w:rFonts w:ascii="Arial" w:hAnsi="Arial"/>
-                <w:sz w:val="20"/>
-                <w:szCs w:val="20"/>
-              </w:rPr>
-            </w:pPr>
-            <w:r>
-              <w:rPr/>
-            </w:r>
-          </w:p>
-          <w:p>
-            <w:pPr>
-              <w:pStyle w:val="Normal"/>
-              <w:tabs>
-                <w:tab w:val="clear" w:pos="708"/>
-                <w:tab w:val="left" w:pos="434" w:leader="none"/>
-              </w:tabs>
-              <w:ind w:left="28"/>
-              <w:jc w:val="center"/>
-              <w:rPr>
-                <w:rFonts w:ascii="Arial" w:hAnsi="Arial"/>
-                <w:sz w:val="20"/>
-                <w:szCs w:val="20"/>
-              </w:rPr>
-            </w:pPr>
-            <w:r>
-              <w:rPr/>
-            </w:r>
-          </w:p>
-          <w:p>
-            <w:pPr>
-              <w:pStyle w:val="Normal"/>
-              <w:tabs>
-                <w:tab w:val="clear" w:pos="708"/>
-                <w:tab w:val="left" w:pos="434" w:leader="none"/>
-              </w:tabs>
-              <w:ind w:left="28"/>
-              <w:jc w:val="center"/>
-              <w:rPr>
-                <w:rFonts w:ascii="Arial" w:hAnsi="Arial"/>
-                <w:sz w:val="20"/>
-                <w:szCs w:val="20"/>
-              </w:rPr>
-            </w:pPr>
-            <w:r>
-              <w:rPr/>
-            </w:r>
-          </w:p>
-          <w:p>
-            <w:pPr>
-              <w:pStyle w:val="Normal"/>
-              <w:tabs>
-                <w:tab w:val="clear" w:pos="708"/>
-                <w:tab w:val="left" w:pos="434" w:leader="none"/>
-              </w:tabs>
-              <w:ind w:left="28"/>
-              <w:jc w:val="center"/>
-              <w:rPr>
-                <w:rFonts w:ascii="Arial" w:hAnsi="Arial"/>
-                <w:sz w:val="20"/>
-                <w:szCs w:val="20"/>
-              </w:rPr>
-            </w:pPr>
-            <w:r>
-              <w:rPr/>
-            </w:r>
-          </w:p>
-          <w:p>
-            <w:pPr>
-              <w:pStyle w:val="Normal"/>
-              <w:tabs>
-                <w:tab w:val="clear" w:pos="708"/>
-                <w:tab w:val="left" w:pos="434" w:leader="none"/>
-              </w:tabs>
-              <w:ind w:left="28"/>
-              <w:jc w:val="center"/>
-              <w:rPr>
-                <w:rFonts w:ascii="Arial" w:hAnsi="Arial"/>
-                <w:sz w:val="20"/>
-                <w:szCs w:val="20"/>
-              </w:rPr>
-            </w:pPr>
-            <w:r>
-              <w:rPr/>
-            </w:r>
-          </w:p>
-          <w:p>
-            <w:pPr>
-              <w:pStyle w:val="Normal"/>
-              <w:tabs>
-                <w:tab w:val="clear" w:pos="708"/>
-                <w:tab w:val="left" w:pos="434" w:leader="none"/>
-              </w:tabs>
-              <w:ind w:left="28"/>
-              <w:jc w:val="center"/>
-              <w:rPr>
-                <w:rFonts w:ascii="Arial" w:hAnsi="Arial"/>
-                <w:sz w:val="20"/>
-                <w:szCs w:val="20"/>
-              </w:rPr>
-            </w:pPr>
-            <w:r>
-              <w:rPr/>
-            </w:r>
-          </w:p>
-          <w:p>
-            <w:pPr>
-              <w:pStyle w:val="Normal"/>
-              <w:tabs>
-                <w:tab w:val="clear" w:pos="708"/>
-                <w:tab w:val="left" w:pos="434" w:leader="none"/>
-              </w:tabs>
-              <w:ind w:left="28"/>
-              <w:jc w:val="center"/>
-              <w:rPr>
-                <w:rFonts w:ascii="Arial" w:hAnsi="Arial"/>
-                <w:sz w:val="20"/>
-                <w:szCs w:val="20"/>
-              </w:rPr>
-            </w:pPr>
-            <w:r>
-              <w:rPr/>
-            </w:r>
-          </w:p>
-          <w:p>
-            <w:pPr>
-              <w:pStyle w:val="Normal"/>
-              <w:tabs>
-                <w:tab w:val="clear" w:pos="708"/>
-                <w:tab w:val="left" w:pos="434" w:leader="none"/>
-              </w:tabs>
-              <w:ind w:left="28"/>
-              <w:jc w:val="center"/>
-              <w:rPr>
-                <w:rFonts w:ascii="Arial" w:hAnsi="Arial"/>
-                <w:sz w:val="20"/>
-                <w:szCs w:val="20"/>
-              </w:rPr>
-            </w:pPr>
-            <w:r>
-              <w:rPr/>
-            </w:r>
-          </w:p>
-          <w:p>
-            <w:pPr>
-              <w:pStyle w:val="Normal"/>
-              <w:tabs>
-                <w:tab w:val="clear" w:pos="708"/>
-                <w:tab w:val="left" w:pos="434" w:leader="none"/>
-              </w:tabs>
-              <w:ind w:left="28"/>
-              <w:jc w:val="center"/>
-              <w:rPr>
-                <w:rFonts w:ascii="Arial" w:hAnsi="Arial"/>
-                <w:sz w:val="20"/>
-                <w:szCs w:val="20"/>
-              </w:rPr>
-            </w:pPr>
-            <w:r>
-              <w:rPr/>
-            </w:r>
-          </w:p>
-          <w:p>
-            <w:pPr>
-              <w:pStyle w:val="Normal"/>
-              <w:tabs>
-                <w:tab w:val="clear" w:pos="708"/>
-                <w:tab w:val="left" w:pos="434" w:leader="none"/>
-              </w:tabs>
-              <w:ind w:left="28"/>
-              <w:jc w:val="center"/>
-              <w:rPr>
-                <w:rFonts w:ascii="Arial" w:hAnsi="Arial"/>
-                <w:sz w:val="20"/>
-                <w:szCs w:val="20"/>
-              </w:rPr>
-            </w:pPr>
-            <w:r>
-              <w:rPr/>
-            </w:r>
-          </w:p>
-          <w:p>
-            <w:pPr>
-              <w:pStyle w:val="Normal"/>
-              <w:tabs>
-                <w:tab w:val="clear" w:pos="708"/>
-                <w:tab w:val="left" w:pos="434" w:leader="none"/>
-              </w:tabs>
-              <w:ind w:left="28"/>
-              <w:jc w:val="center"/>
-              <w:rPr>
-                <w:rFonts w:ascii="Arial" w:hAnsi="Arial"/>
-                <w:sz w:val="20"/>
-                <w:szCs w:val="20"/>
-              </w:rPr>
-            </w:pPr>
-            <w:r>
-              <w:rPr>
-                <w:rFonts w:ascii="Arial" w:hAnsi="Arial"/>
-                <w:sz w:val="20"/>
-                <w:szCs w:val="20"/>
-              </w:rPr>
-            </w:r>
-          </w:p>
-        </w:tc>
-      </w:tr>
-      <w:tr>
-        <w:trPr>
-          <w:trHeight w:val="401" w:hRule="atLeast"/>
-        </w:trPr>
-        <w:tc>
-          <w:tcPr>
-            <w:tcW w:w="600" w:type="dxa"/>
-            <w:tcBorders>
-              <w:top w:val="single" w:sz="4" w:space="0" w:color="000000"/>
-              <w:left w:val="single" w:sz="4" w:space="0" w:color="000000"/>
-              <w:bottom w:val="single" w:sz="4" w:space="0" w:color="000000"/>
-              <w:right w:val="single" w:sz="4" w:space="0" w:color="000000"/>
-            </w:tcBorders>
-            <w:shd w:color="auto" w:fill="B8CCE4" w:themeFill="accent1" w:themeFillTint="66" w:val="clear"/>
-            <w:vAlign w:val="center"/>
-          </w:tcPr>
-          <w:p>
-            <w:pPr>
-              <w:pStyle w:val="Normal"/>
-              <w:tabs>
-                <w:tab w:val="clear" w:pos="708"/>
-                <w:tab w:val="left" w:pos="434" w:leader="none"/>
-              </w:tabs>
-              <w:ind w:left="28"/>
-              <w:jc w:val="center"/>
-              <w:rPr>
-                <w:rFonts w:ascii="Arial" w:hAnsi="Arial" w:cs="Arial"/>
-                <w:b/>
-                <w:sz w:val="20"/>
-                <w:szCs w:val="20"/>
-              </w:rPr>
-            </w:pPr>
-            <w:r>
-              <w:rPr>
-                <w:rFonts w:cs="Arial" w:ascii="Arial" w:hAnsi="Arial"/>
-                <w:b/>
-                <w:sz w:val="20"/>
-                <w:szCs w:val="20"/>
-              </w:rPr>
-              <w:t>Nº</w:t>
-            </w:r>
-          </w:p>
-        </w:tc>
-        <w:tc>
-          <w:tcPr>
-            <w:tcW w:w="8929" w:type="dxa"/>
-            <w:tcBorders>
-              <w:top w:val="single" w:sz="4" w:space="0" w:color="000000"/>
-              <w:left w:val="single" w:sz="4" w:space="0" w:color="000000"/>
-              <w:bottom w:val="single" w:sz="4" w:space="0" w:color="000000"/>
-              <w:right w:val="single" w:sz="4" w:space="0" w:color="000000"/>
-            </w:tcBorders>
-            <w:shd w:color="auto" w:fill="B8CCE4" w:themeFill="accent1" w:themeFillTint="66" w:val="clear"/>
-            <w:vAlign w:val="center"/>
-          </w:tcPr>
-          <w:p>
-            <w:pPr>
-              <w:pStyle w:val="Normal"/>
-              <w:tabs>
-                <w:tab w:val="clear" w:pos="708"/>
-                <w:tab w:val="left" w:pos="434" w:leader="none"/>
-              </w:tabs>
-              <w:ind w:left="28"/>
-              <w:jc w:val="center"/>
-              <w:rPr>
-                <w:rFonts w:ascii="Arial" w:hAnsi="Arial" w:cs="Arial"/>
-                <w:b/>
-                <w:sz w:val="20"/>
-                <w:szCs w:val="20"/>
-              </w:rPr>
-            </w:pPr>
-            <w:r>
-              <w:rPr>
-                <w:rFonts w:cs="Arial" w:ascii="Arial" w:hAnsi="Arial"/>
-                <w:b/>
-                <w:sz w:val="20"/>
-                <w:szCs w:val="20"/>
-              </w:rPr>
-              <w:t>ENTREGABLE 2</w:t>
-            </w:r>
-          </w:p>
-        </w:tc>
-      </w:tr>
-      <w:tr>
-        <w:trPr>
-          <w:trHeight w:val="5666" w:hRule="atLeast"/>
-        </w:trPr>
-        <w:tc>
-          <w:tcPr>
-            <w:tcW w:w="600" w:type="dxa"/>
-            <w:tcBorders>
-              <w:top w:val="single" w:sz="4" w:space="0" w:color="000000"/>
-              <w:left w:val="single" w:sz="4" w:space="0" w:color="000000"/>
-              <w:bottom w:val="single" w:sz="4" w:space="0" w:color="000000"/>
-              <w:right w:val="single" w:sz="4" w:space="0" w:color="000000"/>
-            </w:tcBorders>
-            <w:shd w:color="auto" w:fill="auto" w:val="clear"/>
-            <w:vAlign w:val="center"/>
-          </w:tcPr>
-          <w:p>
-            <w:pPr>
-              <w:pStyle w:val="Normal"/>
-              <w:tabs>
-                <w:tab w:val="clear" w:pos="708"/>
-                <w:tab w:val="left" w:pos="434" w:leader="none"/>
-              </w:tabs>
-              <w:ind w:left="28"/>
-              <w:jc w:val="center"/>
-              <w:rPr>
-                <w:rFonts w:ascii="Arial" w:hAnsi="Arial" w:cs="Arial"/>
-                <w:b/>
-                <w:sz w:val="20"/>
-                <w:szCs w:val="20"/>
-              </w:rPr>
-            </w:pPr>
-            <w:r>
-              <w:rPr>
-                <w:rFonts w:cs="Arial" w:ascii="Arial" w:hAnsi="Arial"/>
-                <w:b/>
-                <w:sz w:val="20"/>
-                <w:szCs w:val="20"/>
-              </w:rPr>
-              <w:t>2</w:t>
-            </w:r>
-          </w:p>
-        </w:tc>
-        <w:tc>
-          <w:tcPr>
-            <w:tcW w:w="8929" w:type="dxa"/>
-            <w:tcBorders>
-              <w:top w:val="single" w:sz="4" w:space="0" w:color="000000"/>
-              <w:left w:val="single" w:sz="4" w:space="0" w:color="000000"/>
-              <w:bottom w:val="single" w:sz="4" w:space="0" w:color="000000"/>
-              <w:right w:val="single" w:sz="4" w:space="0" w:color="000000"/>
-            </w:tcBorders>
-            <w:shd w:color="auto" w:fill="auto" w:val="clear"/>
-            <w:vAlign w:val="center"/>
-          </w:tcPr>
-          <w:p>
-            <w:pPr>
-              <w:pStyle w:val="Normal"/>
-              <w:tabs>
-                <w:tab w:val="clear" w:pos="708"/>
-                <w:tab w:val="left" w:pos="434" w:leader="none"/>
-              </w:tabs>
-              <w:ind w:left="28"/>
-              <w:jc w:val="center"/>
-              <w:rPr>
-                <w:rFonts w:ascii="Arial" w:hAnsi="Arial"/>
-                <w:sz w:val="20"/>
-                <w:szCs w:val="20"/>
-              </w:rPr>
-            </w:pPr>
-            <w:r>
               <w:rPr>
                 <w:rFonts w:ascii="Arial" w:hAnsi="Arial"/>
                 <w:sz w:val="20"/>
@@ -11115,12 +10551,12 @@
     <w:p>
       <w:pPr>
         <w:sectPr>
-          <w:headerReference w:type="even" r:id="rId9"/>
-          <w:headerReference w:type="default" r:id="rId10"/>
-          <w:headerReference w:type="first" r:id="rId11"/>
-          <w:footerReference w:type="even" r:id="rId12"/>
-          <w:footerReference w:type="default" r:id="rId13"/>
-          <w:footerReference w:type="first" r:id="rId14"/>
+          <w:headerReference w:type="even" r:id="rId13"/>
+          <w:headerReference w:type="default" r:id="rId14"/>
+          <w:headerReference w:type="first" r:id="rId15"/>
+          <w:footerReference w:type="even" r:id="rId16"/>
+          <w:footerReference w:type="default" r:id="rId17"/>
+          <w:footerReference w:type="first" r:id="rId18"/>
           <w:type w:val="nextPage"/>
           <w:pgSz w:w="11906" w:h="16838"/>
           <w:pgMar w:left="1134" w:right="1134" w:gutter="0" w:header="709" w:top="1418" w:footer="709" w:bottom="851"/>
@@ -11148,9 +10584,9 @@
         <w:tblLook w:firstRow="1" w:noVBand="1" w:lastRow="0" w:firstColumn="1" w:lastColumn="0" w:noHBand="0" w:val="04a0"/>
       </w:tblPr>
       <w:tblGrid>
-        <w:gridCol w:w="1835"/>
+        <w:gridCol w:w="1834"/>
         <w:gridCol w:w="6237"/>
-        <w:gridCol w:w="1421"/>
+        <w:gridCol w:w="1422"/>
       </w:tblGrid>
       <w:tr>
         <w:trPr>
@@ -11187,7 +10623,7 @@
         </w:trPr>
         <w:tc>
           <w:tcPr>
-            <w:tcW w:w="1835" w:type="dxa"/>
+            <w:tcW w:w="1834" w:type="dxa"/>
             <w:vMerge w:val="restart"/>
             <w:tcBorders/>
           </w:tcPr>
@@ -11218,7 +10654,7 @@
                   <wp:extent cx="692150" cy="565785"/>
                   <wp:effectExtent l="0" t="0" r="0" b="0"/>
                   <wp:wrapNone/>
-                  <wp:docPr id="18" name="Imagen 17" descr="C:\Unidad_D\Nuevo Logo\SENATI_FF-01 Modificado.jpg"/>
+                  <wp:docPr id="22" name="Imagen 17" descr="C:\Unidad_D\Nuevo Logo\SENATI_FF-01 Modificado.jpg"/>
                   <wp:cNvGraphicFramePr>
                     <a:graphicFrameLocks xmlns:a="http://schemas.openxmlformats.org/drawingml/2006/main" noChangeAspect="1"/>
                   </wp:cNvGraphicFramePr>
@@ -11226,13 +10662,13 @@
                     <a:graphicData uri="http://schemas.openxmlformats.org/drawingml/2006/picture">
                       <pic:pic xmlns:pic="http://schemas.openxmlformats.org/drawingml/2006/picture">
                         <pic:nvPicPr>
-                          <pic:cNvPr id="18" name="Imagen 17" descr="C:\Unidad_D\Nuevo Logo\SENATI_FF-01 Modificado.jpg"/>
+                          <pic:cNvPr id="22" name="Imagen 17" descr="C:\Unidad_D\Nuevo Logo\SENATI_FF-01 Modificado.jpg"/>
                           <pic:cNvPicPr>
                             <a:picLocks noChangeAspect="1" noChangeArrowheads="1"/>
                           </pic:cNvPicPr>
                         </pic:nvPicPr>
                         <pic:blipFill>
-                          <a:blip r:embed="rId15"/>
+                          <a:blip r:embed="rId19"/>
                           <a:stretch>
                             <a:fillRect/>
                           </a:stretch>
@@ -11257,7 +10693,7 @@
         </w:tc>
         <w:tc>
           <w:tcPr>
-            <w:tcW w:w="7658" w:type="dxa"/>
+            <w:tcW w:w="7659" w:type="dxa"/>
             <w:gridSpan w:val="2"/>
             <w:tcBorders/>
             <w:vAlign w:val="center"/>
@@ -11294,7 +10730,7 @@
         </w:trPr>
         <w:tc>
           <w:tcPr>
-            <w:tcW w:w="1835" w:type="dxa"/>
+            <w:tcW w:w="1834" w:type="dxa"/>
             <w:vMerge w:val="continue"/>
             <w:tcBorders/>
           </w:tcPr>
@@ -11349,7 +10785,7 @@
         </w:tc>
         <w:tc>
           <w:tcPr>
-            <w:tcW w:w="1421" w:type="dxa"/>
+            <w:tcW w:w="1422" w:type="dxa"/>
             <w:tcBorders/>
             <w:vAlign w:val="center"/>
           </w:tcPr>
@@ -11417,7 +10853,7 @@
                 <wp:extent cx="6023610" cy="536575"/>
                 <wp:effectExtent l="0" t="5715" r="81915" b="81280"/>
                 <wp:wrapTopAndBottom/>
-                <wp:docPr id="19" name="AutoShape 111"/>
+                <wp:docPr id="23" name="AutoShape 111"/>
                 <a:graphic xmlns:a="http://schemas.openxmlformats.org/drawingml/2006/main">
                   <a:graphicData uri="http://schemas.microsoft.com/office/word/2010/wordprocessingShape">
                     <wps:wsp>
@@ -11580,6 +11016,19 @@
                               </w:rPr>
                             </w:r>
                           </w:p>
+                          <w:p>
+                            <w:pPr>
+                              <w:pStyle w:val="Contenidodelmarco"/>
+                              <w:rPr>
+                                <w:color w:val="000000"/>
+                              </w:rPr>
+                            </w:pPr>
+                            <w:r>
+                              <w:rPr>
+                                <w:color w:val="000000"/>
+                              </w:rPr>
+                            </w:r>
+                          </w:p>
                         </w:txbxContent>
                       </wps:txbx>
                       <wps:bodyPr anchor="t" upright="1">
@@ -11642,7 +11091,7 @@
                 <wp:extent cx="4023360" cy="360045"/>
                 <wp:effectExtent l="5715" t="6350" r="81915" b="81280"/>
                 <wp:wrapTopAndBottom/>
-                <wp:docPr id="20" name="AutoShape 112"/>
+                <wp:docPr id="24" name="AutoShape 112"/>
                 <a:graphic xmlns:a="http://schemas.openxmlformats.org/drawingml/2006/main">
                   <a:graphicData uri="http://schemas.microsoft.com/office/word/2010/wordprocessingShape">
                     <wps:wsp>
@@ -13810,12 +13259,12 @@
     <w:p>
       <w:pPr>
         <w:sectPr>
-          <w:headerReference w:type="even" r:id="rId16"/>
-          <w:headerReference w:type="default" r:id="rId17"/>
-          <w:headerReference w:type="first" r:id="rId18"/>
-          <w:footerReference w:type="even" r:id="rId19"/>
-          <w:footerReference w:type="default" r:id="rId20"/>
-          <w:footerReference w:type="first" r:id="rId21"/>
+          <w:headerReference w:type="even" r:id="rId20"/>
+          <w:headerReference w:type="default" r:id="rId21"/>
+          <w:headerReference w:type="first" r:id="rId22"/>
+          <w:footerReference w:type="even" r:id="rId23"/>
+          <w:footerReference w:type="default" r:id="rId24"/>
+          <w:footerReference w:type="first" r:id="rId25"/>
           <w:type w:val="nextPage"/>
           <w:pgSz w:w="11906" w:h="16838"/>
           <w:pgMar w:left="1418" w:right="1701" w:gutter="0" w:header="709" w:top="1418" w:footer="709" w:bottom="766"/>
@@ -13867,9 +13316,9 @@
         <w:tblLook w:firstRow="1" w:noVBand="1" w:lastRow="0" w:firstColumn="1" w:lastColumn="0" w:noHBand="0" w:val="04a0"/>
       </w:tblPr>
       <w:tblGrid>
-        <w:gridCol w:w="1835"/>
+        <w:gridCol w:w="1834"/>
         <w:gridCol w:w="6237"/>
-        <w:gridCol w:w="1421"/>
+        <w:gridCol w:w="1422"/>
       </w:tblGrid>
       <w:tr>
         <w:trPr>
@@ -13906,7 +13355,7 @@
         </w:trPr>
         <w:tc>
           <w:tcPr>
-            <w:tcW w:w="1835" w:type="dxa"/>
+            <w:tcW w:w="1834" w:type="dxa"/>
             <w:vMerge w:val="restart"/>
             <w:tcBorders/>
           </w:tcPr>
@@ -13937,7 +13386,7 @@
                   <wp:extent cx="629920" cy="514350"/>
                   <wp:effectExtent l="0" t="0" r="0" b="0"/>
                   <wp:wrapNone/>
-                  <wp:docPr id="31" name="Imagen 285075203" descr="C:\Unidad_D\Nuevo Logo\SENATI_FF-01 Modificado.jpg"/>
+                  <wp:docPr id="35" name="Imagen 285075203" descr="C:\Unidad_D\Nuevo Logo\SENATI_FF-01 Modificado.jpg"/>
                   <wp:cNvGraphicFramePr>
                     <a:graphicFrameLocks xmlns:a="http://schemas.openxmlformats.org/drawingml/2006/main" noChangeAspect="1"/>
                   </wp:cNvGraphicFramePr>
@@ -13945,13 +13394,13 @@
                     <a:graphicData uri="http://schemas.openxmlformats.org/drawingml/2006/picture">
                       <pic:pic xmlns:pic="http://schemas.openxmlformats.org/drawingml/2006/picture">
                         <pic:nvPicPr>
-                          <pic:cNvPr id="31" name="Imagen 285075203" descr="C:\Unidad_D\Nuevo Logo\SENATI_FF-01 Modificado.jpg"/>
+                          <pic:cNvPr id="35" name="Imagen 285075203" descr="C:\Unidad_D\Nuevo Logo\SENATI_FF-01 Modificado.jpg"/>
                           <pic:cNvPicPr>
                             <a:picLocks noChangeAspect="1" noChangeArrowheads="1"/>
                           </pic:cNvPicPr>
                         </pic:nvPicPr>
                         <pic:blipFill>
-                          <a:blip r:embed="rId22"/>
+                          <a:blip r:embed="rId26"/>
                           <a:stretch>
                             <a:fillRect/>
                           </a:stretch>
@@ -13976,7 +13425,7 @@
         </w:tc>
         <w:tc>
           <w:tcPr>
-            <w:tcW w:w="7658" w:type="dxa"/>
+            <w:tcW w:w="7659" w:type="dxa"/>
             <w:gridSpan w:val="2"/>
             <w:tcBorders/>
             <w:vAlign w:val="center"/>
@@ -14013,7 +13462,7 @@
         </w:trPr>
         <w:tc>
           <w:tcPr>
-            <w:tcW w:w="1835" w:type="dxa"/>
+            <w:tcW w:w="1834" w:type="dxa"/>
             <w:vMerge w:val="continue"/>
             <w:tcBorders/>
           </w:tcPr>
@@ -14068,7 +13517,7 @@
         </w:tc>
         <w:tc>
           <w:tcPr>
-            <w:tcW w:w="1421" w:type="dxa"/>
+            <w:tcW w:w="1422" w:type="dxa"/>
             <w:tcBorders/>
             <w:vAlign w:val="center"/>
           </w:tcPr>
@@ -14125,7 +13574,7 @@
                 <wp:extent cx="5956935" cy="536575"/>
                 <wp:effectExtent l="0" t="5715" r="81280" b="81280"/>
                 <wp:wrapTopAndBottom/>
-                <wp:docPr id="32" name="AutoShape 111"/>
+                <wp:docPr id="36" name="AutoShape 111"/>
                 <a:graphic xmlns:a="http://schemas.openxmlformats.org/drawingml/2006/main">
                   <a:graphicData uri="http://schemas.microsoft.com/office/word/2010/wordprocessingShape">
                     <wps:wsp>
@@ -14287,6 +13736,19 @@
                               </w:rPr>
                             </w:r>
                           </w:p>
+                          <w:p>
+                            <w:pPr>
+                              <w:pStyle w:val="Contenidodelmarco"/>
+                              <w:rPr>
+                                <w:color w:val="000000"/>
+                              </w:rPr>
+                            </w:pPr>
+                            <w:r>
+                              <w:rPr>
+                                <w:color w:val="000000"/>
+                              </w:rPr>
+                            </w:r>
+                          </w:p>
                         </w:txbxContent>
                       </wps:txbx>
                       <wps:bodyPr anchor="t" upright="1">
@@ -14329,7 +13791,7 @@
                 <wp:extent cx="4023360" cy="360045"/>
                 <wp:effectExtent l="5715" t="6350" r="81915" b="81280"/>
                 <wp:wrapTopAndBottom/>
-                <wp:docPr id="33" name="AutoShape 112"/>
+                <wp:docPr id="37" name="AutoShape 112"/>
                 <a:graphic xmlns:a="http://schemas.openxmlformats.org/drawingml/2006/main">
                   <a:graphicData uri="http://schemas.microsoft.com/office/word/2010/wordprocessingShape">
                     <wps:wsp>
@@ -16502,12 +15964,12 @@
     <w:p>
       <w:pPr>
         <w:sectPr>
-          <w:headerReference w:type="even" r:id="rId23"/>
-          <w:headerReference w:type="default" r:id="rId24"/>
-          <w:headerReference w:type="first" r:id="rId25"/>
-          <w:footerReference w:type="even" r:id="rId26"/>
-          <w:footerReference w:type="default" r:id="rId27"/>
-          <w:footerReference w:type="first" r:id="rId28"/>
+          <w:headerReference w:type="even" r:id="rId27"/>
+          <w:headerReference w:type="default" r:id="rId28"/>
+          <w:headerReference w:type="first" r:id="rId29"/>
+          <w:footerReference w:type="even" r:id="rId30"/>
+          <w:footerReference w:type="default" r:id="rId31"/>
+          <w:footerReference w:type="first" r:id="rId32"/>
           <w:type w:val="nextPage"/>
           <w:pgSz w:w="11906" w:h="16838"/>
           <w:pgMar w:left="1418" w:right="1701" w:gutter="0" w:header="709" w:top="1418" w:footer="709" w:bottom="766"/>
@@ -16569,7 +16031,7 @@
                 <wp:extent cx="3574415" cy="367030"/>
                 <wp:effectExtent l="6350" t="5715" r="81280" b="81915"/>
                 <wp:wrapTopAndBottom/>
-                <wp:docPr id="44" name="AutoShape 113"/>
+                <wp:docPr id="48" name="AutoShape 113"/>
                 <a:graphic xmlns:a="http://schemas.openxmlformats.org/drawingml/2006/main">
                   <a:graphicData uri="http://schemas.microsoft.com/office/word/2010/wordprocessingShape">
                     <wps:wsp>
@@ -16706,8 +16168,8 @@
         <w:tblLook w:firstRow="1" w:noVBand="0" w:lastRow="1" w:firstColumn="1" w:lastColumn="1" w:noHBand="0" w:val="01e0"/>
       </w:tblPr>
       <w:tblGrid>
-        <w:gridCol w:w="285"/>
-        <w:gridCol w:w="8641"/>
+        <w:gridCol w:w="284"/>
+        <w:gridCol w:w="8642"/>
         <w:gridCol w:w="567"/>
       </w:tblGrid>
       <w:tr>
@@ -16749,7 +16211,7 @@
         </w:trPr>
         <w:tc>
           <w:tcPr>
-            <w:tcW w:w="285" w:type="dxa"/>
+            <w:tcW w:w="284" w:type="dxa"/>
             <w:tcBorders>
               <w:top w:val="single" w:sz="4" w:space="0" w:color="000000"/>
               <w:left w:val="single" w:sz="4" w:space="0" w:color="000000"/>
@@ -16772,7 +16234,7 @@
         </w:tc>
         <w:tc>
           <w:tcPr>
-            <w:tcW w:w="8641" w:type="dxa"/>
+            <w:tcW w:w="8642" w:type="dxa"/>
             <w:tcBorders>
               <w:top w:val="single" w:sz="4" w:space="0" w:color="000000"/>
               <w:bottom w:val="single" w:sz="4" w:space="0" w:color="000000"/>
@@ -16822,7 +16284,7 @@
         </w:trPr>
         <w:tc>
           <w:tcPr>
-            <w:tcW w:w="285" w:type="dxa"/>
+            <w:tcW w:w="284" w:type="dxa"/>
             <w:tcBorders>
               <w:left w:val="single" w:sz="4" w:space="0" w:color="000000"/>
             </w:tcBorders>
@@ -16843,7 +16305,7 @@
         </w:tc>
         <w:tc>
           <w:tcPr>
-            <w:tcW w:w="8641" w:type="dxa"/>
+            <w:tcW w:w="8642" w:type="dxa"/>
             <w:tcBorders>
               <w:top w:val="single" w:sz="4" w:space="0" w:color="000000"/>
               <w:bottom w:val="single" w:sz="4" w:space="0" w:color="000000"/>
@@ -16892,7 +16354,7 @@
         </w:trPr>
         <w:tc>
           <w:tcPr>
-            <w:tcW w:w="285" w:type="dxa"/>
+            <w:tcW w:w="284" w:type="dxa"/>
             <w:tcBorders>
               <w:left w:val="single" w:sz="4" w:space="0" w:color="000000"/>
             </w:tcBorders>
@@ -16913,7 +16375,7 @@
         </w:tc>
         <w:tc>
           <w:tcPr>
-            <w:tcW w:w="8641" w:type="dxa"/>
+            <w:tcW w:w="8642" w:type="dxa"/>
             <w:tcBorders>
               <w:top w:val="single" w:sz="4" w:space="0" w:color="000000"/>
               <w:bottom w:val="single" w:sz="4" w:space="0" w:color="000000"/>
@@ -16962,7 +16424,7 @@
         </w:trPr>
         <w:tc>
           <w:tcPr>
-            <w:tcW w:w="285" w:type="dxa"/>
+            <w:tcW w:w="284" w:type="dxa"/>
             <w:tcBorders>
               <w:left w:val="single" w:sz="4" w:space="0" w:color="000000"/>
             </w:tcBorders>
@@ -16983,7 +16445,7 @@
         </w:tc>
         <w:tc>
           <w:tcPr>
-            <w:tcW w:w="8641" w:type="dxa"/>
+            <w:tcW w:w="8642" w:type="dxa"/>
             <w:tcBorders>
               <w:top w:val="single" w:sz="4" w:space="0" w:color="000000"/>
               <w:bottom w:val="single" w:sz="4" w:space="0" w:color="000000"/>
@@ -17032,7 +16494,7 @@
         </w:trPr>
         <w:tc>
           <w:tcPr>
-            <w:tcW w:w="285" w:type="dxa"/>
+            <w:tcW w:w="284" w:type="dxa"/>
             <w:tcBorders>
               <w:left w:val="single" w:sz="4" w:space="0" w:color="000000"/>
             </w:tcBorders>
@@ -17053,7 +16515,7 @@
         </w:tc>
         <w:tc>
           <w:tcPr>
-            <w:tcW w:w="8641" w:type="dxa"/>
+            <w:tcW w:w="8642" w:type="dxa"/>
             <w:tcBorders>
               <w:top w:val="single" w:sz="4" w:space="0" w:color="000000"/>
               <w:bottom w:val="single" w:sz="4" w:space="0" w:color="000000"/>
@@ -17102,7 +16564,7 @@
         </w:trPr>
         <w:tc>
           <w:tcPr>
-            <w:tcW w:w="285" w:type="dxa"/>
+            <w:tcW w:w="284" w:type="dxa"/>
             <w:tcBorders>
               <w:left w:val="single" w:sz="4" w:space="0" w:color="000000"/>
             </w:tcBorders>
@@ -17123,7 +16585,7 @@
         </w:tc>
         <w:tc>
           <w:tcPr>
-            <w:tcW w:w="8641" w:type="dxa"/>
+            <w:tcW w:w="8642" w:type="dxa"/>
             <w:tcBorders>
               <w:top w:val="single" w:sz="4" w:space="0" w:color="000000"/>
               <w:bottom w:val="single" w:sz="4" w:space="0" w:color="000000"/>
@@ -17171,7 +16633,7 @@
         </w:trPr>
         <w:tc>
           <w:tcPr>
-            <w:tcW w:w="285" w:type="dxa"/>
+            <w:tcW w:w="284" w:type="dxa"/>
             <w:tcBorders>
               <w:left w:val="single" w:sz="4" w:space="0" w:color="000000"/>
             </w:tcBorders>
@@ -17192,7 +16654,7 @@
         </w:tc>
         <w:tc>
           <w:tcPr>
-            <w:tcW w:w="8641" w:type="dxa"/>
+            <w:tcW w:w="8642" w:type="dxa"/>
             <w:tcBorders>
               <w:top w:val="single" w:sz="4" w:space="0" w:color="000000"/>
               <w:bottom w:val="single" w:sz="4" w:space="0" w:color="000000"/>
@@ -17240,7 +16702,7 @@
         </w:trPr>
         <w:tc>
           <w:tcPr>
-            <w:tcW w:w="285" w:type="dxa"/>
+            <w:tcW w:w="284" w:type="dxa"/>
             <w:tcBorders>
               <w:left w:val="single" w:sz="4" w:space="0" w:color="000000"/>
             </w:tcBorders>
@@ -17261,7 +16723,7 @@
         </w:tc>
         <w:tc>
           <w:tcPr>
-            <w:tcW w:w="8641" w:type="dxa"/>
+            <w:tcW w:w="8642" w:type="dxa"/>
             <w:tcBorders>
               <w:top w:val="single" w:sz="4" w:space="0" w:color="000000"/>
               <w:bottom w:val="single" w:sz="4" w:space="0" w:color="000000"/>
@@ -17309,7 +16771,7 @@
         </w:trPr>
         <w:tc>
           <w:tcPr>
-            <w:tcW w:w="285" w:type="dxa"/>
+            <w:tcW w:w="284" w:type="dxa"/>
             <w:tcBorders>
               <w:left w:val="single" w:sz="4" w:space="0" w:color="000000"/>
             </w:tcBorders>
@@ -17330,7 +16792,7 @@
         </w:tc>
         <w:tc>
           <w:tcPr>
-            <w:tcW w:w="8641" w:type="dxa"/>
+            <w:tcW w:w="8642" w:type="dxa"/>
             <w:tcBorders>
               <w:top w:val="single" w:sz="4" w:space="0" w:color="000000"/>
               <w:bottom w:val="single" w:sz="4" w:space="0" w:color="000000"/>
@@ -17378,7 +16840,7 @@
         </w:trPr>
         <w:tc>
           <w:tcPr>
-            <w:tcW w:w="285" w:type="dxa"/>
+            <w:tcW w:w="284" w:type="dxa"/>
             <w:tcBorders>
               <w:left w:val="single" w:sz="4" w:space="0" w:color="000000"/>
               <w:bottom w:val="single" w:sz="4" w:space="0" w:color="000000"/>
@@ -17400,7 +16862,7 @@
         </w:tc>
         <w:tc>
           <w:tcPr>
-            <w:tcW w:w="8641" w:type="dxa"/>
+            <w:tcW w:w="8642" w:type="dxa"/>
             <w:tcBorders>
               <w:top w:val="single" w:sz="4" w:space="0" w:color="000000"/>
               <w:bottom w:val="single" w:sz="4" w:space="0" w:color="000000"/>
@@ -17482,7 +16944,7 @@
         </w:trPr>
         <w:tc>
           <w:tcPr>
-            <w:tcW w:w="285" w:type="dxa"/>
+            <w:tcW w:w="284" w:type="dxa"/>
             <w:tcBorders>
               <w:top w:val="single" w:sz="4" w:space="0" w:color="000000"/>
               <w:left w:val="single" w:sz="4" w:space="0" w:color="000000"/>
@@ -17504,7 +16966,7 @@
         </w:tc>
         <w:tc>
           <w:tcPr>
-            <w:tcW w:w="8641" w:type="dxa"/>
+            <w:tcW w:w="8642" w:type="dxa"/>
             <w:tcBorders>
               <w:top w:val="single" w:sz="4" w:space="0" w:color="000000"/>
               <w:bottom w:val="single" w:sz="4" w:space="0" w:color="000000"/>
@@ -17553,7 +17015,7 @@
         </w:trPr>
         <w:tc>
           <w:tcPr>
-            <w:tcW w:w="285" w:type="dxa"/>
+            <w:tcW w:w="284" w:type="dxa"/>
             <w:tcBorders>
               <w:left w:val="single" w:sz="4" w:space="0" w:color="000000"/>
             </w:tcBorders>
@@ -17574,7 +17036,7 @@
         </w:tc>
         <w:tc>
           <w:tcPr>
-            <w:tcW w:w="8641" w:type="dxa"/>
+            <w:tcW w:w="8642" w:type="dxa"/>
             <w:tcBorders>
               <w:top w:val="single" w:sz="4" w:space="0" w:color="000000"/>
               <w:bottom w:val="single" w:sz="4" w:space="0" w:color="000000"/>
@@ -17622,7 +17084,7 @@
         </w:trPr>
         <w:tc>
           <w:tcPr>
-            <w:tcW w:w="285" w:type="dxa"/>
+            <w:tcW w:w="284" w:type="dxa"/>
             <w:tcBorders>
               <w:left w:val="single" w:sz="4" w:space="0" w:color="000000"/>
             </w:tcBorders>
@@ -17643,7 +17105,7 @@
         </w:tc>
         <w:tc>
           <w:tcPr>
-            <w:tcW w:w="8641" w:type="dxa"/>
+            <w:tcW w:w="8642" w:type="dxa"/>
             <w:tcBorders>
               <w:top w:val="single" w:sz="4" w:space="0" w:color="000000"/>
               <w:bottom w:val="single" w:sz="4" w:space="0" w:color="000000"/>
@@ -17691,7 +17153,7 @@
         </w:trPr>
         <w:tc>
           <w:tcPr>
-            <w:tcW w:w="285" w:type="dxa"/>
+            <w:tcW w:w="284" w:type="dxa"/>
             <w:tcBorders>
               <w:left w:val="single" w:sz="4" w:space="0" w:color="000000"/>
             </w:tcBorders>
@@ -17712,7 +17174,7 @@
         </w:tc>
         <w:tc>
           <w:tcPr>
-            <w:tcW w:w="8641" w:type="dxa"/>
+            <w:tcW w:w="8642" w:type="dxa"/>
             <w:tcBorders>
               <w:top w:val="single" w:sz="4" w:space="0" w:color="000000"/>
               <w:bottom w:val="single" w:sz="4" w:space="0" w:color="000000"/>
@@ -17760,7 +17222,7 @@
         </w:trPr>
         <w:tc>
           <w:tcPr>
-            <w:tcW w:w="285" w:type="dxa"/>
+            <w:tcW w:w="284" w:type="dxa"/>
             <w:tcBorders>
               <w:left w:val="single" w:sz="4" w:space="0" w:color="000000"/>
             </w:tcBorders>
@@ -17781,7 +17243,7 @@
         </w:tc>
         <w:tc>
           <w:tcPr>
-            <w:tcW w:w="8641" w:type="dxa"/>
+            <w:tcW w:w="8642" w:type="dxa"/>
             <w:tcBorders>
               <w:top w:val="single" w:sz="4" w:space="0" w:color="000000"/>
               <w:bottom w:val="single" w:sz="4" w:space="0" w:color="000000"/>
@@ -17829,7 +17291,7 @@
         </w:trPr>
         <w:tc>
           <w:tcPr>
-            <w:tcW w:w="285" w:type="dxa"/>
+            <w:tcW w:w="284" w:type="dxa"/>
             <w:tcBorders>
               <w:left w:val="single" w:sz="4" w:space="0" w:color="000000"/>
             </w:tcBorders>
@@ -17850,7 +17312,7 @@
         </w:tc>
         <w:tc>
           <w:tcPr>
-            <w:tcW w:w="8641" w:type="dxa"/>
+            <w:tcW w:w="8642" w:type="dxa"/>
             <w:tcBorders>
               <w:top w:val="single" w:sz="4" w:space="0" w:color="000000"/>
               <w:bottom w:val="single" w:sz="4" w:space="0" w:color="000000"/>
@@ -17898,7 +17360,7 @@
         </w:trPr>
         <w:tc>
           <w:tcPr>
-            <w:tcW w:w="285" w:type="dxa"/>
+            <w:tcW w:w="284" w:type="dxa"/>
             <w:tcBorders>
               <w:left w:val="single" w:sz="4" w:space="0" w:color="000000"/>
             </w:tcBorders>
@@ -17919,7 +17381,7 @@
         </w:tc>
         <w:tc>
           <w:tcPr>
-            <w:tcW w:w="8641" w:type="dxa"/>
+            <w:tcW w:w="8642" w:type="dxa"/>
             <w:tcBorders>
               <w:top w:val="single" w:sz="4" w:space="0" w:color="000000"/>
               <w:bottom w:val="single" w:sz="4" w:space="0" w:color="000000"/>
@@ -17967,7 +17429,7 @@
         </w:trPr>
         <w:tc>
           <w:tcPr>
-            <w:tcW w:w="285" w:type="dxa"/>
+            <w:tcW w:w="284" w:type="dxa"/>
             <w:tcBorders>
               <w:left w:val="single" w:sz="4" w:space="0" w:color="000000"/>
             </w:tcBorders>
@@ -17988,7 +17450,7 @@
         </w:tc>
         <w:tc>
           <w:tcPr>
-            <w:tcW w:w="8641" w:type="dxa"/>
+            <w:tcW w:w="8642" w:type="dxa"/>
             <w:tcBorders>
               <w:top w:val="single" w:sz="4" w:space="0" w:color="000000"/>
               <w:bottom w:val="single" w:sz="4" w:space="0" w:color="000000"/>
@@ -18036,7 +17498,7 @@
         </w:trPr>
         <w:tc>
           <w:tcPr>
-            <w:tcW w:w="285" w:type="dxa"/>
+            <w:tcW w:w="284" w:type="dxa"/>
             <w:tcBorders>
               <w:left w:val="single" w:sz="4" w:space="0" w:color="000000"/>
             </w:tcBorders>
@@ -18057,7 +17519,7 @@
         </w:tc>
         <w:tc>
           <w:tcPr>
-            <w:tcW w:w="8641" w:type="dxa"/>
+            <w:tcW w:w="8642" w:type="dxa"/>
             <w:tcBorders>
               <w:top w:val="single" w:sz="4" w:space="0" w:color="000000"/>
               <w:bottom w:val="single" w:sz="4" w:space="0" w:color="000000"/>
@@ -18105,7 +17567,7 @@
         </w:trPr>
         <w:tc>
           <w:tcPr>
-            <w:tcW w:w="285" w:type="dxa"/>
+            <w:tcW w:w="284" w:type="dxa"/>
             <w:tcBorders>
               <w:left w:val="single" w:sz="4" w:space="0" w:color="000000"/>
               <w:bottom w:val="single" w:sz="4" w:space="0" w:color="000000"/>
@@ -18127,7 +17589,7 @@
         </w:tc>
         <w:tc>
           <w:tcPr>
-            <w:tcW w:w="8641" w:type="dxa"/>
+            <w:tcW w:w="8642" w:type="dxa"/>
             <w:tcBorders>
               <w:top w:val="single" w:sz="4" w:space="0" w:color="000000"/>
               <w:bottom w:val="single" w:sz="4" w:space="0" w:color="000000"/>
@@ -18209,7 +17671,7 @@
         </w:trPr>
         <w:tc>
           <w:tcPr>
-            <w:tcW w:w="285" w:type="dxa"/>
+            <w:tcW w:w="284" w:type="dxa"/>
             <w:tcBorders>
               <w:top w:val="single" w:sz="4" w:space="0" w:color="000000"/>
               <w:left w:val="single" w:sz="4" w:space="0" w:color="000000"/>
@@ -18231,7 +17693,7 @@
         </w:tc>
         <w:tc>
           <w:tcPr>
-            <w:tcW w:w="8641" w:type="dxa"/>
+            <w:tcW w:w="8642" w:type="dxa"/>
             <w:tcBorders>
               <w:top w:val="single" w:sz="4" w:space="0" w:color="000000"/>
               <w:bottom w:val="single" w:sz="4" w:space="0" w:color="000000"/>
@@ -18281,7 +17743,7 @@
         </w:trPr>
         <w:tc>
           <w:tcPr>
-            <w:tcW w:w="285" w:type="dxa"/>
+            <w:tcW w:w="284" w:type="dxa"/>
             <w:tcBorders>
               <w:left w:val="single" w:sz="4" w:space="0" w:color="000000"/>
             </w:tcBorders>
@@ -18302,7 +17764,7 @@
         </w:tc>
         <w:tc>
           <w:tcPr>
-            <w:tcW w:w="8641" w:type="dxa"/>
+            <w:tcW w:w="8642" w:type="dxa"/>
             <w:tcBorders>
               <w:top w:val="single" w:sz="4" w:space="0" w:color="000000"/>
               <w:bottom w:val="single" w:sz="4" w:space="0" w:color="000000"/>
@@ -18351,7 +17813,7 @@
         </w:trPr>
         <w:tc>
           <w:tcPr>
-            <w:tcW w:w="285" w:type="dxa"/>
+            <w:tcW w:w="284" w:type="dxa"/>
             <w:tcBorders>
               <w:left w:val="single" w:sz="4" w:space="0" w:color="000000"/>
             </w:tcBorders>
@@ -18372,7 +17834,7 @@
         </w:tc>
         <w:tc>
           <w:tcPr>
-            <w:tcW w:w="8641" w:type="dxa"/>
+            <w:tcW w:w="8642" w:type="dxa"/>
             <w:tcBorders>
               <w:top w:val="single" w:sz="4" w:space="0" w:color="000000"/>
               <w:bottom w:val="single" w:sz="4" w:space="0" w:color="000000"/>
@@ -18420,7 +17882,7 @@
         </w:trPr>
         <w:tc>
           <w:tcPr>
-            <w:tcW w:w="285" w:type="dxa"/>
+            <w:tcW w:w="284" w:type="dxa"/>
             <w:tcBorders>
               <w:left w:val="single" w:sz="4" w:space="0" w:color="000000"/>
             </w:tcBorders>
@@ -18441,7 +17903,7 @@
         </w:tc>
         <w:tc>
           <w:tcPr>
-            <w:tcW w:w="8641" w:type="dxa"/>
+            <w:tcW w:w="8642" w:type="dxa"/>
             <w:tcBorders>
               <w:top w:val="single" w:sz="4" w:space="0" w:color="000000"/>
               <w:bottom w:val="single" w:sz="4" w:space="0" w:color="000000"/>
@@ -18489,7 +17951,7 @@
         </w:trPr>
         <w:tc>
           <w:tcPr>
-            <w:tcW w:w="285" w:type="dxa"/>
+            <w:tcW w:w="284" w:type="dxa"/>
             <w:tcBorders>
               <w:left w:val="single" w:sz="4" w:space="0" w:color="000000"/>
             </w:tcBorders>
@@ -18510,7 +17972,7 @@
         </w:tc>
         <w:tc>
           <w:tcPr>
-            <w:tcW w:w="8641" w:type="dxa"/>
+            <w:tcW w:w="8642" w:type="dxa"/>
             <w:tcBorders>
               <w:top w:val="single" w:sz="4" w:space="0" w:color="000000"/>
               <w:bottom w:val="single" w:sz="4" w:space="0" w:color="000000"/>
@@ -18558,7 +18020,7 @@
         </w:trPr>
         <w:tc>
           <w:tcPr>
-            <w:tcW w:w="285" w:type="dxa"/>
+            <w:tcW w:w="284" w:type="dxa"/>
             <w:tcBorders>
               <w:left w:val="single" w:sz="4" w:space="0" w:color="000000"/>
             </w:tcBorders>
@@ -18579,7 +18041,7 @@
         </w:tc>
         <w:tc>
           <w:tcPr>
-            <w:tcW w:w="8641" w:type="dxa"/>
+            <w:tcW w:w="8642" w:type="dxa"/>
             <w:tcBorders>
               <w:top w:val="single" w:sz="4" w:space="0" w:color="000000"/>
               <w:bottom w:val="single" w:sz="4" w:space="0" w:color="000000"/>
@@ -18627,7 +18089,7 @@
         </w:trPr>
         <w:tc>
           <w:tcPr>
-            <w:tcW w:w="285" w:type="dxa"/>
+            <w:tcW w:w="284" w:type="dxa"/>
             <w:tcBorders>
               <w:left w:val="single" w:sz="4" w:space="0" w:color="000000"/>
             </w:tcBorders>
@@ -18648,7 +18110,7 @@
         </w:tc>
         <w:tc>
           <w:tcPr>
-            <w:tcW w:w="8641" w:type="dxa"/>
+            <w:tcW w:w="8642" w:type="dxa"/>
             <w:tcBorders>
               <w:top w:val="single" w:sz="4" w:space="0" w:color="000000"/>
               <w:bottom w:val="single" w:sz="4" w:space="0" w:color="000000"/>
@@ -18696,7 +18158,7 @@
         </w:trPr>
         <w:tc>
           <w:tcPr>
-            <w:tcW w:w="285" w:type="dxa"/>
+            <w:tcW w:w="284" w:type="dxa"/>
             <w:tcBorders>
               <w:left w:val="single" w:sz="4" w:space="0" w:color="000000"/>
             </w:tcBorders>
@@ -18717,7 +18179,7 @@
         </w:tc>
         <w:tc>
           <w:tcPr>
-            <w:tcW w:w="8641" w:type="dxa"/>
+            <w:tcW w:w="8642" w:type="dxa"/>
             <w:tcBorders>
               <w:top w:val="single" w:sz="4" w:space="0" w:color="000000"/>
               <w:bottom w:val="single" w:sz="4" w:space="0" w:color="000000"/>
@@ -18765,7 +18227,7 @@
         </w:trPr>
         <w:tc>
           <w:tcPr>
-            <w:tcW w:w="285" w:type="dxa"/>
+            <w:tcW w:w="284" w:type="dxa"/>
             <w:tcBorders>
               <w:left w:val="single" w:sz="4" w:space="0" w:color="000000"/>
             </w:tcBorders>
@@ -18786,7 +18248,7 @@
         </w:tc>
         <w:tc>
           <w:tcPr>
-            <w:tcW w:w="8641" w:type="dxa"/>
+            <w:tcW w:w="8642" w:type="dxa"/>
             <w:tcBorders>
               <w:top w:val="single" w:sz="4" w:space="0" w:color="000000"/>
               <w:bottom w:val="single" w:sz="4" w:space="0" w:color="000000"/>
@@ -18834,7 +18296,7 @@
         </w:trPr>
         <w:tc>
           <w:tcPr>
-            <w:tcW w:w="285" w:type="dxa"/>
+            <w:tcW w:w="284" w:type="dxa"/>
             <w:tcBorders>
               <w:left w:val="single" w:sz="4" w:space="0" w:color="000000"/>
               <w:bottom w:val="single" w:sz="4" w:space="0" w:color="000000"/>
@@ -18856,7 +18318,7 @@
         </w:tc>
         <w:tc>
           <w:tcPr>
-            <w:tcW w:w="8641" w:type="dxa"/>
+            <w:tcW w:w="8642" w:type="dxa"/>
             <w:tcBorders>
               <w:top w:val="single" w:sz="4" w:space="0" w:color="000000"/>
               <w:bottom w:val="single" w:sz="4" w:space="0" w:color="000000"/>
@@ -19042,7 +18504,7 @@
                 <wp:extent cx="7829550" cy="10675620"/>
                 <wp:effectExtent l="0" t="0" r="0" b="0"/>
                 <wp:wrapNone/>
-                <wp:docPr id="45" name="Rectángulo 3"/>
+                <wp:docPr id="49" name="Rectángulo 3"/>
                 <a:graphic xmlns:a="http://schemas.openxmlformats.org/drawingml/2006/main">
                   <a:graphicData uri="http://schemas.microsoft.com/office/word/2010/wordprocessingShape">
                     <wps:wsp>
@@ -19115,7 +18577,7 @@
             <wp:extent cx="2099310" cy="1714500"/>
             <wp:effectExtent l="0" t="0" r="0" b="0"/>
             <wp:wrapNone/>
-            <wp:docPr id="46" name="Imagen 400626882" descr="C:\Unidad_D\Nuevo Logo\SENATI_FF-01 Modificado.jpg"/>
+            <wp:docPr id="50" name="Imagen 400626882" descr="C:\Unidad_D\Nuevo Logo\SENATI_FF-01 Modificado.jpg"/>
             <wp:cNvGraphicFramePr>
               <a:graphicFrameLocks xmlns:a="http://schemas.openxmlformats.org/drawingml/2006/main" noChangeAspect="1"/>
             </wp:cNvGraphicFramePr>
@@ -19123,13 +18585,13 @@
               <a:graphicData uri="http://schemas.openxmlformats.org/drawingml/2006/picture">
                 <pic:pic xmlns:pic="http://schemas.openxmlformats.org/drawingml/2006/picture">
                   <pic:nvPicPr>
-                    <pic:cNvPr id="46" name="Imagen 400626882" descr="C:\Unidad_D\Nuevo Logo\SENATI_FF-01 Modificado.jpg"/>
+                    <pic:cNvPr id="50" name="Imagen 400626882" descr="C:\Unidad_D\Nuevo Logo\SENATI_FF-01 Modificado.jpg"/>
                     <pic:cNvPicPr>
                       <a:picLocks noChangeAspect="1" noChangeArrowheads="1"/>
                     </pic:cNvPicPr>
                   </pic:nvPicPr>
                   <pic:blipFill>
-                    <a:blip r:embed="rId29"/>
+                    <a:blip r:embed="rId33"/>
                     <a:stretch>
                       <a:fillRect/>
                     </a:stretch>
@@ -19152,12 +18614,12 @@
       </w:r>
     </w:p>
     <w:sectPr>
-      <w:headerReference w:type="even" r:id="rId30"/>
-      <w:headerReference w:type="default" r:id="rId31"/>
-      <w:headerReference w:type="first" r:id="rId32"/>
-      <w:footerReference w:type="even" r:id="rId33"/>
-      <w:footerReference w:type="default" r:id="rId34"/>
-      <w:footerReference w:type="first" r:id="rId35"/>
+      <w:headerReference w:type="even" r:id="rId34"/>
+      <w:headerReference w:type="default" r:id="rId35"/>
+      <w:headerReference w:type="first" r:id="rId36"/>
+      <w:footerReference w:type="even" r:id="rId37"/>
+      <w:footerReference w:type="default" r:id="rId38"/>
+      <w:footerReference w:type="first" r:id="rId39"/>
       <w:type w:val="nextPage"/>
       <w:pgSz w:w="11906" w:h="16838"/>
       <w:pgMar w:left="1418" w:right="1701" w:gutter="0" w:header="709" w:top="1418" w:footer="709" w:bottom="766"/>
@@ -19210,7 +18672,7 @@
       <mc:AlternateContent>
         <mc:Choice Requires="wpg">
           <w:drawing>
-            <wp:anchor behindDoc="1" distT="635" distB="0" distL="5715" distR="0" simplePos="0" locked="0" layoutInCell="0" allowOverlap="1" relativeHeight="56" wp14:anchorId="28EF7AAC">
+            <wp:anchor behindDoc="1" distT="635" distB="0" distL="3810" distR="0" simplePos="0" locked="0" layoutInCell="0" allowOverlap="1" relativeHeight="56" wp14:anchorId="28EF7AAC">
               <wp:simplePos x="0" y="0"/>
               <wp:positionH relativeFrom="rightMargin">
                 <wp:align>right</wp:align>
@@ -19218,10 +18680,10 @@
               <wp:positionV relativeFrom="bottomMargin">
                 <wp:align>bottom</wp:align>
               </wp:positionV>
-              <wp:extent cx="912495" cy="912495"/>
+              <wp:extent cx="911860" cy="911860"/>
               <wp:effectExtent l="3810" t="635" r="0" b="0"/>
               <wp:wrapNone/>
-              <wp:docPr id="38" name="Grupo 4"/>
+              <wp:docPr id="42" name="Grupo 4"/>
               <a:graphic xmlns:a="http://schemas.openxmlformats.org/drawingml/2006/main">
                 <a:graphicData uri="http://schemas.microsoft.com/office/word/2010/wordprocessingGroup">
                   <wpg:wgp>
@@ -19229,18 +18691,18 @@
                     <wpg:grpSpPr>
                       <a:xfrm>
                         <a:off x="0" y="0"/>
-                        <a:ext cx="912600" cy="912600"/>
+                        <a:ext cx="911880" cy="911880"/>
                         <a:chOff x="0" y="0"/>
-                        <a:chExt cx="912600" cy="912600"/>
+                        <a:chExt cx="911880" cy="911880"/>
                       </a:xfrm>
                     </wpg:grpSpPr>
                     <wps:wsp>
-                      <wps:cNvPr id="39" name="Rectangle 4"/>
+                      <wps:cNvPr id="43" name="Rectangle 4"/>
                       <wps:cNvSpPr/>
                       <wps:spPr>
                         <a:xfrm>
                           <a:off x="0" y="0"/>
-                          <a:ext cx="912600" cy="912600"/>
+                          <a:ext cx="911880" cy="911880"/>
                         </a:xfrm>
                         <a:prstGeom prst="rect">
                           <a:avLst/>
@@ -19287,12 +18749,12 @@
                       </wps:bodyPr>
                     </wps:wsp>
                     <wps:wsp>
-                      <wps:cNvPr id="40" name="AutoShape 4"/>
+                      <wps:cNvPr id="44" name="AutoShape 4"/>
                       <wps:cNvSpPr/>
                       <wps:spPr>
                         <a:xfrm flipH="1" rot="13500000">
                           <a:off x="10080" y="219600"/>
-                          <a:ext cx="710640" cy="311760"/>
+                          <a:ext cx="710640" cy="311040"/>
                         </a:xfrm>
                         <a:prstGeom prst="homePlate">
                           <a:avLst>
@@ -19356,8 +18818,8 @@
         </mc:Choice>
         <mc:Fallback>
           <w:pict>
-            <v:group id="shape_0" alt="Grupo 4" style="position:absolute;margin-left:13.15pt;margin-top:-22.65pt;width:71.85pt;height:71.85pt" coordorigin="263,-453" coordsize="1437,1437">
-              <v:rect id="shape_0" ID="Rectangle 4" path="m0,0l-2147483645,0l-2147483645,-2147483646l0,-2147483646xe" fillcolor="white" stroked="f" o:allowincell="f" style="position:absolute;left:263;top:-453;width:1436;height:1436;mso-wrap-style:none;v-text-anchor:middle;mso-position-horizontal:right;mso-position-horizontal-relative:page;mso-position-vertical:bottom">
+            <v:group id="shape_0" alt="Grupo 4" style="position:absolute;margin-left:13.2pt;margin-top:-22.6pt;width:71.8pt;height:71.8pt" coordorigin="264,-452" coordsize="1436,1436">
+              <v:rect id="shape_0" ID="Rectangle 4" path="m0,0l-2147483645,0l-2147483645,-2147483646l0,-2147483646xe" fillcolor="white" stroked="f" o:allowincell="f" style="position:absolute;left:264;top:-452;width:1435;height:1435;mso-wrap-style:none;v-text-anchor:middle;mso-position-horizontal:right;mso-position-horizontal-relative:page;mso-position-vertical:bottom">
                 <v:fill o:detectmouseclick="t" type="solid" color2="black"/>
                 <v:stroke color="#3465a4" joinstyle="round" endcap="flat"/>
                 <v:textbox>
@@ -19386,7 +18848,7 @@
                 </v:textbox>
                 <w10:wrap type="none"/>
               </v:rect>
-              <v:shape id="shape_0" ID="AutoShape 4" path="m0,0l-2147483639,0l-2147483633,-2147483635l-2147483639,-2147483634l0,-2147483634xe" stroked="t" o:allowincell="f" style="position:absolute;left:278;top:-108;width:1118;height:490;flip:x;mso-wrap-style:square;v-text-anchor:middle;rotation:135;mso-position-horizontal:right;mso-position-horizontal-relative:page;mso-position-vertical:bottom" type="_x0000_t15">
+              <v:shape id="shape_0" ID="AutoShape 4" path="m0,0l-2147483639,0l-2147483633,-2147483635l-2147483639,-2147483634l0,-2147483634xe" stroked="t" o:allowincell="f" style="position:absolute;left:280;top:-107;width:1118;height:489;flip:x;mso-wrap-style:square;v-text-anchor:middle;rotation:135;mso-position-horizontal:right;mso-position-horizontal-relative:page;mso-position-vertical:bottom" type="_x0000_t15">
                 <v:fill o:detectmouseclick="t" on="false"/>
                 <v:stroke color="#5c83b4" weight="9360" joinstyle="miter" endcap="flat"/>
                 <v:textbox>
@@ -19443,7 +18905,7 @@
       <mc:AlternateContent>
         <mc:Choice Requires="wpg">
           <w:drawing>
-            <wp:anchor behindDoc="1" distT="635" distB="0" distL="5715" distR="0" simplePos="0" locked="0" layoutInCell="0" allowOverlap="1" relativeHeight="56" wp14:anchorId="28EF7AAC">
+            <wp:anchor behindDoc="1" distT="635" distB="0" distL="3810" distR="0" simplePos="0" locked="0" layoutInCell="0" allowOverlap="1" relativeHeight="56" wp14:anchorId="28EF7AAC">
               <wp:simplePos x="0" y="0"/>
               <wp:positionH relativeFrom="rightMargin">
                 <wp:align>right</wp:align>
@@ -19451,10 +18913,10 @@
               <wp:positionV relativeFrom="bottomMargin">
                 <wp:align>bottom</wp:align>
               </wp:positionV>
-              <wp:extent cx="912495" cy="912495"/>
+              <wp:extent cx="911860" cy="911860"/>
               <wp:effectExtent l="3810" t="635" r="0" b="0"/>
               <wp:wrapNone/>
-              <wp:docPr id="41" name="Grupo 4"/>
+              <wp:docPr id="45" name="Grupo 4"/>
               <a:graphic xmlns:a="http://schemas.openxmlformats.org/drawingml/2006/main">
                 <a:graphicData uri="http://schemas.microsoft.com/office/word/2010/wordprocessingGroup">
                   <wpg:wgp>
@@ -19462,18 +18924,18 @@
                     <wpg:grpSpPr>
                       <a:xfrm>
                         <a:off x="0" y="0"/>
-                        <a:ext cx="912600" cy="912600"/>
+                        <a:ext cx="911880" cy="911880"/>
                         <a:chOff x="0" y="0"/>
-                        <a:chExt cx="912600" cy="912600"/>
+                        <a:chExt cx="911880" cy="911880"/>
                       </a:xfrm>
                     </wpg:grpSpPr>
                     <wps:wsp>
-                      <wps:cNvPr id="42" name="Rectangle 4"/>
+                      <wps:cNvPr id="46" name="Rectangle 4"/>
                       <wps:cNvSpPr/>
                       <wps:spPr>
                         <a:xfrm>
                           <a:off x="0" y="0"/>
-                          <a:ext cx="912600" cy="912600"/>
+                          <a:ext cx="911880" cy="911880"/>
                         </a:xfrm>
                         <a:prstGeom prst="rect">
                           <a:avLst/>
@@ -19520,12 +18982,12 @@
                       </wps:bodyPr>
                     </wps:wsp>
                     <wps:wsp>
-                      <wps:cNvPr id="43" name="AutoShape 4"/>
+                      <wps:cNvPr id="47" name="AutoShape 4"/>
                       <wps:cNvSpPr/>
                       <wps:spPr>
                         <a:xfrm flipH="1" rot="13500000">
                           <a:off x="10080" y="219600"/>
-                          <a:ext cx="710640" cy="311760"/>
+                          <a:ext cx="710640" cy="311040"/>
                         </a:xfrm>
                         <a:prstGeom prst="homePlate">
                           <a:avLst>
@@ -19589,8 +19051,8 @@
         </mc:Choice>
         <mc:Fallback>
           <w:pict>
-            <v:group id="shape_0" alt="Grupo 4" style="position:absolute;margin-left:13.15pt;margin-top:-22.65pt;width:71.85pt;height:71.85pt" coordorigin="263,-453" coordsize="1437,1437">
-              <v:rect id="shape_0" ID="Rectangle 4" path="m0,0l-2147483645,0l-2147483645,-2147483646l0,-2147483646xe" fillcolor="white" stroked="f" o:allowincell="f" style="position:absolute;left:263;top:-453;width:1436;height:1436;mso-wrap-style:none;v-text-anchor:middle;mso-position-horizontal:right;mso-position-horizontal-relative:page;mso-position-vertical:bottom">
+            <v:group id="shape_0" alt="Grupo 4" style="position:absolute;margin-left:13.2pt;margin-top:-22.6pt;width:71.8pt;height:71.8pt" coordorigin="264,-452" coordsize="1436,1436">
+              <v:rect id="shape_0" ID="Rectangle 4" path="m0,0l-2147483645,0l-2147483645,-2147483646l0,-2147483646xe" fillcolor="white" stroked="f" o:allowincell="f" style="position:absolute;left:264;top:-452;width:1435;height:1435;mso-wrap-style:none;v-text-anchor:middle;mso-position-horizontal:right;mso-position-horizontal-relative:page;mso-position-vertical:bottom">
                 <v:fill o:detectmouseclick="t" type="solid" color2="black"/>
                 <v:stroke color="#3465a4" joinstyle="round" endcap="flat"/>
                 <v:textbox>
@@ -19619,7 +19081,7 @@
                 </v:textbox>
                 <w10:wrap type="none"/>
               </v:rect>
-              <v:shape id="shape_0" ID="AutoShape 4" path="m0,0l-2147483639,0l-2147483633,-2147483635l-2147483639,-2147483634l0,-2147483634xe" stroked="t" o:allowincell="f" style="position:absolute;left:278;top:-108;width:1118;height:490;flip:x;mso-wrap-style:square;v-text-anchor:middle;rotation:135;mso-position-horizontal:right;mso-position-horizontal-relative:page;mso-position-vertical:bottom" type="_x0000_t15">
+              <v:shape id="shape_0" ID="AutoShape 4" path="m0,0l-2147483639,0l-2147483633,-2147483635l-2147483639,-2147483634l0,-2147483634xe" stroked="t" o:allowincell="f" style="position:absolute;left:280;top:-107;width:1118;height:489;flip:x;mso-wrap-style:square;v-text-anchor:middle;rotation:135;mso-position-horizontal:right;mso-position-horizontal-relative:page;mso-position-vertical:bottom" type="_x0000_t15">
                 <v:fill o:detectmouseclick="t" on="false"/>
                 <v:stroke color="#5c83b4" weight="9360" joinstyle="miter" endcap="flat"/>
                 <v:textbox>
@@ -19690,7 +19152,7 @@
       <mc:AlternateContent>
         <mc:Choice Requires="wpg">
           <w:drawing>
-            <wp:anchor behindDoc="1" distT="635" distB="0" distL="5715" distR="0" simplePos="0" locked="0" layoutInCell="0" allowOverlap="1" relativeHeight="68" wp14:anchorId="28EF7AAC">
+            <wp:anchor behindDoc="1" distT="635" distB="0" distL="3810" distR="0" simplePos="0" locked="0" layoutInCell="0" allowOverlap="1" relativeHeight="68" wp14:anchorId="28EF7AAC">
               <wp:simplePos x="0" y="0"/>
               <wp:positionH relativeFrom="rightMargin">
                 <wp:align>right</wp:align>
@@ -19698,10 +19160,10 @@
               <wp:positionV relativeFrom="bottomMargin">
                 <wp:align>bottom</wp:align>
               </wp:positionV>
-              <wp:extent cx="912495" cy="912495"/>
+              <wp:extent cx="911860" cy="911860"/>
               <wp:effectExtent l="3810" t="635" r="0" b="0"/>
               <wp:wrapNone/>
-              <wp:docPr id="51" name="Grupo 5"/>
+              <wp:docPr id="55" name="Grupo 5"/>
               <a:graphic xmlns:a="http://schemas.openxmlformats.org/drawingml/2006/main">
                 <a:graphicData uri="http://schemas.microsoft.com/office/word/2010/wordprocessingGroup">
                   <wpg:wgp>
@@ -19709,18 +19171,18 @@
                     <wpg:grpSpPr>
                       <a:xfrm>
                         <a:off x="0" y="0"/>
-                        <a:ext cx="912600" cy="912600"/>
+                        <a:ext cx="911880" cy="911880"/>
                         <a:chOff x="0" y="0"/>
-                        <a:chExt cx="912600" cy="912600"/>
+                        <a:chExt cx="911880" cy="911880"/>
                       </a:xfrm>
                     </wpg:grpSpPr>
                     <wps:wsp>
-                      <wps:cNvPr id="52" name="Rectangle 5"/>
+                      <wps:cNvPr id="56" name="Rectangle 5"/>
                       <wps:cNvSpPr/>
                       <wps:spPr>
                         <a:xfrm>
                           <a:off x="0" y="0"/>
-                          <a:ext cx="912600" cy="912600"/>
+                          <a:ext cx="911880" cy="911880"/>
                         </a:xfrm>
                         <a:prstGeom prst="rect">
                           <a:avLst/>
@@ -19767,12 +19229,12 @@
                       </wps:bodyPr>
                     </wps:wsp>
                     <wps:wsp>
-                      <wps:cNvPr id="53" name="AutoShape 5"/>
+                      <wps:cNvPr id="57" name="AutoShape 5"/>
                       <wps:cNvSpPr/>
                       <wps:spPr>
                         <a:xfrm flipH="1" rot="13500000">
                           <a:off x="10080" y="219600"/>
-                          <a:ext cx="710640" cy="311760"/>
+                          <a:ext cx="710640" cy="311040"/>
                         </a:xfrm>
                         <a:prstGeom prst="homePlate">
                           <a:avLst>
@@ -19836,8 +19298,8 @@
         </mc:Choice>
         <mc:Fallback>
           <w:pict>
-            <v:group id="shape_0" alt="Grupo 5" style="position:absolute;margin-left:13.15pt;margin-top:-22.65pt;width:71.85pt;height:71.85pt" coordorigin="263,-453" coordsize="1437,1437">
-              <v:rect id="shape_0" ID="Rectangle 5" path="m0,0l-2147483645,0l-2147483645,-2147483646l0,-2147483646xe" fillcolor="white" stroked="f" o:allowincell="f" style="position:absolute;left:263;top:-453;width:1436;height:1436;mso-wrap-style:none;v-text-anchor:middle;mso-position-horizontal:right;mso-position-horizontal-relative:page;mso-position-vertical:bottom">
+            <v:group id="shape_0" alt="Grupo 5" style="position:absolute;margin-left:13.2pt;margin-top:-22.6pt;width:71.8pt;height:71.8pt" coordorigin="264,-452" coordsize="1436,1436">
+              <v:rect id="shape_0" ID="Rectangle 5" path="m0,0l-2147483645,0l-2147483645,-2147483646l0,-2147483646xe" fillcolor="white" stroked="f" o:allowincell="f" style="position:absolute;left:264;top:-452;width:1435;height:1435;mso-wrap-style:none;v-text-anchor:middle;mso-position-horizontal:right;mso-position-horizontal-relative:page;mso-position-vertical:bottom">
                 <v:fill o:detectmouseclick="t" type="solid" color2="black"/>
                 <v:stroke color="#3465a4" joinstyle="round" endcap="flat"/>
                 <v:textbox>
@@ -19866,7 +19328,7 @@
                 </v:textbox>
                 <w10:wrap type="none"/>
               </v:rect>
-              <v:shape id="shape_0" ID="AutoShape 5" path="m0,0l-2147483639,0l-2147483633,-2147483635l-2147483639,-2147483634l0,-2147483634xe" stroked="t" o:allowincell="f" style="position:absolute;left:278;top:-108;width:1118;height:490;flip:x;mso-wrap-style:square;v-text-anchor:middle;rotation:135;mso-position-horizontal:right;mso-position-horizontal-relative:page;mso-position-vertical:bottom" type="_x0000_t15">
+              <v:shape id="shape_0" ID="AutoShape 5" path="m0,0l-2147483639,0l-2147483633,-2147483635l-2147483639,-2147483634l0,-2147483634xe" stroked="t" o:allowincell="f" style="position:absolute;left:280;top:-107;width:1118;height:489;flip:x;mso-wrap-style:square;v-text-anchor:middle;rotation:135;mso-position-horizontal:right;mso-position-horizontal-relative:page;mso-position-vertical:bottom" type="_x0000_t15">
                 <v:fill o:detectmouseclick="t" on="false"/>
                 <v:stroke color="#5c83b4" weight="9360" joinstyle="miter" endcap="flat"/>
                 <v:textbox>
@@ -19923,7 +19385,7 @@
       <mc:AlternateContent>
         <mc:Choice Requires="wpg">
           <w:drawing>
-            <wp:anchor behindDoc="1" distT="635" distB="0" distL="5715" distR="0" simplePos="0" locked="0" layoutInCell="0" allowOverlap="1" relativeHeight="68" wp14:anchorId="28EF7AAC">
+            <wp:anchor behindDoc="1" distT="635" distB="0" distL="3810" distR="0" simplePos="0" locked="0" layoutInCell="0" allowOverlap="1" relativeHeight="68" wp14:anchorId="28EF7AAC">
               <wp:simplePos x="0" y="0"/>
               <wp:positionH relativeFrom="rightMargin">
                 <wp:align>right</wp:align>
@@ -19931,10 +19393,10 @@
               <wp:positionV relativeFrom="bottomMargin">
                 <wp:align>bottom</wp:align>
               </wp:positionV>
-              <wp:extent cx="912495" cy="912495"/>
+              <wp:extent cx="911860" cy="911860"/>
               <wp:effectExtent l="3810" t="635" r="0" b="0"/>
               <wp:wrapNone/>
-              <wp:docPr id="54" name="Grupo 5"/>
+              <wp:docPr id="58" name="Grupo 5"/>
               <a:graphic xmlns:a="http://schemas.openxmlformats.org/drawingml/2006/main">
                 <a:graphicData uri="http://schemas.microsoft.com/office/word/2010/wordprocessingGroup">
                   <wpg:wgp>
@@ -19942,18 +19404,18 @@
                     <wpg:grpSpPr>
                       <a:xfrm>
                         <a:off x="0" y="0"/>
-                        <a:ext cx="912600" cy="912600"/>
+                        <a:ext cx="911880" cy="911880"/>
                         <a:chOff x="0" y="0"/>
-                        <a:chExt cx="912600" cy="912600"/>
+                        <a:chExt cx="911880" cy="911880"/>
                       </a:xfrm>
                     </wpg:grpSpPr>
                     <wps:wsp>
-                      <wps:cNvPr id="55" name="Rectangle 5"/>
+                      <wps:cNvPr id="59" name="Rectangle 5"/>
                       <wps:cNvSpPr/>
                       <wps:spPr>
                         <a:xfrm>
                           <a:off x="0" y="0"/>
-                          <a:ext cx="912600" cy="912600"/>
+                          <a:ext cx="911880" cy="911880"/>
                         </a:xfrm>
                         <a:prstGeom prst="rect">
                           <a:avLst/>
@@ -20000,12 +19462,12 @@
                       </wps:bodyPr>
                     </wps:wsp>
                     <wps:wsp>
-                      <wps:cNvPr id="56" name="AutoShape 5"/>
+                      <wps:cNvPr id="60" name="AutoShape 5"/>
                       <wps:cNvSpPr/>
                       <wps:spPr>
                         <a:xfrm flipH="1" rot="13500000">
                           <a:off x="10080" y="219600"/>
-                          <a:ext cx="710640" cy="311760"/>
+                          <a:ext cx="710640" cy="311040"/>
                         </a:xfrm>
                         <a:prstGeom prst="homePlate">
                           <a:avLst>
@@ -20069,8 +19531,8 @@
         </mc:Choice>
         <mc:Fallback>
           <w:pict>
-            <v:group id="shape_0" alt="Grupo 5" style="position:absolute;margin-left:13.15pt;margin-top:-22.65pt;width:71.85pt;height:71.85pt" coordorigin="263,-453" coordsize="1437,1437">
-              <v:rect id="shape_0" ID="Rectangle 5" path="m0,0l-2147483645,0l-2147483645,-2147483646l0,-2147483646xe" fillcolor="white" stroked="f" o:allowincell="f" style="position:absolute;left:263;top:-453;width:1436;height:1436;mso-wrap-style:none;v-text-anchor:middle;mso-position-horizontal:right;mso-position-horizontal-relative:page;mso-position-vertical:bottom">
+            <v:group id="shape_0" alt="Grupo 5" style="position:absolute;margin-left:13.2pt;margin-top:-22.6pt;width:71.8pt;height:71.8pt" coordorigin="264,-452" coordsize="1436,1436">
+              <v:rect id="shape_0" ID="Rectangle 5" path="m0,0l-2147483645,0l-2147483645,-2147483646l0,-2147483646xe" fillcolor="white" stroked="f" o:allowincell="f" style="position:absolute;left:264;top:-452;width:1435;height:1435;mso-wrap-style:none;v-text-anchor:middle;mso-position-horizontal:right;mso-position-horizontal-relative:page;mso-position-vertical:bottom">
                 <v:fill o:detectmouseclick="t" type="solid" color2="black"/>
                 <v:stroke color="#3465a4" joinstyle="round" endcap="flat"/>
                 <v:textbox>
@@ -20099,7 +19561,7 @@
                 </v:textbox>
                 <w10:wrap type="none"/>
               </v:rect>
-              <v:shape id="shape_0" ID="AutoShape 5" path="m0,0l-2147483639,0l-2147483633,-2147483635l-2147483639,-2147483634l0,-2147483634xe" stroked="t" o:allowincell="f" style="position:absolute;left:278;top:-108;width:1118;height:490;flip:x;mso-wrap-style:square;v-text-anchor:middle;rotation:135;mso-position-horizontal:right;mso-position-horizontal-relative:page;mso-position-vertical:bottom" type="_x0000_t15">
+              <v:shape id="shape_0" ID="AutoShape 5" path="m0,0l-2147483639,0l-2147483633,-2147483635l-2147483639,-2147483634l0,-2147483634xe" stroked="t" o:allowincell="f" style="position:absolute;left:280;top:-107;width:1118;height:489;flip:x;mso-wrap-style:square;v-text-anchor:middle;rotation:135;mso-position-horizontal:right;mso-position-horizontal-relative:page;mso-position-vertical:bottom" type="_x0000_t15">
                 <v:fill o:detectmouseclick="t" on="false"/>
                 <v:stroke color="#5c83b4" weight="9360" joinstyle="miter" endcap="flat"/>
                 <v:textbox>
@@ -20156,7 +19618,7 @@
       <mc:AlternateContent>
         <mc:Choice Requires="wpg">
           <w:drawing>
-            <wp:anchor behindDoc="1" distT="635" distB="0" distL="5715" distR="0" simplePos="0" locked="0" layoutInCell="0" allowOverlap="1" relativeHeight="3" wp14:anchorId="28EF7AAC">
+            <wp:anchor behindDoc="1" distT="635" distB="0" distL="3810" distR="0" simplePos="0" locked="0" layoutInCell="0" allowOverlap="1" relativeHeight="3" wp14:anchorId="28EF7AAC">
               <wp:simplePos x="0" y="0"/>
               <wp:positionH relativeFrom="rightMargin">
                 <wp:align>right</wp:align>
@@ -20164,7 +19626,7 @@
               <wp:positionV relativeFrom="bottomMargin">
                 <wp:align>bottom</wp:align>
               </wp:positionV>
-              <wp:extent cx="912495" cy="912495"/>
+              <wp:extent cx="911860" cy="911860"/>
               <wp:effectExtent l="3810" t="635" r="0" b="0"/>
               <wp:wrapNone/>
               <wp:docPr id="5" name="Grupo 2"/>
@@ -20175,9 +19637,9 @@
                     <wpg:grpSpPr>
                       <a:xfrm>
                         <a:off x="0" y="0"/>
-                        <a:ext cx="912600" cy="912600"/>
+                        <a:ext cx="911880" cy="911880"/>
                         <a:chOff x="0" y="0"/>
-                        <a:chExt cx="912600" cy="912600"/>
+                        <a:chExt cx="911880" cy="911880"/>
                       </a:xfrm>
                     </wpg:grpSpPr>
                     <wps:wsp>
@@ -20186,7 +19648,7 @@
                       <wps:spPr>
                         <a:xfrm>
                           <a:off x="0" y="0"/>
-                          <a:ext cx="912600" cy="912600"/>
+                          <a:ext cx="911880" cy="911880"/>
                         </a:xfrm>
                         <a:prstGeom prst="rect">
                           <a:avLst/>
@@ -20238,7 +19700,7 @@
                       <wps:spPr>
                         <a:xfrm flipH="1" rot="13500000">
                           <a:off x="10080" y="219600"/>
-                          <a:ext cx="710640" cy="311760"/>
+                          <a:ext cx="710640" cy="311040"/>
                         </a:xfrm>
                         <a:prstGeom prst="homePlate">
                           <a:avLst>
@@ -20302,8 +19764,8 @@
         </mc:Choice>
         <mc:Fallback>
           <w:pict>
-            <v:group id="shape_0" alt="Grupo 2" style="position:absolute;margin-left:-29.35pt;margin-top:-22.65pt;width:71.85pt;height:71.85pt" coordorigin="-587,-453" coordsize="1437,1437">
-              <v:rect id="shape_0" ID="Rectangle 2" path="m0,0l-2147483645,0l-2147483645,-2147483646l0,-2147483646xe" fillcolor="white" stroked="f" o:allowincell="f" style="position:absolute;left:-587;top:-453;width:1436;height:1436;mso-wrap-style:none;v-text-anchor:middle;mso-position-horizontal:right;mso-position-horizontal-relative:page;mso-position-vertical:bottom">
+            <v:group id="shape_0" alt="Grupo 2" style="position:absolute;margin-left:-29.3pt;margin-top:-22.6pt;width:71.8pt;height:71.8pt" coordorigin="-586,-452" coordsize="1436,1436">
+              <v:rect id="shape_0" ID="Rectangle 2" path="m0,0l-2147483645,0l-2147483645,-2147483646l0,-2147483646xe" fillcolor="white" stroked="f" o:allowincell="f" style="position:absolute;left:-586;top:-452;width:1435;height:1435;mso-wrap-style:none;v-text-anchor:middle;mso-position-horizontal:right;mso-position-horizontal-relative:page;mso-position-vertical:bottom">
                 <v:fill o:detectmouseclick="t" type="solid" color2="black"/>
                 <v:stroke color="#3465a4" joinstyle="round" endcap="flat"/>
                 <v:textbox>
@@ -20347,7 +19809,7 @@
                   <v:h position="@2,0"/>
                 </v:handles>
               </v:shapetype>
-              <v:shape id="shape_0" ID="AutoShape 3" path="m0,0l-2147483639,0l-2147483633,-2147483635l-2147483639,-2147483634l0,-2147483634xe" stroked="t" o:allowincell="f" style="position:absolute;left:-572;top:-108;width:1118;height:490;flip:x;mso-wrap-style:square;v-text-anchor:middle;rotation:135;mso-position-horizontal:right;mso-position-horizontal-relative:page;mso-position-vertical:bottom" type="_x0000_t15">
+              <v:shape id="shape_0" ID="AutoShape 3" path="m0,0l-2147483639,0l-2147483633,-2147483635l-2147483639,-2147483634l0,-2147483634xe" stroked="t" o:allowincell="f" style="position:absolute;left:-570;top:-107;width:1118;height:489;flip:x;mso-wrap-style:square;v-text-anchor:middle;rotation:135;mso-position-horizontal:right;mso-position-horizontal-relative:page;mso-position-vertical:bottom" type="_x0000_t15">
                 <v:fill o:detectmouseclick="t" on="false"/>
                 <v:stroke color="#5c83b4" weight="9360" joinstyle="miter" endcap="flat"/>
                 <v:textbox>
@@ -20432,7 +19894,7 @@
       <mc:AlternateContent>
         <mc:Choice Requires="wpg">
           <w:drawing>
-            <wp:anchor behindDoc="1" distT="635" distB="0" distL="5715" distR="0" simplePos="0" locked="0" layoutInCell="0" allowOverlap="1" relativeHeight="28" wp14:anchorId="28EF7AAC">
+            <wp:anchor behindDoc="1" distT="635" distB="0" distL="3810" distR="0" simplePos="0" locked="0" layoutInCell="0" allowOverlap="1" relativeHeight="28" wp14:anchorId="28EF7AAC">
               <wp:simplePos x="0" y="0"/>
               <wp:positionH relativeFrom="rightMargin">
                 <wp:align>right</wp:align>
@@ -20440,10 +19902,10 @@
               <wp:positionV relativeFrom="bottomMargin">
                 <wp:align>bottom</wp:align>
               </wp:positionV>
-              <wp:extent cx="912495" cy="912495"/>
+              <wp:extent cx="911860" cy="911860"/>
               <wp:effectExtent l="3810" t="635" r="0" b="0"/>
               <wp:wrapNone/>
-              <wp:docPr id="12" name="Grupo 1"/>
+              <wp:docPr id="16" name="Grupo 1"/>
               <a:graphic xmlns:a="http://schemas.openxmlformats.org/drawingml/2006/main">
                 <a:graphicData uri="http://schemas.microsoft.com/office/word/2010/wordprocessingGroup">
                   <wpg:wgp>
@@ -20451,18 +19913,18 @@
                     <wpg:grpSpPr>
                       <a:xfrm>
                         <a:off x="0" y="0"/>
-                        <a:ext cx="912600" cy="912600"/>
+                        <a:ext cx="911880" cy="911880"/>
                         <a:chOff x="0" y="0"/>
-                        <a:chExt cx="912600" cy="912600"/>
+                        <a:chExt cx="911880" cy="911880"/>
                       </a:xfrm>
                     </wpg:grpSpPr>
                     <wps:wsp>
-                      <wps:cNvPr id="13" name="Rectangle 1"/>
+                      <wps:cNvPr id="17" name="Rectangle 1"/>
                       <wps:cNvSpPr/>
                       <wps:spPr>
                         <a:xfrm>
                           <a:off x="0" y="0"/>
-                          <a:ext cx="912600" cy="912600"/>
+                          <a:ext cx="911880" cy="911880"/>
                         </a:xfrm>
                         <a:prstGeom prst="rect">
                           <a:avLst/>
@@ -20509,12 +19971,12 @@
                       </wps:bodyPr>
                     </wps:wsp>
                     <wps:wsp>
-                      <wps:cNvPr id="14" name="AutoShape 1"/>
+                      <wps:cNvPr id="18" name="AutoShape 1"/>
                       <wps:cNvSpPr/>
                       <wps:spPr>
                         <a:xfrm flipH="1" rot="13500000">
                           <a:off x="10080" y="219600"/>
-                          <a:ext cx="710640" cy="311760"/>
+                          <a:ext cx="710640" cy="311040"/>
                         </a:xfrm>
                         <a:prstGeom prst="homePlate">
                           <a:avLst>
@@ -20578,8 +20040,8 @@
         </mc:Choice>
         <mc:Fallback>
           <w:pict>
-            <v:group id="shape_0" alt="Grupo 1" style="position:absolute;margin-left:-15.2pt;margin-top:-22.65pt;width:71.85pt;height:71.85pt" coordorigin="-304,-453" coordsize="1437,1437">
-              <v:rect id="shape_0" ID="Rectangle 1" path="m0,0l-2147483645,0l-2147483645,-2147483646l0,-2147483646xe" fillcolor="white" stroked="f" o:allowincell="f" style="position:absolute;left:-304;top:-453;width:1436;height:1436;mso-wrap-style:none;v-text-anchor:middle;mso-position-horizontal:right;mso-position-horizontal-relative:page;mso-position-vertical:bottom">
+            <v:group id="shape_0" alt="Grupo 1" style="position:absolute;margin-left:-15.15pt;margin-top:-22.6pt;width:71.8pt;height:71.8pt" coordorigin="-303,-452" coordsize="1436,1436">
+              <v:rect id="shape_0" ID="Rectangle 1" path="m0,0l-2147483645,0l-2147483645,-2147483646l0,-2147483646xe" fillcolor="white" stroked="f" o:allowincell="f" style="position:absolute;left:-303;top:-452;width:1435;height:1435;mso-wrap-style:none;v-text-anchor:middle;mso-position-horizontal:right;mso-position-horizontal-relative:page;mso-position-vertical:bottom">
                 <v:fill o:detectmouseclick="t" type="solid" color2="black"/>
                 <v:stroke color="#3465a4" joinstyle="round" endcap="flat"/>
                 <v:textbox>
@@ -20608,7 +20070,7 @@
                 </v:textbox>
                 <w10:wrap type="none"/>
               </v:rect>
-              <v:shape id="shape_0" ID="AutoShape 1" path="m0,0l-2147483639,0l-2147483633,-2147483635l-2147483639,-2147483634l0,-2147483634xe" stroked="t" o:allowincell="f" style="position:absolute;left:-289;top:-108;width:1118;height:490;flip:x;mso-wrap-style:square;v-text-anchor:middle;rotation:135;mso-position-horizontal:right;mso-position-horizontal-relative:page;mso-position-vertical:bottom" type="_x0000_t15">
+              <v:shape id="shape_0" ID="AutoShape 1" path="m0,0l-2147483639,0l-2147483633,-2147483635l-2147483639,-2147483634l0,-2147483634xe" stroked="t" o:allowincell="f" style="position:absolute;left:-287;top:-107;width:1118;height:489;flip:x;mso-wrap-style:square;v-text-anchor:middle;rotation:135;mso-position-horizontal:right;mso-position-horizontal-relative:page;mso-position-vertical:bottom" type="_x0000_t15">
                 <v:fill o:detectmouseclick="t" on="false"/>
                 <v:stroke color="#5c83b4" weight="9360" joinstyle="miter" endcap="flat"/>
                 <v:textbox>
@@ -20665,7 +20127,7 @@
       <mc:AlternateContent>
         <mc:Choice Requires="wpg">
           <w:drawing>
-            <wp:anchor behindDoc="1" distT="635" distB="0" distL="5715" distR="0" simplePos="0" locked="0" layoutInCell="0" allowOverlap="1" relativeHeight="28" wp14:anchorId="28EF7AAC">
+            <wp:anchor behindDoc="1" distT="635" distB="0" distL="3810" distR="0" simplePos="0" locked="0" layoutInCell="0" allowOverlap="1" relativeHeight="28" wp14:anchorId="28EF7AAC">
               <wp:simplePos x="0" y="0"/>
               <wp:positionH relativeFrom="rightMargin">
                 <wp:align>right</wp:align>
@@ -20673,10 +20135,10 @@
               <wp:positionV relativeFrom="bottomMargin">
                 <wp:align>bottom</wp:align>
               </wp:positionV>
-              <wp:extent cx="912495" cy="912495"/>
+              <wp:extent cx="911860" cy="911860"/>
               <wp:effectExtent l="3810" t="635" r="0" b="0"/>
               <wp:wrapNone/>
-              <wp:docPr id="15" name="Grupo 1"/>
+              <wp:docPr id="19" name="Grupo 1"/>
               <a:graphic xmlns:a="http://schemas.openxmlformats.org/drawingml/2006/main">
                 <a:graphicData uri="http://schemas.microsoft.com/office/word/2010/wordprocessingGroup">
                   <wpg:wgp>
@@ -20684,18 +20146,18 @@
                     <wpg:grpSpPr>
                       <a:xfrm>
                         <a:off x="0" y="0"/>
-                        <a:ext cx="912600" cy="912600"/>
+                        <a:ext cx="911880" cy="911880"/>
                         <a:chOff x="0" y="0"/>
-                        <a:chExt cx="912600" cy="912600"/>
+                        <a:chExt cx="911880" cy="911880"/>
                       </a:xfrm>
                     </wpg:grpSpPr>
                     <wps:wsp>
-                      <wps:cNvPr id="16" name="Rectangle 1"/>
+                      <wps:cNvPr id="20" name="Rectangle 1"/>
                       <wps:cNvSpPr/>
                       <wps:spPr>
                         <a:xfrm>
                           <a:off x="0" y="0"/>
-                          <a:ext cx="912600" cy="912600"/>
+                          <a:ext cx="911880" cy="911880"/>
                         </a:xfrm>
                         <a:prstGeom prst="rect">
                           <a:avLst/>
@@ -20742,12 +20204,12 @@
                       </wps:bodyPr>
                     </wps:wsp>
                     <wps:wsp>
-                      <wps:cNvPr id="17" name="AutoShape 1"/>
+                      <wps:cNvPr id="21" name="AutoShape 1"/>
                       <wps:cNvSpPr/>
                       <wps:spPr>
                         <a:xfrm flipH="1" rot="13500000">
                           <a:off x="10080" y="219600"/>
-                          <a:ext cx="710640" cy="311760"/>
+                          <a:ext cx="710640" cy="311040"/>
                         </a:xfrm>
                         <a:prstGeom prst="homePlate">
                           <a:avLst>
@@ -20811,8 +20273,8 @@
         </mc:Choice>
         <mc:Fallback>
           <w:pict>
-            <v:group id="shape_0" alt="Grupo 1" style="position:absolute;margin-left:-15.2pt;margin-top:-22.65pt;width:71.85pt;height:71.85pt" coordorigin="-304,-453" coordsize="1437,1437">
-              <v:rect id="shape_0" ID="Rectangle 1" path="m0,0l-2147483645,0l-2147483645,-2147483646l0,-2147483646xe" fillcolor="white" stroked="f" o:allowincell="f" style="position:absolute;left:-304;top:-453;width:1436;height:1436;mso-wrap-style:none;v-text-anchor:middle;mso-position-horizontal:right;mso-position-horizontal-relative:page;mso-position-vertical:bottom">
+            <v:group id="shape_0" alt="Grupo 1" style="position:absolute;margin-left:-15.15pt;margin-top:-22.6pt;width:71.8pt;height:71.8pt" coordorigin="-303,-452" coordsize="1436,1436">
+              <v:rect id="shape_0" ID="Rectangle 1" path="m0,0l-2147483645,0l-2147483645,-2147483646l0,-2147483646xe" fillcolor="white" stroked="f" o:allowincell="f" style="position:absolute;left:-303;top:-452;width:1435;height:1435;mso-wrap-style:none;v-text-anchor:middle;mso-position-horizontal:right;mso-position-horizontal-relative:page;mso-position-vertical:bottom">
                 <v:fill o:detectmouseclick="t" type="solid" color2="black"/>
                 <v:stroke color="#3465a4" joinstyle="round" endcap="flat"/>
                 <v:textbox>
@@ -20841,7 +20303,7 @@
                 </v:textbox>
                 <w10:wrap type="none"/>
               </v:rect>
-              <v:shape id="shape_0" ID="AutoShape 1" path="m0,0l-2147483639,0l-2147483633,-2147483635l-2147483639,-2147483634l0,-2147483634xe" stroked="t" o:allowincell="f" style="position:absolute;left:-289;top:-108;width:1118;height:490;flip:x;mso-wrap-style:square;v-text-anchor:middle;rotation:135;mso-position-horizontal:right;mso-position-horizontal-relative:page;mso-position-vertical:bottom" type="_x0000_t15">
+              <v:shape id="shape_0" ID="AutoShape 1" path="m0,0l-2147483639,0l-2147483633,-2147483635l-2147483639,-2147483634l0,-2147483634xe" stroked="t" o:allowincell="f" style="position:absolute;left:-287;top:-107;width:1118;height:489;flip:x;mso-wrap-style:square;v-text-anchor:middle;rotation:135;mso-position-horizontal:right;mso-position-horizontal-relative:page;mso-position-vertical:bottom" type="_x0000_t15">
                 <v:fill o:detectmouseclick="t" on="false"/>
                 <v:stroke color="#5c83b4" weight="9360" joinstyle="miter" endcap="flat"/>
                 <v:textbox>
@@ -20912,7 +20374,7 @@
       <mc:AlternateContent>
         <mc:Choice Requires="wpg">
           <w:drawing>
-            <wp:anchor behindDoc="1" distT="635" distB="0" distL="5715" distR="0" simplePos="0" locked="0" layoutInCell="0" allowOverlap="1" relativeHeight="42" wp14:anchorId="28EF7AAC">
+            <wp:anchor behindDoc="1" distT="635" distB="0" distL="3810" distR="0" simplePos="0" locked="0" layoutInCell="0" allowOverlap="1" relativeHeight="42" wp14:anchorId="28EF7AAC">
               <wp:simplePos x="0" y="0"/>
               <wp:positionH relativeFrom="rightMargin">
                 <wp:align>right</wp:align>
@@ -20920,10 +20382,10 @@
               <wp:positionV relativeFrom="bottomMargin">
                 <wp:align>bottom</wp:align>
               </wp:positionV>
-              <wp:extent cx="912495" cy="912495"/>
+              <wp:extent cx="911860" cy="911860"/>
               <wp:effectExtent l="3810" t="635" r="0" b="0"/>
               <wp:wrapNone/>
-              <wp:docPr id="25" name="Grupo 3"/>
+              <wp:docPr id="29" name="Grupo 3"/>
               <a:graphic xmlns:a="http://schemas.openxmlformats.org/drawingml/2006/main">
                 <a:graphicData uri="http://schemas.microsoft.com/office/word/2010/wordprocessingGroup">
                   <wpg:wgp>
@@ -20931,18 +20393,18 @@
                     <wpg:grpSpPr>
                       <a:xfrm>
                         <a:off x="0" y="0"/>
-                        <a:ext cx="912600" cy="912600"/>
+                        <a:ext cx="911880" cy="911880"/>
                         <a:chOff x="0" y="0"/>
-                        <a:chExt cx="912600" cy="912600"/>
+                        <a:chExt cx="911880" cy="911880"/>
                       </a:xfrm>
                     </wpg:grpSpPr>
                     <wps:wsp>
-                      <wps:cNvPr id="26" name="Rectangle 3"/>
+                      <wps:cNvPr id="30" name="Rectangle 3"/>
                       <wps:cNvSpPr/>
                       <wps:spPr>
                         <a:xfrm>
                           <a:off x="0" y="0"/>
-                          <a:ext cx="912600" cy="912600"/>
+                          <a:ext cx="911880" cy="911880"/>
                         </a:xfrm>
                         <a:prstGeom prst="rect">
                           <a:avLst/>
@@ -20989,12 +20451,12 @@
                       </wps:bodyPr>
                     </wps:wsp>
                     <wps:wsp>
-                      <wps:cNvPr id="27" name="AutoShape 2"/>
+                      <wps:cNvPr id="31" name="AutoShape 2"/>
                       <wps:cNvSpPr/>
                       <wps:spPr>
                         <a:xfrm flipH="1" rot="13500000">
                           <a:off x="10080" y="219600"/>
-                          <a:ext cx="710640" cy="311760"/>
+                          <a:ext cx="710640" cy="311040"/>
                         </a:xfrm>
                         <a:prstGeom prst="homePlate">
                           <a:avLst>
@@ -21058,8 +20520,8 @@
         </mc:Choice>
         <mc:Fallback>
           <w:pict>
-            <v:group id="shape_0" alt="Grupo 3" style="position:absolute;margin-left:13.15pt;margin-top:-22.65pt;width:71.85pt;height:71.85pt" coordorigin="263,-453" coordsize="1437,1437">
-              <v:rect id="shape_0" ID="Rectangle 3" path="m0,0l-2147483645,0l-2147483645,-2147483646l0,-2147483646xe" fillcolor="white" stroked="f" o:allowincell="f" style="position:absolute;left:263;top:-453;width:1436;height:1436;mso-wrap-style:none;v-text-anchor:middle;mso-position-horizontal:right;mso-position-horizontal-relative:page;mso-position-vertical:bottom">
+            <v:group id="shape_0" alt="Grupo 3" style="position:absolute;margin-left:13.2pt;margin-top:-22.6pt;width:71.8pt;height:71.8pt" coordorigin="264,-452" coordsize="1436,1436">
+              <v:rect id="shape_0" ID="Rectangle 3" path="m0,0l-2147483645,0l-2147483645,-2147483646l0,-2147483646xe" fillcolor="white" stroked="f" o:allowincell="f" style="position:absolute;left:264;top:-452;width:1435;height:1435;mso-wrap-style:none;v-text-anchor:middle;mso-position-horizontal:right;mso-position-horizontal-relative:page;mso-position-vertical:bottom">
                 <v:fill o:detectmouseclick="t" type="solid" color2="black"/>
                 <v:stroke color="#3465a4" joinstyle="round" endcap="flat"/>
                 <v:textbox>
@@ -21088,7 +20550,7 @@
                 </v:textbox>
                 <w10:wrap type="none"/>
               </v:rect>
-              <v:shape id="shape_0" ID="AutoShape 2" path="m0,0l-2147483639,0l-2147483633,-2147483635l-2147483639,-2147483634l0,-2147483634xe" stroked="t" o:allowincell="f" style="position:absolute;left:278;top:-108;width:1118;height:490;flip:x;mso-wrap-style:square;v-text-anchor:middle;rotation:135;mso-position-horizontal:right;mso-position-horizontal-relative:page;mso-position-vertical:bottom" type="_x0000_t15">
+              <v:shape id="shape_0" ID="AutoShape 2" path="m0,0l-2147483639,0l-2147483633,-2147483635l-2147483639,-2147483634l0,-2147483634xe" stroked="t" o:allowincell="f" style="position:absolute;left:280;top:-107;width:1118;height:489;flip:x;mso-wrap-style:square;v-text-anchor:middle;rotation:135;mso-position-horizontal:right;mso-position-horizontal-relative:page;mso-position-vertical:bottom" type="_x0000_t15">
                 <v:fill o:detectmouseclick="t" on="false"/>
                 <v:stroke color="#5c83b4" weight="9360" joinstyle="miter" endcap="flat"/>
                 <v:textbox>
@@ -21145,7 +20607,7 @@
       <mc:AlternateContent>
         <mc:Choice Requires="wpg">
           <w:drawing>
-            <wp:anchor behindDoc="1" distT="635" distB="0" distL="5715" distR="0" simplePos="0" locked="0" layoutInCell="0" allowOverlap="1" relativeHeight="42" wp14:anchorId="28EF7AAC">
+            <wp:anchor behindDoc="1" distT="635" distB="0" distL="3810" distR="0" simplePos="0" locked="0" layoutInCell="0" allowOverlap="1" relativeHeight="42" wp14:anchorId="28EF7AAC">
               <wp:simplePos x="0" y="0"/>
               <wp:positionH relativeFrom="rightMargin">
                 <wp:align>right</wp:align>
@@ -21153,10 +20615,10 @@
               <wp:positionV relativeFrom="bottomMargin">
                 <wp:align>bottom</wp:align>
               </wp:positionV>
-              <wp:extent cx="912495" cy="912495"/>
+              <wp:extent cx="911860" cy="911860"/>
               <wp:effectExtent l="3810" t="635" r="0" b="0"/>
               <wp:wrapNone/>
-              <wp:docPr id="28" name="Grupo 3"/>
+              <wp:docPr id="32" name="Grupo 3"/>
               <a:graphic xmlns:a="http://schemas.openxmlformats.org/drawingml/2006/main">
                 <a:graphicData uri="http://schemas.microsoft.com/office/word/2010/wordprocessingGroup">
                   <wpg:wgp>
@@ -21164,18 +20626,18 @@
                     <wpg:grpSpPr>
                       <a:xfrm>
                         <a:off x="0" y="0"/>
-                        <a:ext cx="912600" cy="912600"/>
+                        <a:ext cx="911880" cy="911880"/>
                         <a:chOff x="0" y="0"/>
-                        <a:chExt cx="912600" cy="912600"/>
+                        <a:chExt cx="911880" cy="911880"/>
                       </a:xfrm>
                     </wpg:grpSpPr>
                     <wps:wsp>
-                      <wps:cNvPr id="29" name="Rectangle 3"/>
+                      <wps:cNvPr id="33" name="Rectangle 3"/>
                       <wps:cNvSpPr/>
                       <wps:spPr>
                         <a:xfrm>
                           <a:off x="0" y="0"/>
-                          <a:ext cx="912600" cy="912600"/>
+                          <a:ext cx="911880" cy="911880"/>
                         </a:xfrm>
                         <a:prstGeom prst="rect">
                           <a:avLst/>
@@ -21222,12 +20684,12 @@
                       </wps:bodyPr>
                     </wps:wsp>
                     <wps:wsp>
-                      <wps:cNvPr id="30" name="AutoShape 2"/>
+                      <wps:cNvPr id="34" name="AutoShape 2"/>
                       <wps:cNvSpPr/>
                       <wps:spPr>
                         <a:xfrm flipH="1" rot="13500000">
                           <a:off x="10080" y="219600"/>
-                          <a:ext cx="710640" cy="311760"/>
+                          <a:ext cx="710640" cy="311040"/>
                         </a:xfrm>
                         <a:prstGeom prst="homePlate">
                           <a:avLst>
@@ -21291,8 +20753,8 @@
         </mc:Choice>
         <mc:Fallback>
           <w:pict>
-            <v:group id="shape_0" alt="Grupo 3" style="position:absolute;margin-left:13.15pt;margin-top:-22.65pt;width:71.85pt;height:71.85pt" coordorigin="263,-453" coordsize="1437,1437">
-              <v:rect id="shape_0" ID="Rectangle 3" path="m0,0l-2147483645,0l-2147483645,-2147483646l0,-2147483646xe" fillcolor="white" stroked="f" o:allowincell="f" style="position:absolute;left:263;top:-453;width:1436;height:1436;mso-wrap-style:none;v-text-anchor:middle;mso-position-horizontal:right;mso-position-horizontal-relative:page;mso-position-vertical:bottom">
+            <v:group id="shape_0" alt="Grupo 3" style="position:absolute;margin-left:13.2pt;margin-top:-22.6pt;width:71.8pt;height:71.8pt" coordorigin="264,-452" coordsize="1436,1436">
+              <v:rect id="shape_0" ID="Rectangle 3" path="m0,0l-2147483645,0l-2147483645,-2147483646l0,-2147483646xe" fillcolor="white" stroked="f" o:allowincell="f" style="position:absolute;left:264;top:-452;width:1435;height:1435;mso-wrap-style:none;v-text-anchor:middle;mso-position-horizontal:right;mso-position-horizontal-relative:page;mso-position-vertical:bottom">
                 <v:fill o:detectmouseclick="t" type="solid" color2="black"/>
                 <v:stroke color="#3465a4" joinstyle="round" endcap="flat"/>
                 <v:textbox>
@@ -21321,7 +20783,7 @@
                 </v:textbox>
                 <w10:wrap type="none"/>
               </v:rect>
-              <v:shape id="shape_0" ID="AutoShape 2" path="m0,0l-2147483639,0l-2147483633,-2147483635l-2147483639,-2147483634l0,-2147483634xe" stroked="t" o:allowincell="f" style="position:absolute;left:278;top:-108;width:1118;height:490;flip:x;mso-wrap-style:square;v-text-anchor:middle;rotation:135;mso-position-horizontal:right;mso-position-horizontal-relative:page;mso-position-vertical:bottom" type="_x0000_t15">
+              <v:shape id="shape_0" ID="AutoShape 2" path="m0,0l-2147483639,0l-2147483633,-2147483635l-2147483639,-2147483634l0,-2147483634xe" stroked="t" o:allowincell="f" style="position:absolute;left:280;top:-107;width:1118;height:489;flip:x;mso-wrap-style:square;v-text-anchor:middle;rotation:135;mso-position-horizontal:right;mso-position-horizontal-relative:page;mso-position-vertical:bottom" type="_x0000_t15">
                 <v:fill o:detectmouseclick="t" on="false"/>
                 <v:stroke color="#5c83b4" weight="9360" joinstyle="miter" endcap="flat"/>
                 <v:textbox>
@@ -21404,7 +20866,7 @@
     <w:r>
       <w:rPr/>
       <w:drawing>
-        <wp:anchor behindDoc="1" distT="0" distB="0" distL="0" distR="0" simplePos="0" locked="0" layoutInCell="0" allowOverlap="1" relativeHeight="35">
+        <wp:anchor behindDoc="1" distT="0" distB="0" distL="0" distR="0" simplePos="0" locked="0" layoutInCell="0" allowOverlap="1" relativeHeight="30">
           <wp:simplePos x="0" y="0"/>
           <wp:positionH relativeFrom="margin">
             <wp:posOffset>-635</wp:posOffset>
@@ -21415,7 +20877,7 @@
           <wp:extent cx="503555" cy="474345"/>
           <wp:effectExtent l="0" t="0" r="0" b="0"/>
           <wp:wrapNone/>
-          <wp:docPr id="34" name="Imagen 13 Copia 1 Copia 1 Copia 1" descr=""/>
+          <wp:docPr id="38" name="Imagen 13 Copia 1 Copia 1 Copia 1" descr=""/>
           <wp:cNvGraphicFramePr>
             <a:graphicFrameLocks xmlns:a="http://schemas.openxmlformats.org/drawingml/2006/main" noChangeAspect="1"/>
           </wp:cNvGraphicFramePr>
@@ -21423,7 +20885,7 @@
             <a:graphicData uri="http://schemas.openxmlformats.org/drawingml/2006/picture">
               <pic:pic xmlns:pic="http://schemas.openxmlformats.org/drawingml/2006/picture">
                 <pic:nvPicPr>
-                  <pic:cNvPr id="34" name="Imagen 13 Copia 1 Copia 1 Copia 1" descr=""/>
+                  <pic:cNvPr id="38" name="Imagen 13 Copia 1 Copia 1 Copia 1" descr=""/>
                   <pic:cNvPicPr>
                     <a:picLocks noChangeAspect="1" noChangeArrowheads="1"/>
                   </pic:cNvPicPr>
@@ -21463,7 +20925,7 @@
               <wp:extent cx="3343275" cy="265430"/>
               <wp:effectExtent l="24765" t="24130" r="76835" b="77470"/>
               <wp:wrapNone/>
-              <wp:docPr id="35" name="Cuadro de texto 4"/>
+              <wp:docPr id="39" name="Cuadro de texto 4"/>
               <a:graphic xmlns:a="http://schemas.openxmlformats.org/drawingml/2006/main">
                 <a:graphicData uri="http://schemas.microsoft.com/office/word/2010/wordprocessingShape">
                   <wps:wsp>
@@ -21583,7 +21045,7 @@
     <w:r>
       <w:rPr/>
       <w:drawing>
-        <wp:anchor behindDoc="1" distT="0" distB="0" distL="0" distR="0" simplePos="0" locked="0" layoutInCell="0" allowOverlap="1" relativeHeight="35">
+        <wp:anchor behindDoc="1" distT="0" distB="0" distL="0" distR="0" simplePos="0" locked="0" layoutInCell="0" allowOverlap="1" relativeHeight="30">
           <wp:simplePos x="0" y="0"/>
           <wp:positionH relativeFrom="margin">
             <wp:posOffset>-635</wp:posOffset>
@@ -21594,7 +21056,7 @@
           <wp:extent cx="503555" cy="474345"/>
           <wp:effectExtent l="0" t="0" r="0" b="0"/>
           <wp:wrapNone/>
-          <wp:docPr id="36" name="Imagen 13 Copia 1 Copia 1 Copia 1" descr=""/>
+          <wp:docPr id="40" name="Imagen 13 Copia 1 Copia 1 Copia 1" descr=""/>
           <wp:cNvGraphicFramePr>
             <a:graphicFrameLocks xmlns:a="http://schemas.openxmlformats.org/drawingml/2006/main" noChangeAspect="1"/>
           </wp:cNvGraphicFramePr>
@@ -21602,7 +21064,7 @@
             <a:graphicData uri="http://schemas.openxmlformats.org/drawingml/2006/picture">
               <pic:pic xmlns:pic="http://schemas.openxmlformats.org/drawingml/2006/picture">
                 <pic:nvPicPr>
-                  <pic:cNvPr id="36" name="Imagen 13 Copia 1 Copia 1 Copia 1" descr=""/>
+                  <pic:cNvPr id="40" name="Imagen 13 Copia 1 Copia 1 Copia 1" descr=""/>
                   <pic:cNvPicPr>
                     <a:picLocks noChangeAspect="1" noChangeArrowheads="1"/>
                   </pic:cNvPicPr>
@@ -21642,7 +21104,7 @@
               <wp:extent cx="3343275" cy="265430"/>
               <wp:effectExtent l="24765" t="24130" r="76835" b="77470"/>
               <wp:wrapNone/>
-              <wp:docPr id="37" name="Cuadro de texto 4"/>
+              <wp:docPr id="41" name="Cuadro de texto 4"/>
               <a:graphic xmlns:a="http://schemas.openxmlformats.org/drawingml/2006/main">
                 <a:graphicData uri="http://schemas.microsoft.com/office/word/2010/wordprocessingShape">
                   <wps:wsp>
@@ -21776,7 +21238,7 @@
     <w:r>
       <w:rPr/>
       <w:drawing>
-        <wp:anchor behindDoc="1" distT="0" distB="0" distL="0" distR="0" simplePos="0" locked="0" layoutInCell="0" allowOverlap="1" relativeHeight="54">
+        <wp:anchor behindDoc="1" distT="0" distB="0" distL="0" distR="0" simplePos="0" locked="0" layoutInCell="0" allowOverlap="1" relativeHeight="52">
           <wp:simplePos x="0" y="0"/>
           <wp:positionH relativeFrom="margin">
             <wp:posOffset>-635</wp:posOffset>
@@ -21787,7 +21249,7 @@
           <wp:extent cx="503555" cy="474345"/>
           <wp:effectExtent l="0" t="0" r="0" b="0"/>
           <wp:wrapNone/>
-          <wp:docPr id="47" name="Imagen 13 Copia 1 Copia 1 Copia 1 Copia 1" descr=""/>
+          <wp:docPr id="51" name="Imagen 13 Copia 1 Copia 1 Copia 1 Copia 1" descr=""/>
           <wp:cNvGraphicFramePr>
             <a:graphicFrameLocks xmlns:a="http://schemas.openxmlformats.org/drawingml/2006/main" noChangeAspect="1"/>
           </wp:cNvGraphicFramePr>
@@ -21795,7 +21257,7 @@
             <a:graphicData uri="http://schemas.openxmlformats.org/drawingml/2006/picture">
               <pic:pic xmlns:pic="http://schemas.openxmlformats.org/drawingml/2006/picture">
                 <pic:nvPicPr>
-                  <pic:cNvPr id="47" name="Imagen 13 Copia 1 Copia 1 Copia 1 Copia 1" descr=""/>
+                  <pic:cNvPr id="51" name="Imagen 13 Copia 1 Copia 1 Copia 1 Copia 1" descr=""/>
                   <pic:cNvPicPr>
                     <a:picLocks noChangeAspect="1" noChangeArrowheads="1"/>
                   </pic:cNvPicPr>
@@ -21835,7 +21297,7 @@
               <wp:extent cx="3343275" cy="265430"/>
               <wp:effectExtent l="24765" t="24130" r="76835" b="77470"/>
               <wp:wrapNone/>
-              <wp:docPr id="48" name="Cuadro de texto 5"/>
+              <wp:docPr id="52" name="Cuadro de texto 5"/>
               <a:graphic xmlns:a="http://schemas.openxmlformats.org/drawingml/2006/main">
                 <a:graphicData uri="http://schemas.microsoft.com/office/word/2010/wordprocessingShape">
                   <wps:wsp>
@@ -21955,7 +21417,7 @@
     <w:r>
       <w:rPr/>
       <w:drawing>
-        <wp:anchor behindDoc="1" distT="0" distB="0" distL="0" distR="0" simplePos="0" locked="0" layoutInCell="0" allowOverlap="1" relativeHeight="54">
+        <wp:anchor behindDoc="1" distT="0" distB="0" distL="0" distR="0" simplePos="0" locked="0" layoutInCell="0" allowOverlap="1" relativeHeight="52">
           <wp:simplePos x="0" y="0"/>
           <wp:positionH relativeFrom="margin">
             <wp:posOffset>-635</wp:posOffset>
@@ -21966,7 +21428,7 @@
           <wp:extent cx="503555" cy="474345"/>
           <wp:effectExtent l="0" t="0" r="0" b="0"/>
           <wp:wrapNone/>
-          <wp:docPr id="49" name="Imagen 13 Copia 1 Copia 1 Copia 1 Copia 1" descr=""/>
+          <wp:docPr id="53" name="Imagen 13 Copia 1 Copia 1 Copia 1 Copia 1" descr=""/>
           <wp:cNvGraphicFramePr>
             <a:graphicFrameLocks xmlns:a="http://schemas.openxmlformats.org/drawingml/2006/main" noChangeAspect="1"/>
           </wp:cNvGraphicFramePr>
@@ -21974,7 +21436,7 @@
             <a:graphicData uri="http://schemas.openxmlformats.org/drawingml/2006/picture">
               <pic:pic xmlns:pic="http://schemas.openxmlformats.org/drawingml/2006/picture">
                 <pic:nvPicPr>
-                  <pic:cNvPr id="49" name="Imagen 13 Copia 1 Copia 1 Copia 1 Copia 1" descr=""/>
+                  <pic:cNvPr id="53" name="Imagen 13 Copia 1 Copia 1 Copia 1 Copia 1" descr=""/>
                   <pic:cNvPicPr>
                     <a:picLocks noChangeAspect="1" noChangeArrowheads="1"/>
                   </pic:cNvPicPr>
@@ -22014,7 +21476,7 @@
               <wp:extent cx="3343275" cy="265430"/>
               <wp:effectExtent l="24765" t="24130" r="76835" b="77470"/>
               <wp:wrapNone/>
-              <wp:docPr id="50" name="Cuadro de texto 5"/>
+              <wp:docPr id="54" name="Cuadro de texto 5"/>
               <a:graphic xmlns:a="http://schemas.openxmlformats.org/drawingml/2006/main">
                 <a:graphicData uri="http://schemas.microsoft.com/office/word/2010/wordprocessingShape">
                   <wps:wsp>
@@ -22345,7 +21807,7 @@
       <mc:AlternateContent>
         <mc:Choice Requires="wps">
           <w:drawing>
-            <wp:anchor behindDoc="1" distT="24130" distB="77470" distL="24765" distR="76835" simplePos="0" locked="0" layoutInCell="0" allowOverlap="1" relativeHeight="10" wp14:anchorId="2354250C">
+            <wp:anchor behindDoc="1" distT="24130" distB="77470" distL="24765" distR="76835" simplePos="0" locked="0" layoutInCell="0" allowOverlap="1" relativeHeight="12" wp14:anchorId="2354250C">
               <wp:simplePos x="0" y="0"/>
               <wp:positionH relativeFrom="margin">
                 <wp:posOffset>1401445</wp:posOffset>
@@ -22356,7 +21818,7 @@
               <wp:extent cx="3343275" cy="265430"/>
               <wp:effectExtent l="24765" t="24130" r="76835" b="77470"/>
               <wp:wrapNone/>
-              <wp:docPr id="8" name="Cuadro de texto 1"/>
+              <wp:docPr id="12" name="Cuadro de texto 1"/>
               <a:graphic xmlns:a="http://schemas.openxmlformats.org/drawingml/2006/main">
                 <a:graphicData uri="http://schemas.microsoft.com/office/word/2010/wordprocessingShape">
                   <wps:wsp>
@@ -22462,7 +21924,7 @@
         </mc:Fallback>
       </mc:AlternateContent>
       <w:drawing>
-        <wp:anchor behindDoc="1" distT="0" distB="0" distL="0" distR="0" simplePos="0" locked="0" layoutInCell="0" allowOverlap="1" relativeHeight="15">
+        <wp:anchor behindDoc="1" distT="0" distB="0" distL="0" distR="0" simplePos="0" locked="0" layoutInCell="0" allowOverlap="1" relativeHeight="17">
           <wp:simplePos x="0" y="0"/>
           <wp:positionH relativeFrom="margin">
             <wp:posOffset>-635</wp:posOffset>
@@ -22473,7 +21935,7 @@
           <wp:extent cx="503555" cy="474345"/>
           <wp:effectExtent l="0" t="0" r="0" b="0"/>
           <wp:wrapNone/>
-          <wp:docPr id="9" name="Imagen 13 Copia 1" descr=""/>
+          <wp:docPr id="13" name="Imagen 13 Copia 1" descr=""/>
           <wp:cNvGraphicFramePr>
             <a:graphicFrameLocks xmlns:a="http://schemas.openxmlformats.org/drawingml/2006/main" noChangeAspect="1"/>
           </wp:cNvGraphicFramePr>
@@ -22481,7 +21943,7 @@
             <a:graphicData uri="http://schemas.openxmlformats.org/drawingml/2006/picture">
               <pic:pic xmlns:pic="http://schemas.openxmlformats.org/drawingml/2006/picture">
                 <pic:nvPicPr>
-                  <pic:cNvPr id="9" name="Imagen 13 Copia 1" descr=""/>
+                  <pic:cNvPr id="13" name="Imagen 13 Copia 1" descr=""/>
                   <pic:cNvPicPr>
                     <a:picLocks noChangeAspect="1" noChangeArrowheads="1"/>
                   </pic:cNvPicPr>
@@ -22524,7 +21986,7 @@
       <mc:AlternateContent>
         <mc:Choice Requires="wps">
           <w:drawing>
-            <wp:anchor behindDoc="1" distT="24130" distB="77470" distL="24765" distR="76835" simplePos="0" locked="0" layoutInCell="0" allowOverlap="1" relativeHeight="10" wp14:anchorId="2354250C">
+            <wp:anchor behindDoc="1" distT="24130" distB="77470" distL="24765" distR="76835" simplePos="0" locked="0" layoutInCell="0" allowOverlap="1" relativeHeight="12" wp14:anchorId="2354250C">
               <wp:simplePos x="0" y="0"/>
               <wp:positionH relativeFrom="margin">
                 <wp:posOffset>1401445</wp:posOffset>
@@ -22535,7 +21997,7 @@
               <wp:extent cx="3343275" cy="265430"/>
               <wp:effectExtent l="24765" t="24130" r="76835" b="77470"/>
               <wp:wrapNone/>
-              <wp:docPr id="10" name="Cuadro de texto 1"/>
+              <wp:docPr id="14" name="Cuadro de texto 1"/>
               <a:graphic xmlns:a="http://schemas.openxmlformats.org/drawingml/2006/main">
                 <a:graphicData uri="http://schemas.microsoft.com/office/word/2010/wordprocessingShape">
                   <wps:wsp>
@@ -22641,7 +22103,7 @@
         </mc:Fallback>
       </mc:AlternateContent>
       <w:drawing>
-        <wp:anchor behindDoc="1" distT="0" distB="0" distL="0" distR="0" simplePos="0" locked="0" layoutInCell="0" allowOverlap="1" relativeHeight="15">
+        <wp:anchor behindDoc="1" distT="0" distB="0" distL="0" distR="0" simplePos="0" locked="0" layoutInCell="0" allowOverlap="1" relativeHeight="17">
           <wp:simplePos x="0" y="0"/>
           <wp:positionH relativeFrom="margin">
             <wp:posOffset>-635</wp:posOffset>
@@ -22652,7 +22114,7 @@
           <wp:extent cx="503555" cy="474345"/>
           <wp:effectExtent l="0" t="0" r="0" b="0"/>
           <wp:wrapNone/>
-          <wp:docPr id="11" name="Imagen 13 Copia 1" descr=""/>
+          <wp:docPr id="15" name="Imagen 13 Copia 1" descr=""/>
           <wp:cNvGraphicFramePr>
             <a:graphicFrameLocks xmlns:a="http://schemas.openxmlformats.org/drawingml/2006/main" noChangeAspect="1"/>
           </wp:cNvGraphicFramePr>
@@ -22660,7 +22122,7 @@
             <a:graphicData uri="http://schemas.openxmlformats.org/drawingml/2006/picture">
               <pic:pic xmlns:pic="http://schemas.openxmlformats.org/drawingml/2006/picture">
                 <pic:nvPicPr>
-                  <pic:cNvPr id="11" name="Imagen 13 Copia 1" descr=""/>
+                  <pic:cNvPr id="15" name="Imagen 13 Copia 1" descr=""/>
                   <pic:cNvPicPr>
                     <a:picLocks noChangeAspect="1" noChangeArrowheads="1"/>
                   </pic:cNvPicPr>
@@ -22715,7 +22177,7 @@
     <w:r>
       <w:rPr/>
       <w:drawing>
-        <wp:anchor behindDoc="1" distT="0" distB="0" distL="0" distR="0" simplePos="0" locked="0" layoutInCell="0" allowOverlap="1" relativeHeight="22">
+        <wp:anchor behindDoc="1" distT="0" distB="0" distL="0" distR="0" simplePos="0" locked="0" layoutInCell="0" allowOverlap="1" relativeHeight="11">
           <wp:simplePos x="0" y="0"/>
           <wp:positionH relativeFrom="margin">
             <wp:posOffset>-635</wp:posOffset>
@@ -22726,7 +22188,7 @@
           <wp:extent cx="503555" cy="474345"/>
           <wp:effectExtent l="0" t="0" r="0" b="0"/>
           <wp:wrapNone/>
-          <wp:docPr id="21" name="Imagen 13 Copia 1 Copia 1" descr=""/>
+          <wp:docPr id="25" name="Imagen 13 Copia 1 Copia 1" descr=""/>
           <wp:cNvGraphicFramePr>
             <a:graphicFrameLocks xmlns:a="http://schemas.openxmlformats.org/drawingml/2006/main" noChangeAspect="1"/>
           </wp:cNvGraphicFramePr>
@@ -22734,7 +22196,7 @@
             <a:graphicData uri="http://schemas.openxmlformats.org/drawingml/2006/picture">
               <pic:pic xmlns:pic="http://schemas.openxmlformats.org/drawingml/2006/picture">
                 <pic:nvPicPr>
-                  <pic:cNvPr id="21" name="Imagen 13 Copia 1 Copia 1" descr=""/>
+                  <pic:cNvPr id="25" name="Imagen 13 Copia 1 Copia 1" descr=""/>
                   <pic:cNvPicPr>
                     <a:picLocks noChangeAspect="1" noChangeArrowheads="1"/>
                   </pic:cNvPicPr>
@@ -22774,7 +22236,7 @@
               <wp:extent cx="3343275" cy="265430"/>
               <wp:effectExtent l="24765" t="24130" r="76835" b="77470"/>
               <wp:wrapNone/>
-              <wp:docPr id="22" name="Cuadro de texto 3"/>
+              <wp:docPr id="26" name="Cuadro de texto 3"/>
               <a:graphic xmlns:a="http://schemas.openxmlformats.org/drawingml/2006/main">
                 <a:graphicData uri="http://schemas.microsoft.com/office/word/2010/wordprocessingShape">
                   <wps:wsp>
@@ -22894,7 +22356,7 @@
     <w:r>
       <w:rPr/>
       <w:drawing>
-        <wp:anchor behindDoc="1" distT="0" distB="0" distL="0" distR="0" simplePos="0" locked="0" layoutInCell="0" allowOverlap="1" relativeHeight="22">
+        <wp:anchor behindDoc="1" distT="0" distB="0" distL="0" distR="0" simplePos="0" locked="0" layoutInCell="0" allowOverlap="1" relativeHeight="11">
           <wp:simplePos x="0" y="0"/>
           <wp:positionH relativeFrom="margin">
             <wp:posOffset>-635</wp:posOffset>
@@ -22905,7 +22367,7 @@
           <wp:extent cx="503555" cy="474345"/>
           <wp:effectExtent l="0" t="0" r="0" b="0"/>
           <wp:wrapNone/>
-          <wp:docPr id="23" name="Imagen 13 Copia 1 Copia 1" descr=""/>
+          <wp:docPr id="27" name="Imagen 13 Copia 1 Copia 1" descr=""/>
           <wp:cNvGraphicFramePr>
             <a:graphicFrameLocks xmlns:a="http://schemas.openxmlformats.org/drawingml/2006/main" noChangeAspect="1"/>
           </wp:cNvGraphicFramePr>
@@ -22913,7 +22375,7 @@
             <a:graphicData uri="http://schemas.openxmlformats.org/drawingml/2006/picture">
               <pic:pic xmlns:pic="http://schemas.openxmlformats.org/drawingml/2006/picture">
                 <pic:nvPicPr>
-                  <pic:cNvPr id="23" name="Imagen 13 Copia 1 Copia 1" descr=""/>
+                  <pic:cNvPr id="27" name="Imagen 13 Copia 1 Copia 1" descr=""/>
                   <pic:cNvPicPr>
                     <a:picLocks noChangeAspect="1" noChangeArrowheads="1"/>
                   </pic:cNvPicPr>
@@ -22953,7 +22415,7 @@
               <wp:extent cx="3343275" cy="265430"/>
               <wp:effectExtent l="24765" t="24130" r="76835" b="77470"/>
               <wp:wrapNone/>
-              <wp:docPr id="24" name="Cuadro de texto 3"/>
+              <wp:docPr id="28" name="Cuadro de texto 3"/>
               <a:graphic xmlns:a="http://schemas.openxmlformats.org/drawingml/2006/main">
                 <a:graphicData uri="http://schemas.microsoft.com/office/word/2010/wordprocessingShape">
                   <wps:wsp>

</xml_diff>